<commit_message>
Background Problem of the Project has been written
</commit_message>
<xml_diff>
--- a/SE Project Report [V] [Group - 03].docx
+++ b/SE Project Report [V] [Group - 03].docx
@@ -786,8 +786,6 @@
           <w:bCs/>
         </w:rPr>
       </w:pPr>
-      <w:bookmarkStart w:id="0" w:name="_GoBack"/>
-      <w:bookmarkEnd w:id="0"/>
     </w:p>
     <w:sdt>
       <w:sdtPr>
@@ -2235,6 +2233,145 @@
           <w:bCs/>
         </w:rPr>
       </w:pPr>
+    </w:p>
+    <w:p>
+      <w:pPr>
+        <w:pStyle w:val="Heading1"/>
+        <w:jc w:val="both"/>
+        <w:rPr>
+          <w:rFonts w:ascii="Times New Roman" w:hAnsi="Times New Roman"/>
+          <w:sz w:val="26"/>
+          <w:szCs w:val="26"/>
+        </w:rPr>
+      </w:pPr>
+      <w:bookmarkStart w:id="0" w:name="_Toc219787123"/>
+      <w:r>
+        <w:rPr>
+          <w:rFonts w:ascii="Times New Roman" w:hAnsi="Times New Roman"/>
+          <w:sz w:val="26"/>
+          <w:szCs w:val="26"/>
+        </w:rPr>
+        <w:lastRenderedPageBreak/>
+        <w:t>PROJECT PROPOSAL</w:t>
+      </w:r>
+      <w:bookmarkEnd w:id="0"/>
+    </w:p>
+    <w:p>
+      <w:pPr>
+        <w:pStyle w:val="Heading2"/>
+        <w:spacing w:line="360" w:lineRule="auto"/>
+        <w:jc w:val="both"/>
+        <w:rPr>
+          <w:rStyle w:val="Strong"/>
+          <w:rFonts w:ascii="Times New Roman" w:hAnsi="Times New Roman"/>
+          <w:b/>
+          <w:bCs w:val="0"/>
+          <w:sz w:val="26"/>
+          <w:szCs w:val="26"/>
+        </w:rPr>
+      </w:pPr>
+      <w:bookmarkStart w:id="1" w:name="_Toc219787124"/>
+      <w:r>
+        <w:rPr>
+          <w:rStyle w:val="Strong"/>
+          <w:rFonts w:ascii="Times New Roman" w:hAnsi="Times New Roman"/>
+          <w:b/>
+          <w:bCs w:val="0"/>
+          <w:sz w:val="26"/>
+          <w:szCs w:val="26"/>
+        </w:rPr>
+        <w:t>Background to the Problem</w:t>
+      </w:r>
+      <w:bookmarkEnd w:id="1"/>
+    </w:p>
+    <w:p>
+      <w:pPr>
+        <w:pStyle w:val="NormalWeb"/>
+        <w:spacing w:line="360" w:lineRule="auto"/>
+        <w:jc w:val="both"/>
+      </w:pPr>
+      <w:r>
+        <w:t>Tourists often face problems when planning trips, such as finding affordable hotels, restaurants and transportation within their budget. They also struggle to decide which places to visit first and how to ensure safety while traveling in unknown places. Most travel apps focus on expensive options and do not provide budget-friendly recommendations or complete travel guidance.</w:t>
+      </w:r>
+    </w:p>
+    <w:p>
+      <w:pPr>
+        <w:spacing w:line="360" w:lineRule="auto"/>
+        <w:jc w:val="both"/>
+        <w:rPr>
+          <w:rFonts w:ascii="Times New Roman" w:hAnsi="Times New Roman" w:cs="Times New Roman"/>
+          <w:b/>
+          <w:bCs/>
+          <w:sz w:val="24"/>
+          <w:szCs w:val="24"/>
+        </w:rPr>
+      </w:pPr>
+      <w:proofErr w:type="spellStart"/>
+      <w:r>
+        <w:rPr>
+          <w:rStyle w:val="Strong"/>
+          <w:rFonts w:ascii="Times New Roman" w:hAnsi="Times New Roman" w:cs="Times New Roman"/>
+          <w:sz w:val="24"/>
+          <w:szCs w:val="24"/>
+        </w:rPr>
+        <w:t>TravelBuddy</w:t>
+      </w:r>
+      <w:proofErr w:type="spellEnd"/>
+      <w:r>
+        <w:rPr>
+          <w:rStyle w:val="Strong"/>
+          <w:rFonts w:ascii="Times New Roman" w:hAnsi="Times New Roman" w:cs="Times New Roman"/>
+          <w:sz w:val="24"/>
+          <w:szCs w:val="24"/>
+        </w:rPr>
+        <w:t>: Local Travel Companion</w:t>
+      </w:r>
+      <w:r>
+        <w:rPr>
+          <w:rFonts w:ascii="Times New Roman" w:hAnsi="Times New Roman" w:cs="Times New Roman"/>
+          <w:sz w:val="24"/>
+          <w:szCs w:val="24"/>
+        </w:rPr>
+        <w:t xml:space="preserve"> is designed to provide a smart and </w:t>
+      </w:r>
+      <w:proofErr w:type="gramStart"/>
+      <w:r>
+        <w:rPr>
+          <w:rFonts w:ascii="Times New Roman" w:hAnsi="Times New Roman" w:cs="Times New Roman"/>
+          <w:sz w:val="24"/>
+          <w:szCs w:val="24"/>
+        </w:rPr>
+        <w:t>user friendly</w:t>
+      </w:r>
+      <w:proofErr w:type="gramEnd"/>
+      <w:r>
+        <w:rPr>
+          <w:rFonts w:ascii="Times New Roman" w:hAnsi="Times New Roman" w:cs="Times New Roman"/>
+          <w:sz w:val="24"/>
+          <w:szCs w:val="24"/>
+        </w:rPr>
+        <w:t xml:space="preserve"> tourists plan their trips, find safe and affordable options and have a </w:t>
+      </w:r>
+      <w:proofErr w:type="spellStart"/>
+      <w:r>
+        <w:rPr>
+          <w:rFonts w:ascii="Times New Roman" w:hAnsi="Times New Roman" w:cs="Times New Roman"/>
+          <w:sz w:val="24"/>
+          <w:szCs w:val="24"/>
+        </w:rPr>
+        <w:t>well organized</w:t>
+      </w:r>
+      <w:proofErr w:type="spellEnd"/>
+      <w:r>
+        <w:rPr>
+          <w:rFonts w:ascii="Times New Roman" w:hAnsi="Times New Roman" w:cs="Times New Roman"/>
+          <w:sz w:val="24"/>
+          <w:szCs w:val="24"/>
+        </w:rPr>
+        <w:t xml:space="preserve"> travel experience.</w:t>
+      </w:r>
+      <w:bookmarkStart w:id="2" w:name="_GoBack"/>
+      <w:bookmarkEnd w:id="2"/>
     </w:p>
     <w:sectPr>
       <w:headerReference w:type="default" r:id="rId11"/>
@@ -8390,6 +8527,21 @@
 </file>
 
 <file path=customXml/item1.xml><?xml version="1.0" encoding="utf-8"?>
+<?mso-contentType ?>
+<FormTemplates xmlns="http://schemas.microsoft.com/sharepoint/v3/contenttype/forms">
+  <Display>DocumentLibraryForm</Display>
+  <Edit>DocumentLibraryForm</Edit>
+  <New>DocumentLibraryForm</New>
+</FormTemplates>
+</file>
+
+<file path=customXml/item2.xml><?xml version="1.0" encoding="utf-8"?>
+<p:properties xmlns:p="http://schemas.microsoft.com/office/2006/metadata/properties" xmlns:xsi="http://www.w3.org/2001/XMLSchema-instance" xmlns:pc="http://schemas.microsoft.com/office/infopath/2007/PartnerControls">
+  <documentManagement/>
+</p:properties>
+</file>
+
+<file path=customXml/item3.xml><?xml version="1.0" encoding="utf-8"?>
 <ct:contentTypeSchema xmlns:ct="http://schemas.microsoft.com/office/2006/metadata/contentType" xmlns:ma="http://schemas.microsoft.com/office/2006/metadata/properties/metaAttributes" ct:_="" ma:_="" ma:contentTypeName="Document" ma:contentTypeID="0x0101000130A8883D509741AAD9698FAF47E5F3" ma:contentTypeVersion="3" ma:contentTypeDescription="Create a new document." ma:contentTypeScope="" ma:versionID="ff89cdacd3a61eed31ca6cf071b8b226">
   <xsd:schema xmlns:xsd="http://www.w3.org/2001/XMLSchema" xmlns:xs="http://www.w3.org/2001/XMLSchema" xmlns:p="http://schemas.microsoft.com/office/2006/metadata/properties" xmlns:ns2="9c9eb58d-2f4c-499b-ab9c-47c1d5de8bf8" targetNamespace="http://schemas.microsoft.com/office/2006/metadata/properties" ma:root="true" ma:fieldsID="c7d838d636f2945413649be92e4efa58" ns2:_="">
     <xsd:import namespace="9c9eb58d-2f4c-499b-ab9c-47c1d5de8bf8"/>
@@ -8527,22 +8679,24 @@
 </ct:contentTypeSchema>
 </file>
 
-<file path=customXml/item2.xml><?xml version="1.0" encoding="utf-8"?>
-<p:properties xmlns:p="http://schemas.microsoft.com/office/2006/metadata/properties" xmlns:xsi="http://www.w3.org/2001/XMLSchema-instance" xmlns:pc="http://schemas.microsoft.com/office/infopath/2007/PartnerControls">
-  <documentManagement/>
-</p:properties>
+<file path=customXml/itemProps1.xml><?xml version="1.0" encoding="utf-8"?>
+<ds:datastoreItem xmlns:ds="http://schemas.openxmlformats.org/officeDocument/2006/customXml" ds:itemID="{A135D9E7-1404-42E6-8FA3-EFBD12F05B34}">
+  <ds:schemaRefs>
+    <ds:schemaRef ds:uri="http://schemas.microsoft.com/sharepoint/v3/contenttype/forms"/>
+  </ds:schemaRefs>
+</ds:datastoreItem>
 </file>
 
-<file path=customXml/item3.xml><?xml version="1.0" encoding="utf-8"?>
-<?mso-contentType ?>
-<FormTemplates xmlns="http://schemas.microsoft.com/sharepoint/v3/contenttype/forms">
-  <Display>DocumentLibraryForm</Display>
-  <Edit>DocumentLibraryForm</Edit>
-  <New>DocumentLibraryForm</New>
-</FormTemplates>
+<file path=customXml/itemProps2.xml><?xml version="1.0" encoding="utf-8"?>
+<ds:datastoreItem xmlns:ds="http://schemas.openxmlformats.org/officeDocument/2006/customXml" ds:itemID="{5A8653E7-73B2-4237-9113-6302E7D224CB}">
+  <ds:schemaRefs>
+    <ds:schemaRef ds:uri="http://schemas.microsoft.com/office/2006/metadata/properties"/>
+    <ds:schemaRef ds:uri="http://schemas.microsoft.com/office/infopath/2007/PartnerControls"/>
+  </ds:schemaRefs>
+</ds:datastoreItem>
 </file>
 
-<file path=customXml/itemProps1.xml><?xml version="1.0" encoding="utf-8"?>
+<file path=customXml/itemProps3.xml><?xml version="1.0" encoding="utf-8"?>
 <ds:datastoreItem xmlns:ds="http://schemas.openxmlformats.org/officeDocument/2006/customXml" ds:itemID="{0434414E-15C3-4A9C-92D7-BEEEE9D04DCA}">
   <ds:schemaRefs>
     <ds:schemaRef ds:uri="http://schemas.microsoft.com/office/2006/metadata/contentType"/>
@@ -8558,21 +8712,4 @@
     <ds:schemaRef ds:uri="http://schemas.microsoft.com/internal/obd"/>
   </ds:schemaRefs>
 </ds:datastoreItem>
-</file>
-
-<file path=customXml/itemProps2.xml><?xml version="1.0" encoding="utf-8"?>
-<ds:datastoreItem xmlns:ds="http://schemas.openxmlformats.org/officeDocument/2006/customXml" ds:itemID="{5A8653E7-73B2-4237-9113-6302E7D224CB}">
-  <ds:schemaRefs>
-    <ds:schemaRef ds:uri="http://schemas.microsoft.com/office/2006/metadata/properties"/>
-    <ds:schemaRef ds:uri="http://schemas.microsoft.com/office/infopath/2007/PartnerControls"/>
-  </ds:schemaRefs>
-</ds:datastoreItem>
-</file>
-
-<file path=customXml/itemProps3.xml><?xml version="1.0" encoding="utf-8"?>
-<ds:datastoreItem xmlns:ds="http://schemas.openxmlformats.org/officeDocument/2006/customXml" ds:itemID="{A135D9E7-1404-42E6-8FA3-EFBD12F05B34}">
-  <ds:schemaRefs>
-    <ds:schemaRef ds:uri="http://schemas.microsoft.com/sharepoint/v3/contenttype/forms"/>
-  </ds:schemaRefs>
-</ds:datastoreItem>
 </file>
</xml_diff>

<commit_message>
SCRUM Model has been selected
</commit_message>
<xml_diff>
--- a/SE Project Report [V] [Group - 03].docx
+++ b/SE Project Report [V] [Group - 03].docx
@@ -2300,8 +2300,6 @@
         <w:jc w:val="both"/>
         <w:rPr>
           <w:rFonts w:ascii="Times New Roman" w:hAnsi="Times New Roman" w:cs="Times New Roman"/>
-          <w:b/>
-          <w:bCs/>
           <w:sz w:val="24"/>
           <w:szCs w:val="24"/>
         </w:rPr>
@@ -2370,8 +2368,228 @@
         </w:rPr>
         <w:t xml:space="preserve"> travel experience.</w:t>
       </w:r>
+    </w:p>
+    <w:p>
+      <w:pPr>
+        <w:spacing w:line="360" w:lineRule="auto"/>
+        <w:jc w:val="both"/>
+        <w:rPr>
+          <w:rFonts w:ascii="Times New Roman" w:hAnsi="Times New Roman" w:cs="Times New Roman"/>
+          <w:b/>
+          <w:bCs/>
+          <w:sz w:val="24"/>
+          <w:szCs w:val="24"/>
+        </w:rPr>
+      </w:pPr>
       <w:bookmarkStart w:id="2" w:name="_GoBack"/>
       <w:bookmarkEnd w:id="2"/>
+    </w:p>
+    <w:p>
+      <w:pPr>
+        <w:pStyle w:val="Heading2"/>
+        <w:spacing w:line="360" w:lineRule="auto"/>
+        <w:jc w:val="both"/>
+        <w:rPr>
+          <w:rStyle w:val="Strong"/>
+          <w:rFonts w:ascii="Times New Roman" w:hAnsi="Times New Roman"/>
+          <w:b/>
+          <w:bCs w:val="0"/>
+          <w:sz w:val="26"/>
+          <w:szCs w:val="26"/>
+        </w:rPr>
+      </w:pPr>
+      <w:bookmarkStart w:id="3" w:name="_Toc219787125"/>
+      <w:r>
+        <w:rPr>
+          <w:rStyle w:val="Strong"/>
+          <w:rFonts w:ascii="Times New Roman" w:hAnsi="Times New Roman"/>
+          <w:b/>
+          <w:bCs w:val="0"/>
+          <w:sz w:val="26"/>
+          <w:szCs w:val="26"/>
+        </w:rPr>
+        <w:t>Selection of Process Model</w:t>
+      </w:r>
+      <w:bookmarkEnd w:id="3"/>
+    </w:p>
+    <w:p>
+      <w:pPr>
+        <w:pStyle w:val="NormalWeb"/>
+        <w:spacing w:line="360" w:lineRule="auto"/>
+        <w:jc w:val="both"/>
+      </w:pPr>
+      <w:r>
+        <w:t xml:space="preserve">We chose the Agile Scrum model for the </w:t>
+      </w:r>
+      <w:proofErr w:type="spellStart"/>
+      <w:r>
+        <w:rPr>
+          <w:rStyle w:val="Emphasis"/>
+          <w:rFonts w:eastAsiaTheme="minorHAnsi"/>
+        </w:rPr>
+        <w:t>TravelBuddy</w:t>
+      </w:r>
+      <w:proofErr w:type="spellEnd"/>
+      <w:r>
+        <w:t xml:space="preserve"> project due to its flexibility, iterative development approach and strong support for changing requirements. As the system involves multiple stakeholders such as tourists, service providers, authorities and administrators their needs may evolve during development. Scrum’s sprint based allows the team to deliver working features incrementally, enabling early feedback and continuous improvement. Key functionalities such as trip planning, booking services, and safety alerts can be developed, tested, and refined across multiple sprints. Scrum also promotes effective communication through regular ceremonies like sprint planning, daily stand-ups, sprint reviews and retrospectives, which is suitable for a small team of four members working within limited academic timelines.</w:t>
+      </w:r>
+    </w:p>
+    <w:p>
+      <w:pPr>
+        <w:rPr>
+          <w:rFonts w:ascii="Times New Roman" w:hAnsi="Times New Roman" w:cs="Times New Roman"/>
+          <w:sz w:val="24"/>
+          <w:szCs w:val="24"/>
+        </w:rPr>
+      </w:pPr>
+      <w:r>
+        <w:rPr>
+          <w:rFonts w:ascii="Times New Roman" w:hAnsi="Times New Roman" w:cs="Times New Roman"/>
+          <w:sz w:val="24"/>
+          <w:szCs w:val="24"/>
+        </w:rPr>
+        <w:t>We did not used others model due to</w:t>
+      </w:r>
+    </w:p>
+    <w:p>
+      <w:pPr>
+        <w:pStyle w:val="NormalWeb"/>
+        <w:spacing w:line="360" w:lineRule="auto"/>
+        <w:jc w:val="both"/>
+      </w:pPr>
+      <w:r>
+        <w:rPr>
+          <w:rStyle w:val="Strong"/>
+        </w:rPr>
+        <w:t xml:space="preserve">Waterfall Model: </w:t>
+      </w:r>
+      <w:r>
+        <w:t xml:space="preserve">The Waterfall model follows a rigid, sequential approach with fixed requirements. It was not chosen because it does not support requirement changes or early user feedback which are essential for a dynamic travel application like </w:t>
+      </w:r>
+      <w:proofErr w:type="spellStart"/>
+      <w:r>
+        <w:t>TravelBuddy</w:t>
+      </w:r>
+      <w:proofErr w:type="spellEnd"/>
+      <w:r>
+        <w:t>.</w:t>
+      </w:r>
+    </w:p>
+    <w:p>
+      <w:pPr>
+        <w:pStyle w:val="NormalWeb"/>
+        <w:spacing w:line="360" w:lineRule="auto"/>
+        <w:jc w:val="both"/>
+      </w:pPr>
+      <w:r>
+        <w:rPr>
+          <w:b/>
+          <w:bCs/>
+        </w:rPr>
+        <w:t>V-Model:</w:t>
+      </w:r>
+      <w:r>
+        <w:t xml:space="preserve"> The V-Model emphasizes testing and validation, it requires extensive upfront planning and documentation. This rigidity makes it unsuitable for a project that benefits from rapid prototyping and frequent user feedback.</w:t>
+      </w:r>
+    </w:p>
+    <w:p>
+      <w:pPr>
+        <w:pStyle w:val="NormalWeb"/>
+        <w:spacing w:line="360" w:lineRule="auto"/>
+        <w:jc w:val="both"/>
+      </w:pPr>
+      <w:r>
+        <w:rPr>
+          <w:b/>
+          <w:bCs/>
+        </w:rPr>
+        <w:lastRenderedPageBreak/>
+        <w:t>Extreme Programming (XP):</w:t>
+      </w:r>
+      <w:r>
+        <w:t xml:space="preserve"> XP focuses heavily on coding practices such as pair programming and </w:t>
+      </w:r>
+      <w:proofErr w:type="gramStart"/>
+      <w:r>
+        <w:t>test driven</w:t>
+      </w:r>
+      <w:proofErr w:type="gramEnd"/>
+      <w:r>
+        <w:t xml:space="preserve"> development. However, it requires continuous customer involvement and lacks structured sprint planning, making it less suitable for managing diverse features and stakeholders.</w:t>
+      </w:r>
+    </w:p>
+    <w:p>
+      <w:pPr>
+        <w:pStyle w:val="NormalWeb"/>
+        <w:spacing w:line="360" w:lineRule="auto"/>
+        <w:jc w:val="both"/>
+      </w:pPr>
+      <w:r>
+        <w:rPr>
+          <w:b/>
+          <w:bCs/>
+        </w:rPr>
+        <w:t>Dynamic Systems Development Method (DSDM):</w:t>
+      </w:r>
+      <w:r>
+        <w:t xml:space="preserve"> DSDM provides strong governance and prioritization but involves complex roles and heavy documentation. This overhead is not practical for a small academic team.</w:t>
+      </w:r>
+    </w:p>
+    <w:p>
+      <w:pPr>
+        <w:pStyle w:val="NormalWeb"/>
+        <w:spacing w:line="360" w:lineRule="auto"/>
+        <w:jc w:val="both"/>
+      </w:pPr>
+      <w:r>
+        <w:rPr>
+          <w:b/>
+          <w:bCs/>
+        </w:rPr>
+        <w:t>Feature Driven Development (FDD):</w:t>
+      </w:r>
+      <w:r>
+        <w:t xml:space="preserve"> FDD is more appropriate for large teams and complex systems with specialized roles. Its formal structure and feature ownership model do not align well with the collaborative and flexible needs of the </w:t>
+      </w:r>
+      <w:proofErr w:type="spellStart"/>
+      <w:r>
+        <w:t>TravelBuddy</w:t>
+      </w:r>
+      <w:proofErr w:type="spellEnd"/>
+      <w:r>
+        <w:t xml:space="preserve"> project.</w:t>
+      </w:r>
+    </w:p>
+    <w:p>
+      <w:pPr>
+        <w:pStyle w:val="NormalWeb"/>
+        <w:spacing w:line="360" w:lineRule="auto"/>
+        <w:jc w:val="both"/>
+      </w:pPr>
+      <w:r>
+        <w:t xml:space="preserve">Scrum is an agile framework that delivers software incrementally through time boxed sprints which allow continuous feedback and adaptation. For the </w:t>
+      </w:r>
+      <w:proofErr w:type="spellStart"/>
+      <w:r>
+        <w:t>TravelBuddy</w:t>
+      </w:r>
+      <w:proofErr w:type="spellEnd"/>
+      <w:r>
+        <w:t xml:space="preserve"> project, Scrum provides an effective balance between structure and flexibility, enabling the team to prioritize important features early while continuously refining the system based on user and stakeholder feedback.</w:t>
+      </w:r>
+    </w:p>
+    <w:p>
+      <w:pPr>
+        <w:spacing w:line="360" w:lineRule="auto"/>
+        <w:jc w:val="both"/>
+        <w:rPr>
+          <w:rFonts w:ascii="Times New Roman" w:hAnsi="Times New Roman" w:cs="Times New Roman"/>
+          <w:b/>
+          <w:bCs/>
+          <w:sz w:val="24"/>
+          <w:szCs w:val="24"/>
+        </w:rPr>
+      </w:pPr>
     </w:p>
     <w:sectPr>
       <w:headerReference w:type="default" r:id="rId11"/>
@@ -8527,21 +8745,6 @@
 </file>
 
 <file path=customXml/item1.xml><?xml version="1.0" encoding="utf-8"?>
-<?mso-contentType ?>
-<FormTemplates xmlns="http://schemas.microsoft.com/sharepoint/v3/contenttype/forms">
-  <Display>DocumentLibraryForm</Display>
-  <Edit>DocumentLibraryForm</Edit>
-  <New>DocumentLibraryForm</New>
-</FormTemplates>
-</file>
-
-<file path=customXml/item2.xml><?xml version="1.0" encoding="utf-8"?>
-<p:properties xmlns:p="http://schemas.microsoft.com/office/2006/metadata/properties" xmlns:xsi="http://www.w3.org/2001/XMLSchema-instance" xmlns:pc="http://schemas.microsoft.com/office/infopath/2007/PartnerControls">
-  <documentManagement/>
-</p:properties>
-</file>
-
-<file path=customXml/item3.xml><?xml version="1.0" encoding="utf-8"?>
 <ct:contentTypeSchema xmlns:ct="http://schemas.microsoft.com/office/2006/metadata/contentType" xmlns:ma="http://schemas.microsoft.com/office/2006/metadata/properties/metaAttributes" ct:_="" ma:_="" ma:contentTypeName="Document" ma:contentTypeID="0x0101000130A8883D509741AAD9698FAF47E5F3" ma:contentTypeVersion="3" ma:contentTypeDescription="Create a new document." ma:contentTypeScope="" ma:versionID="ff89cdacd3a61eed31ca6cf071b8b226">
   <xsd:schema xmlns:xsd="http://www.w3.org/2001/XMLSchema" xmlns:xs="http://www.w3.org/2001/XMLSchema" xmlns:p="http://schemas.microsoft.com/office/2006/metadata/properties" xmlns:ns2="9c9eb58d-2f4c-499b-ab9c-47c1d5de8bf8" targetNamespace="http://schemas.microsoft.com/office/2006/metadata/properties" ma:root="true" ma:fieldsID="c7d838d636f2945413649be92e4efa58" ns2:_="">
     <xsd:import namespace="9c9eb58d-2f4c-499b-ab9c-47c1d5de8bf8"/>
@@ -8679,24 +8882,22 @@
 </ct:contentTypeSchema>
 </file>
 
-<file path=customXml/itemProps1.xml><?xml version="1.0" encoding="utf-8"?>
-<ds:datastoreItem xmlns:ds="http://schemas.openxmlformats.org/officeDocument/2006/customXml" ds:itemID="{A135D9E7-1404-42E6-8FA3-EFBD12F05B34}">
-  <ds:schemaRefs>
-    <ds:schemaRef ds:uri="http://schemas.microsoft.com/sharepoint/v3/contenttype/forms"/>
-  </ds:schemaRefs>
-</ds:datastoreItem>
+<file path=customXml/item2.xml><?xml version="1.0" encoding="utf-8"?>
+<p:properties xmlns:p="http://schemas.microsoft.com/office/2006/metadata/properties" xmlns:xsi="http://www.w3.org/2001/XMLSchema-instance" xmlns:pc="http://schemas.microsoft.com/office/infopath/2007/PartnerControls">
+  <documentManagement/>
+</p:properties>
 </file>
 
-<file path=customXml/itemProps2.xml><?xml version="1.0" encoding="utf-8"?>
-<ds:datastoreItem xmlns:ds="http://schemas.openxmlformats.org/officeDocument/2006/customXml" ds:itemID="{5A8653E7-73B2-4237-9113-6302E7D224CB}">
-  <ds:schemaRefs>
-    <ds:schemaRef ds:uri="http://schemas.microsoft.com/office/2006/metadata/properties"/>
-    <ds:schemaRef ds:uri="http://schemas.microsoft.com/office/infopath/2007/PartnerControls"/>
-  </ds:schemaRefs>
-</ds:datastoreItem>
+<file path=customXml/item3.xml><?xml version="1.0" encoding="utf-8"?>
+<?mso-contentType ?>
+<FormTemplates xmlns="http://schemas.microsoft.com/sharepoint/v3/contenttype/forms">
+  <Display>DocumentLibraryForm</Display>
+  <Edit>DocumentLibraryForm</Edit>
+  <New>DocumentLibraryForm</New>
+</FormTemplates>
 </file>
 
-<file path=customXml/itemProps3.xml><?xml version="1.0" encoding="utf-8"?>
+<file path=customXml/itemProps1.xml><?xml version="1.0" encoding="utf-8"?>
 <ds:datastoreItem xmlns:ds="http://schemas.openxmlformats.org/officeDocument/2006/customXml" ds:itemID="{0434414E-15C3-4A9C-92D7-BEEEE9D04DCA}">
   <ds:schemaRefs>
     <ds:schemaRef ds:uri="http://schemas.microsoft.com/office/2006/metadata/contentType"/>
@@ -8712,4 +8913,21 @@
     <ds:schemaRef ds:uri="http://schemas.microsoft.com/internal/obd"/>
   </ds:schemaRefs>
 </ds:datastoreItem>
+</file>
+
+<file path=customXml/itemProps2.xml><?xml version="1.0" encoding="utf-8"?>
+<ds:datastoreItem xmlns:ds="http://schemas.openxmlformats.org/officeDocument/2006/customXml" ds:itemID="{5A8653E7-73B2-4237-9113-6302E7D224CB}">
+  <ds:schemaRefs>
+    <ds:schemaRef ds:uri="http://schemas.microsoft.com/office/2006/metadata/properties"/>
+    <ds:schemaRef ds:uri="http://schemas.microsoft.com/office/infopath/2007/PartnerControls"/>
+  </ds:schemaRefs>
+</ds:datastoreItem>
+</file>
+
+<file path=customXml/itemProps3.xml><?xml version="1.0" encoding="utf-8"?>
+<ds:datastoreItem xmlns:ds="http://schemas.openxmlformats.org/officeDocument/2006/customXml" ds:itemID="{A135D9E7-1404-42E6-8FA3-EFBD12F05B34}">
+  <ds:schemaRefs>
+    <ds:schemaRef ds:uri="http://schemas.microsoft.com/sharepoint/v3/contenttype/forms"/>
+  </ds:schemaRefs>
+</ds:datastoreItem>
 </file>
</xml_diff>

<commit_message>
User Table has been created for Tourist, Service Provider, Authority, Admin and Sever/System
</commit_message>
<xml_diff>
--- a/SE Project Report [V] [Group - 03].docx
+++ b/SE Project Report [V] [Group - 03].docx
@@ -174,6 +174,8 @@
           <w:szCs w:val="18"/>
         </w:rPr>
       </w:pPr>
+      <w:proofErr w:type="spellStart"/>
+      <w:proofErr w:type="gramStart"/>
       <w:r>
         <w:rPr>
           <w:rFonts w:ascii="Times New Roman" w:hAnsi="Times New Roman" w:cs="Times New Roman"/>
@@ -181,7 +183,27 @@
           <w:sz w:val="34"/>
           <w:szCs w:val="18"/>
         </w:rPr>
-        <w:t>TravelBuddy : Local Travel Companion</w:t>
+        <w:t>TravelBuddy</w:t>
+      </w:r>
+      <w:proofErr w:type="spellEnd"/>
+      <w:r>
+        <w:rPr>
+          <w:rFonts w:ascii="Times New Roman" w:hAnsi="Times New Roman" w:cs="Times New Roman"/>
+          <w:b/>
+          <w:sz w:val="34"/>
+          <w:szCs w:val="18"/>
+        </w:rPr>
+        <w:t xml:space="preserve"> :</w:t>
+      </w:r>
+      <w:proofErr w:type="gramEnd"/>
+      <w:r>
+        <w:rPr>
+          <w:rFonts w:ascii="Times New Roman" w:hAnsi="Times New Roman" w:cs="Times New Roman"/>
+          <w:b/>
+          <w:sz w:val="34"/>
+          <w:szCs w:val="18"/>
+        </w:rPr>
+        <w:t xml:space="preserve"> Local Travel Companion</w:t>
       </w:r>
     </w:p>
     <w:p>
@@ -2282,6 +2304,7 @@
           <w:szCs w:val="24"/>
         </w:rPr>
       </w:pPr>
+      <w:proofErr w:type="spellStart"/>
       <w:r>
         <w:rPr>
           <w:rStyle w:val="Strong"/>
@@ -2289,15 +2312,61 @@
           <w:sz w:val="24"/>
           <w:szCs w:val="24"/>
         </w:rPr>
-        <w:t>TravelBuddy: Local Travel Companion</w:t>
-      </w:r>
-      <w:r>
-        <w:rPr>
+        <w:t>TravelBuddy</w:t>
+      </w:r>
+      <w:proofErr w:type="spellEnd"/>
+      <w:r>
+        <w:rPr>
+          <w:rStyle w:val="Strong"/>
           <w:rFonts w:ascii="Times New Roman" w:hAnsi="Times New Roman" w:cs="Times New Roman"/>
           <w:sz w:val="24"/>
           <w:szCs w:val="24"/>
         </w:rPr>
-        <w:t xml:space="preserve"> is designed to provide a smart and user friendly tourists plan their trips, find safe and affordable options and have a well organized travel experience.</w:t>
+        <w:t>: Local Travel Companion</w:t>
+      </w:r>
+      <w:r>
+        <w:rPr>
+          <w:rFonts w:ascii="Times New Roman" w:hAnsi="Times New Roman" w:cs="Times New Roman"/>
+          <w:sz w:val="24"/>
+          <w:szCs w:val="24"/>
+        </w:rPr>
+        <w:t xml:space="preserve"> is designed to provide a smart and </w:t>
+      </w:r>
+      <w:proofErr w:type="gramStart"/>
+      <w:r>
+        <w:rPr>
+          <w:rFonts w:ascii="Times New Roman" w:hAnsi="Times New Roman" w:cs="Times New Roman"/>
+          <w:sz w:val="24"/>
+          <w:szCs w:val="24"/>
+        </w:rPr>
+        <w:t>user friendly</w:t>
+      </w:r>
+      <w:proofErr w:type="gramEnd"/>
+      <w:r>
+        <w:rPr>
+          <w:rFonts w:ascii="Times New Roman" w:hAnsi="Times New Roman" w:cs="Times New Roman"/>
+          <w:sz w:val="24"/>
+          <w:szCs w:val="24"/>
+        </w:rPr>
+        <w:t xml:space="preserve"> tourists plan their trips, find safe and affordable options and have a </w:t>
+      </w:r>
+      <w:proofErr w:type="spellStart"/>
+      <w:r>
+        <w:rPr>
+          <w:rFonts w:ascii="Times New Roman" w:hAnsi="Times New Roman" w:cs="Times New Roman"/>
+          <w:sz w:val="24"/>
+          <w:szCs w:val="24"/>
+        </w:rPr>
+        <w:t>well organized</w:t>
+      </w:r>
+      <w:proofErr w:type="spellEnd"/>
+      <w:r>
+        <w:rPr>
+          <w:rFonts w:ascii="Times New Roman" w:hAnsi="Times New Roman" w:cs="Times New Roman"/>
+          <w:sz w:val="24"/>
+          <w:szCs w:val="24"/>
+        </w:rPr>
+        <w:t xml:space="preserve"> travel experience.</w:t>
       </w:r>
     </w:p>
     <w:p>
@@ -2350,6 +2419,7 @@
       <w:r>
         <w:t xml:space="preserve">We chose the Agile Scrum model for the </w:t>
       </w:r>
+      <w:proofErr w:type="spellStart"/>
       <w:r>
         <w:rPr>
           <w:rStyle w:val="Emphasis"/>
@@ -2357,6 +2427,7 @@
         </w:rPr>
         <w:t>TravelBuddy</w:t>
       </w:r>
+      <w:proofErr w:type="spellEnd"/>
       <w:r>
         <w:t xml:space="preserve"> project due to its flexibility, iterative development approach and strong support for changing requirements. As the system involves multiple stakeholders such as tourists, service providers, authorities and administrators their needs may evolve during development. Scrum’s sprint based allows the team to deliver working features incrementally, enabling early feedback and continuous improvement. Key functionalities such as trip planning, booking services, and safety alerts can be developed, tested, and refined across multiple sprints. Scrum also promotes effective communication through regular ceremonies like sprint planning, daily stand-ups, sprint reviews and retrospectives, which is suitable for a small team of four members working within limited academic timelines.</w:t>
       </w:r>
@@ -2391,7 +2462,15 @@
         <w:t xml:space="preserve">Waterfall Model: </w:t>
       </w:r>
       <w:r>
-        <w:t>The Waterfall model follows a rigid, sequential approach with fixed requirements. It was not chosen because it does not support requirement changes or early user feedback which are essential for a dynamic travel application like TravelBuddy.</w:t>
+        <w:t xml:space="preserve">The Waterfall model follows a rigid, sequential approach with fixed requirements. It was not chosen because it does not support requirement changes or early user feedback which are essential for a dynamic travel application like </w:t>
+      </w:r>
+      <w:proofErr w:type="spellStart"/>
+      <w:r>
+        <w:t>TravelBuddy</w:t>
+      </w:r>
+      <w:proofErr w:type="spellEnd"/>
+      <w:r>
+        <w:t>.</w:t>
       </w:r>
     </w:p>
     <w:p>
@@ -2426,7 +2505,15 @@
         <w:t>Extreme Programming (XP):</w:t>
       </w:r>
       <w:r>
-        <w:t xml:space="preserve"> XP focuses heavily on coding practices such as pair programming and test driven development. However, it requires continuous customer involvement and lacks structured sprint planning, making it less suitable for managing diverse features and stakeholders.</w:t>
+        <w:t xml:space="preserve"> XP focuses heavily on coding practices such as pair programming and </w:t>
+      </w:r>
+      <w:proofErr w:type="gramStart"/>
+      <w:r>
+        <w:t>test driven</w:t>
+      </w:r>
+      <w:proofErr w:type="gramEnd"/>
+      <w:r>
+        <w:t xml:space="preserve"> development. However, it requires continuous customer involvement and lacks structured sprint planning, making it less suitable for managing diverse features and stakeholders.</w:t>
       </w:r>
     </w:p>
     <w:p>
@@ -2460,7 +2547,15 @@
         <w:t>Feature Driven Development (FDD):</w:t>
       </w:r>
       <w:r>
-        <w:t xml:space="preserve"> FDD is more appropriate for large teams and complex systems with specialized roles. Its formal structure and feature ownership model do not align well with the collaborative and flexible needs of the TravelBuddy project.</w:t>
+        <w:t xml:space="preserve"> FDD is more appropriate for large teams and complex systems with specialized roles. Its formal structure and feature ownership model do not align well with the collaborative and flexible needs of the </w:t>
+      </w:r>
+      <w:proofErr w:type="spellStart"/>
+      <w:r>
+        <w:t>TravelBuddy</w:t>
+      </w:r>
+      <w:proofErr w:type="spellEnd"/>
+      <w:r>
+        <w:t xml:space="preserve"> project.</w:t>
       </w:r>
     </w:p>
     <w:p>
@@ -2470,7 +2565,15 @@
         <w:jc w:val="both"/>
       </w:pPr>
       <w:r>
-        <w:t>Scrum is an agile framework that delivers software incrementally through time boxed sprints which allow continuous feedback and adaptation. For the TravelBuddy project, Scrum provides an effective balance between structure and flexibility, enabling the team to prioritize important features early while continuously refining the system based on user and stakeholder feedback.</w:t>
+        <w:t xml:space="preserve">Scrum is an agile framework that delivers software incrementally through time boxed sprints which allow continuous feedback and adaptation. For the </w:t>
+      </w:r>
+      <w:proofErr w:type="spellStart"/>
+      <w:r>
+        <w:t>TravelBuddy</w:t>
+      </w:r>
+      <w:proofErr w:type="spellEnd"/>
+      <w:r>
+        <w:t xml:space="preserve"> project, Scrum provides an effective balance between structure and flexibility, enabling the team to prioritize important features early while continuously refining the system based on user and stakeholder feedback.</w:t>
       </w:r>
     </w:p>
     <w:p>
@@ -2854,8 +2957,13 @@
         <w:jc w:val="both"/>
       </w:pPr>
       <w:r>
-        <w:t>Personalized recommendations based on user preferences, bookings and behavior</w:t>
-      </w:r>
+        <w:t xml:space="preserve">Personalized recommendations based on user preferences, bookings and </w:t>
+      </w:r>
+      <w:proofErr w:type="spellStart"/>
+      <w:r>
+        <w:t>behavior</w:t>
+      </w:r>
+      <w:proofErr w:type="spellEnd"/>
     </w:p>
     <w:p>
       <w:pPr>
@@ -3444,8 +3552,3139 @@
           <w:szCs w:val="24"/>
         </w:rPr>
       </w:pPr>
-      <w:bookmarkStart w:id="5" w:name="_GoBack"/>
+    </w:p>
+    <w:p>
+      <w:pPr>
+        <w:spacing w:line="360" w:lineRule="auto"/>
+        <w:jc w:val="both"/>
+        <w:rPr>
+          <w:rFonts w:ascii="Times New Roman" w:hAnsi="Times New Roman" w:cs="Times New Roman"/>
+          <w:b/>
+          <w:bCs/>
+          <w:sz w:val="24"/>
+          <w:szCs w:val="24"/>
+        </w:rPr>
+      </w:pPr>
+    </w:p>
+    <w:p>
+      <w:pPr>
+        <w:spacing w:line="360" w:lineRule="auto"/>
+        <w:jc w:val="both"/>
+        <w:rPr>
+          <w:rFonts w:ascii="Times New Roman" w:hAnsi="Times New Roman" w:cs="Times New Roman"/>
+          <w:b/>
+          <w:bCs/>
+          <w:sz w:val="24"/>
+          <w:szCs w:val="24"/>
+        </w:rPr>
+      </w:pPr>
+    </w:p>
+    <w:p>
+      <w:pPr>
+        <w:pStyle w:val="Heading2"/>
+        <w:numPr>
+          <w:ilvl w:val="0"/>
+          <w:numId w:val="0"/>
+        </w:numPr>
+        <w:spacing w:line="360" w:lineRule="auto"/>
+        <w:jc w:val="both"/>
+        <w:rPr>
+          <w:rStyle w:val="Strong"/>
+          <w:rFonts w:ascii="Times New Roman" w:hAnsi="Times New Roman"/>
+          <w:b/>
+          <w:sz w:val="26"/>
+          <w:szCs w:val="26"/>
+        </w:rPr>
+      </w:pPr>
+      <w:bookmarkStart w:id="5" w:name="_Toc219787128"/>
+      <w:r>
+        <w:rPr>
+          <w:rStyle w:val="Strong"/>
+          <w:rFonts w:ascii="Times New Roman" w:hAnsi="Times New Roman"/>
+          <w:b/>
+          <w:sz w:val="26"/>
+          <w:szCs w:val="26"/>
+        </w:rPr>
+        <w:lastRenderedPageBreak/>
+        <w:t>2.2</w:t>
+      </w:r>
+      <w:r>
+        <w:rPr>
+          <w:rStyle w:val="Strong"/>
+          <w:rFonts w:ascii="Times New Roman" w:hAnsi="Times New Roman"/>
+          <w:b/>
+          <w:sz w:val="26"/>
+          <w:szCs w:val="26"/>
+        </w:rPr>
+        <w:t>.1</w:t>
+      </w:r>
+      <w:r>
+        <w:rPr>
+          <w:rStyle w:val="Strong"/>
+          <w:rFonts w:ascii="Times New Roman" w:hAnsi="Times New Roman"/>
+          <w:b/>
+          <w:sz w:val="26"/>
+          <w:szCs w:val="26"/>
+        </w:rPr>
+        <w:t xml:space="preserve"> User Story Table</w:t>
+      </w:r>
       <w:bookmarkEnd w:id="5"/>
+    </w:p>
+    <w:tbl>
+      <w:tblPr>
+        <w:tblStyle w:val="TableGridLight"/>
+        <w:tblW w:w="9478" w:type="dxa"/>
+        <w:tblLook w:val="04A0" w:firstRow="1" w:lastRow="0" w:firstColumn="1" w:lastColumn="0" w:noHBand="0" w:noVBand="1"/>
+      </w:tblPr>
+      <w:tblGrid>
+        <w:gridCol w:w="1636"/>
+        <w:gridCol w:w="2227"/>
+        <w:gridCol w:w="2246"/>
+        <w:gridCol w:w="3369"/>
+      </w:tblGrid>
+      <w:tr>
+        <w:trPr>
+          <w:trHeight w:val="278"/>
+        </w:trPr>
+        <w:tc>
+          <w:tcPr>
+            <w:tcW w:w="0" w:type="auto"/>
+            <w:vAlign w:val="center"/>
+            <w:hideMark/>
+          </w:tcPr>
+          <w:p>
+            <w:pPr>
+              <w:jc w:val="center"/>
+              <w:rPr>
+                <w:rFonts w:ascii="Times New Roman" w:eastAsia="Times New Roman" w:hAnsi="Times New Roman" w:cs="Times New Roman"/>
+                <w:b/>
+                <w:bCs/>
+                <w:sz w:val="24"/>
+                <w:szCs w:val="24"/>
+                <w:lang w:eastAsia="en-US"/>
+              </w:rPr>
+            </w:pPr>
+            <w:r>
+              <w:rPr>
+                <w:rFonts w:ascii="Times New Roman" w:eastAsia="Times New Roman" w:hAnsi="Times New Roman" w:cs="Times New Roman"/>
+                <w:b/>
+                <w:bCs/>
+                <w:sz w:val="24"/>
+                <w:szCs w:val="24"/>
+                <w:lang w:eastAsia="en-US"/>
+              </w:rPr>
+              <w:t>As a/an</w:t>
+            </w:r>
+          </w:p>
+        </w:tc>
+        <w:tc>
+          <w:tcPr>
+            <w:tcW w:w="0" w:type="auto"/>
+            <w:vAlign w:val="center"/>
+            <w:hideMark/>
+          </w:tcPr>
+          <w:p>
+            <w:pPr>
+              <w:jc w:val="center"/>
+              <w:rPr>
+                <w:rFonts w:ascii="Times New Roman" w:eastAsia="Times New Roman" w:hAnsi="Times New Roman" w:cs="Times New Roman"/>
+                <w:b/>
+                <w:bCs/>
+                <w:sz w:val="24"/>
+                <w:szCs w:val="24"/>
+                <w:lang w:eastAsia="en-US"/>
+              </w:rPr>
+            </w:pPr>
+            <w:r>
+              <w:rPr>
+                <w:rFonts w:ascii="Times New Roman" w:eastAsia="Times New Roman" w:hAnsi="Times New Roman" w:cs="Times New Roman"/>
+                <w:b/>
+                <w:bCs/>
+                <w:sz w:val="24"/>
+                <w:szCs w:val="24"/>
+                <w:lang w:eastAsia="en-US"/>
+              </w:rPr>
+              <w:t>I want to</w:t>
+            </w:r>
+          </w:p>
+        </w:tc>
+        <w:tc>
+          <w:tcPr>
+            <w:tcW w:w="0" w:type="auto"/>
+            <w:vAlign w:val="center"/>
+            <w:hideMark/>
+          </w:tcPr>
+          <w:p>
+            <w:pPr>
+              <w:jc w:val="center"/>
+              <w:rPr>
+                <w:rFonts w:ascii="Times New Roman" w:eastAsia="Times New Roman" w:hAnsi="Times New Roman" w:cs="Times New Roman"/>
+                <w:b/>
+                <w:bCs/>
+                <w:sz w:val="24"/>
+                <w:szCs w:val="24"/>
+                <w:lang w:eastAsia="en-US"/>
+              </w:rPr>
+            </w:pPr>
+            <w:r>
+              <w:rPr>
+                <w:rFonts w:ascii="Times New Roman" w:eastAsia="Times New Roman" w:hAnsi="Times New Roman" w:cs="Times New Roman"/>
+                <w:b/>
+                <w:bCs/>
+                <w:sz w:val="24"/>
+                <w:szCs w:val="24"/>
+                <w:lang w:eastAsia="en-US"/>
+              </w:rPr>
+              <w:t>So that</w:t>
+            </w:r>
+          </w:p>
+        </w:tc>
+        <w:tc>
+          <w:tcPr>
+            <w:tcW w:w="3369" w:type="dxa"/>
+            <w:vAlign w:val="center"/>
+            <w:hideMark/>
+          </w:tcPr>
+          <w:p>
+            <w:pPr>
+              <w:jc w:val="center"/>
+              <w:rPr>
+                <w:rFonts w:ascii="Times New Roman" w:eastAsia="Times New Roman" w:hAnsi="Times New Roman" w:cs="Times New Roman"/>
+                <w:b/>
+                <w:bCs/>
+                <w:sz w:val="24"/>
+                <w:szCs w:val="24"/>
+                <w:lang w:eastAsia="en-US"/>
+              </w:rPr>
+            </w:pPr>
+            <w:r>
+              <w:rPr>
+                <w:rFonts w:ascii="Times New Roman" w:eastAsia="Times New Roman" w:hAnsi="Times New Roman" w:cs="Times New Roman"/>
+                <w:b/>
+                <w:bCs/>
+                <w:sz w:val="24"/>
+                <w:szCs w:val="24"/>
+                <w:lang w:eastAsia="en-US"/>
+              </w:rPr>
+              <w:t>Acceptance Criteria</w:t>
+            </w:r>
+          </w:p>
+        </w:tc>
+      </w:tr>
+      <w:tr>
+        <w:trPr>
+          <w:trHeight w:val="827"/>
+        </w:trPr>
+        <w:tc>
+          <w:tcPr>
+            <w:tcW w:w="0" w:type="auto"/>
+            <w:vMerge w:val="restart"/>
+            <w:vAlign w:val="center"/>
+            <w:hideMark/>
+          </w:tcPr>
+          <w:p>
+            <w:pPr>
+              <w:jc w:val="center"/>
+              <w:rPr>
+                <w:rFonts w:ascii="Times New Roman" w:eastAsia="Times New Roman" w:hAnsi="Times New Roman" w:cs="Times New Roman"/>
+                <w:sz w:val="24"/>
+                <w:szCs w:val="24"/>
+                <w:lang w:eastAsia="en-US"/>
+              </w:rPr>
+            </w:pPr>
+            <w:r>
+              <w:rPr>
+                <w:rFonts w:ascii="Times New Roman" w:eastAsia="Times New Roman" w:hAnsi="Times New Roman" w:cs="Times New Roman"/>
+                <w:sz w:val="24"/>
+                <w:szCs w:val="24"/>
+                <w:lang w:eastAsia="en-US"/>
+              </w:rPr>
+              <w:t>Tourist</w:t>
+            </w:r>
+          </w:p>
+          <w:p>
+            <w:pPr>
+              <w:jc w:val="center"/>
+              <w:rPr>
+                <w:rFonts w:ascii="Times New Roman" w:eastAsia="Times New Roman" w:hAnsi="Times New Roman" w:cs="Times New Roman"/>
+                <w:sz w:val="24"/>
+                <w:szCs w:val="24"/>
+                <w:lang w:eastAsia="en-US"/>
+              </w:rPr>
+            </w:pPr>
+          </w:p>
+        </w:tc>
+        <w:tc>
+          <w:tcPr>
+            <w:tcW w:w="0" w:type="auto"/>
+            <w:vAlign w:val="center"/>
+            <w:hideMark/>
+          </w:tcPr>
+          <w:p>
+            <w:pPr>
+              <w:jc w:val="center"/>
+              <w:rPr>
+                <w:rFonts w:ascii="Times New Roman" w:eastAsia="Times New Roman" w:hAnsi="Times New Roman" w:cs="Times New Roman"/>
+                <w:sz w:val="24"/>
+                <w:szCs w:val="24"/>
+                <w:lang w:eastAsia="en-US"/>
+              </w:rPr>
+            </w:pPr>
+            <w:r>
+              <w:rPr>
+                <w:rFonts w:ascii="Times New Roman" w:eastAsia="Times New Roman" w:hAnsi="Times New Roman" w:cs="Times New Roman"/>
+                <w:sz w:val="24"/>
+                <w:szCs w:val="24"/>
+                <w:lang w:eastAsia="en-US"/>
+              </w:rPr>
+              <w:t>Register using email or phone number</w:t>
+            </w:r>
+          </w:p>
+        </w:tc>
+        <w:tc>
+          <w:tcPr>
+            <w:tcW w:w="0" w:type="auto"/>
+            <w:vAlign w:val="center"/>
+            <w:hideMark/>
+          </w:tcPr>
+          <w:p>
+            <w:pPr>
+              <w:jc w:val="center"/>
+              <w:rPr>
+                <w:rFonts w:ascii="Times New Roman" w:eastAsia="Times New Roman" w:hAnsi="Times New Roman" w:cs="Times New Roman"/>
+                <w:sz w:val="24"/>
+                <w:szCs w:val="24"/>
+                <w:lang w:eastAsia="en-US"/>
+              </w:rPr>
+            </w:pPr>
+            <w:r>
+              <w:rPr>
+                <w:rFonts w:ascii="Times New Roman" w:eastAsia="Times New Roman" w:hAnsi="Times New Roman" w:cs="Times New Roman"/>
+                <w:sz w:val="24"/>
+                <w:szCs w:val="24"/>
+                <w:lang w:eastAsia="en-US"/>
+              </w:rPr>
+              <w:t xml:space="preserve">I can access the </w:t>
+            </w:r>
+            <w:proofErr w:type="spellStart"/>
+            <w:r>
+              <w:rPr>
+                <w:rFonts w:ascii="Times New Roman" w:eastAsia="Times New Roman" w:hAnsi="Times New Roman" w:cs="Times New Roman"/>
+                <w:sz w:val="24"/>
+                <w:szCs w:val="24"/>
+                <w:lang w:eastAsia="en-US"/>
+              </w:rPr>
+              <w:t>TravelBuddy</w:t>
+            </w:r>
+            <w:proofErr w:type="spellEnd"/>
+            <w:r>
+              <w:rPr>
+                <w:rFonts w:ascii="Times New Roman" w:eastAsia="Times New Roman" w:hAnsi="Times New Roman" w:cs="Times New Roman"/>
+                <w:sz w:val="24"/>
+                <w:szCs w:val="24"/>
+                <w:lang w:eastAsia="en-US"/>
+              </w:rPr>
+              <w:t xml:space="preserve"> platform</w:t>
+            </w:r>
+          </w:p>
+        </w:tc>
+        <w:tc>
+          <w:tcPr>
+            <w:tcW w:w="3369" w:type="dxa"/>
+            <w:vAlign w:val="center"/>
+            <w:hideMark/>
+          </w:tcPr>
+          <w:p>
+            <w:pPr>
+              <w:jc w:val="center"/>
+              <w:rPr>
+                <w:rFonts w:ascii="Times New Roman" w:eastAsia="Times New Roman" w:hAnsi="Times New Roman" w:cs="Times New Roman"/>
+                <w:sz w:val="24"/>
+                <w:szCs w:val="24"/>
+                <w:lang w:eastAsia="en-US"/>
+              </w:rPr>
+            </w:pPr>
+            <w:r>
+              <w:rPr>
+                <w:rFonts w:ascii="Times New Roman" w:eastAsia="Times New Roman" w:hAnsi="Times New Roman" w:cs="Times New Roman"/>
+                <w:sz w:val="24"/>
+                <w:szCs w:val="24"/>
+                <w:lang w:eastAsia="en-US"/>
+              </w:rPr>
+              <w:t>OTP verification completed</w:t>
+            </w:r>
+            <w:r>
+              <w:rPr>
+                <w:rFonts w:ascii="Times New Roman" w:eastAsia="Times New Roman" w:hAnsi="Times New Roman" w:cs="Times New Roman"/>
+                <w:sz w:val="24"/>
+                <w:szCs w:val="24"/>
+                <w:lang w:eastAsia="en-US"/>
+              </w:rPr>
+              <w:t xml:space="preserve"> then </w:t>
+            </w:r>
+            <w:r>
+              <w:rPr>
+                <w:rFonts w:ascii="Times New Roman" w:eastAsia="Times New Roman" w:hAnsi="Times New Roman" w:cs="Times New Roman"/>
+                <w:sz w:val="24"/>
+                <w:szCs w:val="24"/>
+                <w:lang w:eastAsia="en-US"/>
+              </w:rPr>
+              <w:t>Account activated</w:t>
+            </w:r>
+          </w:p>
+        </w:tc>
+      </w:tr>
+      <w:tr>
+        <w:trPr>
+          <w:trHeight w:val="827"/>
+        </w:trPr>
+        <w:tc>
+          <w:tcPr>
+            <w:tcW w:w="0" w:type="auto"/>
+            <w:vMerge/>
+            <w:vAlign w:val="center"/>
+            <w:hideMark/>
+          </w:tcPr>
+          <w:p>
+            <w:pPr>
+              <w:jc w:val="center"/>
+              <w:rPr>
+                <w:rFonts w:ascii="Times New Roman" w:eastAsia="Times New Roman" w:hAnsi="Times New Roman" w:cs="Times New Roman"/>
+                <w:sz w:val="24"/>
+                <w:szCs w:val="24"/>
+                <w:lang w:eastAsia="en-US"/>
+              </w:rPr>
+            </w:pPr>
+          </w:p>
+        </w:tc>
+        <w:tc>
+          <w:tcPr>
+            <w:tcW w:w="0" w:type="auto"/>
+            <w:vAlign w:val="center"/>
+            <w:hideMark/>
+          </w:tcPr>
+          <w:p>
+            <w:pPr>
+              <w:jc w:val="center"/>
+              <w:rPr>
+                <w:rFonts w:ascii="Times New Roman" w:eastAsia="Times New Roman" w:hAnsi="Times New Roman" w:cs="Times New Roman"/>
+                <w:sz w:val="24"/>
+                <w:szCs w:val="24"/>
+                <w:lang w:eastAsia="en-US"/>
+              </w:rPr>
+            </w:pPr>
+            <w:r>
+              <w:rPr>
+                <w:rFonts w:ascii="Times New Roman" w:eastAsia="Times New Roman" w:hAnsi="Times New Roman" w:cs="Times New Roman"/>
+                <w:sz w:val="24"/>
+                <w:szCs w:val="24"/>
+                <w:lang w:eastAsia="en-US"/>
+              </w:rPr>
+              <w:t>Log in to my account</w:t>
+            </w:r>
+          </w:p>
+        </w:tc>
+        <w:tc>
+          <w:tcPr>
+            <w:tcW w:w="0" w:type="auto"/>
+            <w:vAlign w:val="center"/>
+            <w:hideMark/>
+          </w:tcPr>
+          <w:p>
+            <w:pPr>
+              <w:jc w:val="center"/>
+              <w:rPr>
+                <w:rFonts w:ascii="Times New Roman" w:eastAsia="Times New Roman" w:hAnsi="Times New Roman" w:cs="Times New Roman"/>
+                <w:sz w:val="24"/>
+                <w:szCs w:val="24"/>
+                <w:lang w:eastAsia="en-US"/>
+              </w:rPr>
+            </w:pPr>
+            <w:r>
+              <w:rPr>
+                <w:rFonts w:ascii="Times New Roman" w:eastAsia="Times New Roman" w:hAnsi="Times New Roman" w:cs="Times New Roman"/>
+                <w:sz w:val="24"/>
+                <w:szCs w:val="24"/>
+                <w:lang w:eastAsia="en-US"/>
+              </w:rPr>
+              <w:t>I can plan trips and manage bookings</w:t>
+            </w:r>
+          </w:p>
+        </w:tc>
+        <w:tc>
+          <w:tcPr>
+            <w:tcW w:w="3369" w:type="dxa"/>
+            <w:vAlign w:val="center"/>
+            <w:hideMark/>
+          </w:tcPr>
+          <w:p>
+            <w:pPr>
+              <w:jc w:val="center"/>
+              <w:rPr>
+                <w:rFonts w:ascii="Times New Roman" w:eastAsia="Times New Roman" w:hAnsi="Times New Roman" w:cs="Times New Roman"/>
+                <w:sz w:val="24"/>
+                <w:szCs w:val="24"/>
+                <w:lang w:eastAsia="en-US"/>
+              </w:rPr>
+            </w:pPr>
+            <w:r>
+              <w:rPr>
+                <w:rFonts w:ascii="Times New Roman" w:eastAsia="Times New Roman" w:hAnsi="Times New Roman" w:cs="Times New Roman"/>
+                <w:sz w:val="24"/>
+                <w:szCs w:val="24"/>
+                <w:lang w:eastAsia="en-US"/>
+              </w:rPr>
+              <w:t>Successful login opens personalized dashboard</w:t>
+            </w:r>
+          </w:p>
+        </w:tc>
+      </w:tr>
+      <w:tr>
+        <w:trPr>
+          <w:trHeight w:val="827"/>
+        </w:trPr>
+        <w:tc>
+          <w:tcPr>
+            <w:tcW w:w="0" w:type="auto"/>
+            <w:vMerge/>
+            <w:vAlign w:val="center"/>
+            <w:hideMark/>
+          </w:tcPr>
+          <w:p>
+            <w:pPr>
+              <w:jc w:val="center"/>
+              <w:rPr>
+                <w:rFonts w:ascii="Times New Roman" w:eastAsia="Times New Roman" w:hAnsi="Times New Roman" w:cs="Times New Roman"/>
+                <w:sz w:val="24"/>
+                <w:szCs w:val="24"/>
+                <w:lang w:eastAsia="en-US"/>
+              </w:rPr>
+            </w:pPr>
+          </w:p>
+        </w:tc>
+        <w:tc>
+          <w:tcPr>
+            <w:tcW w:w="0" w:type="auto"/>
+            <w:vAlign w:val="center"/>
+            <w:hideMark/>
+          </w:tcPr>
+          <w:p>
+            <w:pPr>
+              <w:jc w:val="center"/>
+              <w:rPr>
+                <w:rFonts w:ascii="Times New Roman" w:eastAsia="Times New Roman" w:hAnsi="Times New Roman" w:cs="Times New Roman"/>
+                <w:sz w:val="24"/>
+                <w:szCs w:val="24"/>
+                <w:lang w:eastAsia="en-US"/>
+              </w:rPr>
+            </w:pPr>
+            <w:r>
+              <w:rPr>
+                <w:rFonts w:ascii="Times New Roman" w:eastAsia="Times New Roman" w:hAnsi="Times New Roman" w:cs="Times New Roman"/>
+                <w:sz w:val="24"/>
+                <w:szCs w:val="24"/>
+                <w:lang w:eastAsia="en-US"/>
+              </w:rPr>
+              <w:t>View and update my profile</w:t>
+            </w:r>
+          </w:p>
+        </w:tc>
+        <w:tc>
+          <w:tcPr>
+            <w:tcW w:w="0" w:type="auto"/>
+            <w:vAlign w:val="center"/>
+            <w:hideMark/>
+          </w:tcPr>
+          <w:p>
+            <w:pPr>
+              <w:jc w:val="center"/>
+              <w:rPr>
+                <w:rFonts w:ascii="Times New Roman" w:eastAsia="Times New Roman" w:hAnsi="Times New Roman" w:cs="Times New Roman"/>
+                <w:sz w:val="24"/>
+                <w:szCs w:val="24"/>
+                <w:lang w:eastAsia="en-US"/>
+              </w:rPr>
+            </w:pPr>
+            <w:r>
+              <w:rPr>
+                <w:rFonts w:ascii="Times New Roman" w:eastAsia="Times New Roman" w:hAnsi="Times New Roman" w:cs="Times New Roman"/>
+                <w:sz w:val="24"/>
+                <w:szCs w:val="24"/>
+                <w:lang w:eastAsia="en-US"/>
+              </w:rPr>
+              <w:t>My preferences stay current</w:t>
+            </w:r>
+          </w:p>
+        </w:tc>
+        <w:tc>
+          <w:tcPr>
+            <w:tcW w:w="3369" w:type="dxa"/>
+            <w:vAlign w:val="center"/>
+            <w:hideMark/>
+          </w:tcPr>
+          <w:p>
+            <w:pPr>
+              <w:jc w:val="center"/>
+              <w:rPr>
+                <w:rFonts w:ascii="Times New Roman" w:eastAsia="Times New Roman" w:hAnsi="Times New Roman" w:cs="Times New Roman"/>
+                <w:sz w:val="24"/>
+                <w:szCs w:val="24"/>
+                <w:lang w:eastAsia="en-US"/>
+              </w:rPr>
+            </w:pPr>
+            <w:r>
+              <w:rPr>
+                <w:rFonts w:ascii="Times New Roman" w:eastAsia="Times New Roman" w:hAnsi="Times New Roman" w:cs="Times New Roman"/>
+                <w:sz w:val="24"/>
+                <w:szCs w:val="24"/>
+                <w:lang w:eastAsia="en-US"/>
+              </w:rPr>
+              <w:t>Profile changes are saved with confirmation</w:t>
+            </w:r>
+          </w:p>
+        </w:tc>
+      </w:tr>
+      <w:tr>
+        <w:trPr>
+          <w:trHeight w:val="827"/>
+        </w:trPr>
+        <w:tc>
+          <w:tcPr>
+            <w:tcW w:w="0" w:type="auto"/>
+            <w:vMerge/>
+            <w:vAlign w:val="center"/>
+            <w:hideMark/>
+          </w:tcPr>
+          <w:p>
+            <w:pPr>
+              <w:jc w:val="center"/>
+              <w:rPr>
+                <w:rFonts w:ascii="Times New Roman" w:eastAsia="Times New Roman" w:hAnsi="Times New Roman" w:cs="Times New Roman"/>
+                <w:sz w:val="24"/>
+                <w:szCs w:val="24"/>
+                <w:lang w:eastAsia="en-US"/>
+              </w:rPr>
+            </w:pPr>
+          </w:p>
+        </w:tc>
+        <w:tc>
+          <w:tcPr>
+            <w:tcW w:w="0" w:type="auto"/>
+            <w:vAlign w:val="center"/>
+            <w:hideMark/>
+          </w:tcPr>
+          <w:p>
+            <w:pPr>
+              <w:jc w:val="center"/>
+              <w:rPr>
+                <w:rFonts w:ascii="Times New Roman" w:eastAsia="Times New Roman" w:hAnsi="Times New Roman" w:cs="Times New Roman"/>
+                <w:sz w:val="24"/>
+                <w:szCs w:val="24"/>
+                <w:lang w:eastAsia="en-US"/>
+              </w:rPr>
+            </w:pPr>
+            <w:r>
+              <w:rPr>
+                <w:rFonts w:ascii="Times New Roman" w:eastAsia="Times New Roman" w:hAnsi="Times New Roman" w:cs="Times New Roman"/>
+                <w:sz w:val="24"/>
+                <w:szCs w:val="24"/>
+                <w:lang w:eastAsia="en-US"/>
+              </w:rPr>
+              <w:t>Search destinations using filters</w:t>
+            </w:r>
+          </w:p>
+        </w:tc>
+        <w:tc>
+          <w:tcPr>
+            <w:tcW w:w="0" w:type="auto"/>
+            <w:vAlign w:val="center"/>
+            <w:hideMark/>
+          </w:tcPr>
+          <w:p>
+            <w:pPr>
+              <w:jc w:val="center"/>
+              <w:rPr>
+                <w:rFonts w:ascii="Times New Roman" w:eastAsia="Times New Roman" w:hAnsi="Times New Roman" w:cs="Times New Roman"/>
+                <w:sz w:val="24"/>
+                <w:szCs w:val="24"/>
+                <w:lang w:eastAsia="en-US"/>
+              </w:rPr>
+            </w:pPr>
+            <w:r>
+              <w:rPr>
+                <w:rFonts w:ascii="Times New Roman" w:eastAsia="Times New Roman" w:hAnsi="Times New Roman" w:cs="Times New Roman"/>
+                <w:sz w:val="24"/>
+                <w:szCs w:val="24"/>
+                <w:lang w:eastAsia="en-US"/>
+              </w:rPr>
+              <w:t>I can find places that match my needs</w:t>
+            </w:r>
+          </w:p>
+        </w:tc>
+        <w:tc>
+          <w:tcPr>
+            <w:tcW w:w="3369" w:type="dxa"/>
+            <w:vAlign w:val="center"/>
+            <w:hideMark/>
+          </w:tcPr>
+          <w:p>
+            <w:pPr>
+              <w:jc w:val="center"/>
+              <w:rPr>
+                <w:rFonts w:ascii="Times New Roman" w:eastAsia="Times New Roman" w:hAnsi="Times New Roman" w:cs="Times New Roman"/>
+                <w:sz w:val="24"/>
+                <w:szCs w:val="24"/>
+                <w:lang w:eastAsia="en-US"/>
+              </w:rPr>
+            </w:pPr>
+            <w:r>
+              <w:rPr>
+                <w:rFonts w:ascii="Times New Roman" w:eastAsia="Times New Roman" w:hAnsi="Times New Roman" w:cs="Times New Roman"/>
+                <w:sz w:val="24"/>
+                <w:szCs w:val="24"/>
+                <w:lang w:eastAsia="en-US"/>
+              </w:rPr>
+              <w:t>Destinations shown with ratings, cost, safety, and location</w:t>
+            </w:r>
+          </w:p>
+        </w:tc>
+      </w:tr>
+      <w:tr>
+        <w:trPr>
+          <w:trHeight w:val="827"/>
+        </w:trPr>
+        <w:tc>
+          <w:tcPr>
+            <w:tcW w:w="0" w:type="auto"/>
+            <w:vMerge/>
+            <w:vAlign w:val="center"/>
+            <w:hideMark/>
+          </w:tcPr>
+          <w:p>
+            <w:pPr>
+              <w:jc w:val="center"/>
+              <w:rPr>
+                <w:rFonts w:ascii="Times New Roman" w:eastAsia="Times New Roman" w:hAnsi="Times New Roman" w:cs="Times New Roman"/>
+                <w:sz w:val="24"/>
+                <w:szCs w:val="24"/>
+                <w:lang w:eastAsia="en-US"/>
+              </w:rPr>
+            </w:pPr>
+          </w:p>
+        </w:tc>
+        <w:tc>
+          <w:tcPr>
+            <w:tcW w:w="0" w:type="auto"/>
+            <w:vAlign w:val="center"/>
+            <w:hideMark/>
+          </w:tcPr>
+          <w:p>
+            <w:pPr>
+              <w:jc w:val="center"/>
+              <w:rPr>
+                <w:rFonts w:ascii="Times New Roman" w:eastAsia="Times New Roman" w:hAnsi="Times New Roman" w:cs="Times New Roman"/>
+                <w:sz w:val="24"/>
+                <w:szCs w:val="24"/>
+                <w:lang w:eastAsia="en-US"/>
+              </w:rPr>
+            </w:pPr>
+            <w:r>
+              <w:rPr>
+                <w:rFonts w:ascii="Times New Roman" w:eastAsia="Times New Roman" w:hAnsi="Times New Roman" w:cs="Times New Roman"/>
+                <w:sz w:val="24"/>
+                <w:szCs w:val="24"/>
+                <w:lang w:eastAsia="en-US"/>
+              </w:rPr>
+              <w:t>Receive AI-based recommendations</w:t>
+            </w:r>
+          </w:p>
+        </w:tc>
+        <w:tc>
+          <w:tcPr>
+            <w:tcW w:w="0" w:type="auto"/>
+            <w:vAlign w:val="center"/>
+            <w:hideMark/>
+          </w:tcPr>
+          <w:p>
+            <w:pPr>
+              <w:jc w:val="center"/>
+              <w:rPr>
+                <w:rFonts w:ascii="Times New Roman" w:eastAsia="Times New Roman" w:hAnsi="Times New Roman" w:cs="Times New Roman"/>
+                <w:sz w:val="24"/>
+                <w:szCs w:val="24"/>
+                <w:lang w:eastAsia="en-US"/>
+              </w:rPr>
+            </w:pPr>
+            <w:r>
+              <w:rPr>
+                <w:rFonts w:ascii="Times New Roman" w:eastAsia="Times New Roman" w:hAnsi="Times New Roman" w:cs="Times New Roman"/>
+                <w:sz w:val="24"/>
+                <w:szCs w:val="24"/>
+                <w:lang w:eastAsia="en-US"/>
+              </w:rPr>
+              <w:t>I discover suitable destinations</w:t>
+            </w:r>
+          </w:p>
+        </w:tc>
+        <w:tc>
+          <w:tcPr>
+            <w:tcW w:w="3369" w:type="dxa"/>
+            <w:vAlign w:val="center"/>
+            <w:hideMark/>
+          </w:tcPr>
+          <w:p>
+            <w:pPr>
+              <w:jc w:val="center"/>
+              <w:rPr>
+                <w:rFonts w:ascii="Times New Roman" w:eastAsia="Times New Roman" w:hAnsi="Times New Roman" w:cs="Times New Roman"/>
+                <w:sz w:val="24"/>
+                <w:szCs w:val="24"/>
+                <w:lang w:eastAsia="en-US"/>
+              </w:rPr>
+            </w:pPr>
+            <w:r>
+              <w:rPr>
+                <w:rFonts w:ascii="Times New Roman" w:eastAsia="Times New Roman" w:hAnsi="Times New Roman" w:cs="Times New Roman"/>
+                <w:sz w:val="24"/>
+                <w:szCs w:val="24"/>
+                <w:lang w:eastAsia="en-US"/>
+              </w:rPr>
+              <w:t>Personalized recommendations displayed</w:t>
+            </w:r>
+          </w:p>
+        </w:tc>
+      </w:tr>
+      <w:tr>
+        <w:trPr>
+          <w:trHeight w:val="827"/>
+        </w:trPr>
+        <w:tc>
+          <w:tcPr>
+            <w:tcW w:w="0" w:type="auto"/>
+            <w:vMerge/>
+            <w:vAlign w:val="center"/>
+            <w:hideMark/>
+          </w:tcPr>
+          <w:p>
+            <w:pPr>
+              <w:jc w:val="center"/>
+              <w:rPr>
+                <w:rFonts w:ascii="Times New Roman" w:eastAsia="Times New Roman" w:hAnsi="Times New Roman" w:cs="Times New Roman"/>
+                <w:sz w:val="24"/>
+                <w:szCs w:val="24"/>
+                <w:lang w:eastAsia="en-US"/>
+              </w:rPr>
+            </w:pPr>
+          </w:p>
+        </w:tc>
+        <w:tc>
+          <w:tcPr>
+            <w:tcW w:w="0" w:type="auto"/>
+            <w:vAlign w:val="center"/>
+            <w:hideMark/>
+          </w:tcPr>
+          <w:p>
+            <w:pPr>
+              <w:jc w:val="center"/>
+              <w:rPr>
+                <w:rFonts w:ascii="Times New Roman" w:eastAsia="Times New Roman" w:hAnsi="Times New Roman" w:cs="Times New Roman"/>
+                <w:sz w:val="24"/>
+                <w:szCs w:val="24"/>
+                <w:lang w:eastAsia="en-US"/>
+              </w:rPr>
+            </w:pPr>
+            <w:r>
+              <w:rPr>
+                <w:rFonts w:ascii="Times New Roman" w:eastAsia="Times New Roman" w:hAnsi="Times New Roman" w:cs="Times New Roman"/>
+                <w:sz w:val="24"/>
+                <w:szCs w:val="24"/>
+                <w:lang w:eastAsia="en-US"/>
+              </w:rPr>
+              <w:t>Generate a smart trip plan</w:t>
+            </w:r>
+          </w:p>
+        </w:tc>
+        <w:tc>
+          <w:tcPr>
+            <w:tcW w:w="0" w:type="auto"/>
+            <w:vAlign w:val="center"/>
+            <w:hideMark/>
+          </w:tcPr>
+          <w:p>
+            <w:pPr>
+              <w:jc w:val="center"/>
+              <w:rPr>
+                <w:rFonts w:ascii="Times New Roman" w:eastAsia="Times New Roman" w:hAnsi="Times New Roman" w:cs="Times New Roman"/>
+                <w:sz w:val="24"/>
+                <w:szCs w:val="24"/>
+                <w:lang w:eastAsia="en-US"/>
+              </w:rPr>
+            </w:pPr>
+            <w:r>
+              <w:rPr>
+                <w:rFonts w:ascii="Times New Roman" w:eastAsia="Times New Roman" w:hAnsi="Times New Roman" w:cs="Times New Roman"/>
+                <w:sz w:val="24"/>
+                <w:szCs w:val="24"/>
+                <w:lang w:eastAsia="en-US"/>
+              </w:rPr>
+              <w:t>My trip is optimized</w:t>
+            </w:r>
+          </w:p>
+        </w:tc>
+        <w:tc>
+          <w:tcPr>
+            <w:tcW w:w="3369" w:type="dxa"/>
+            <w:vAlign w:val="center"/>
+            <w:hideMark/>
+          </w:tcPr>
+          <w:p>
+            <w:pPr>
+              <w:jc w:val="center"/>
+              <w:rPr>
+                <w:rFonts w:ascii="Times New Roman" w:eastAsia="Times New Roman" w:hAnsi="Times New Roman" w:cs="Times New Roman"/>
+                <w:sz w:val="24"/>
+                <w:szCs w:val="24"/>
+                <w:lang w:eastAsia="en-US"/>
+              </w:rPr>
+            </w:pPr>
+            <w:r>
+              <w:rPr>
+                <w:rFonts w:ascii="Times New Roman" w:eastAsia="Times New Roman" w:hAnsi="Times New Roman" w:cs="Times New Roman"/>
+                <w:sz w:val="24"/>
+                <w:szCs w:val="24"/>
+                <w:lang w:eastAsia="en-US"/>
+              </w:rPr>
+              <w:t>Day</w:t>
+            </w:r>
+            <w:r>
+              <w:rPr>
+                <w:rFonts w:ascii="Times New Roman" w:eastAsia="Times New Roman" w:hAnsi="Times New Roman" w:cs="Times New Roman"/>
+                <w:sz w:val="24"/>
+                <w:szCs w:val="24"/>
+                <w:lang w:eastAsia="en-US"/>
+              </w:rPr>
+              <w:t xml:space="preserve"> </w:t>
+            </w:r>
+            <w:r>
+              <w:rPr>
+                <w:rFonts w:ascii="Times New Roman" w:eastAsia="Times New Roman" w:hAnsi="Times New Roman" w:cs="Times New Roman"/>
+                <w:sz w:val="24"/>
+                <w:szCs w:val="24"/>
+                <w:lang w:eastAsia="en-US"/>
+              </w:rPr>
+              <w:t>wise itinerary with route and time optimization</w:t>
+            </w:r>
+          </w:p>
+        </w:tc>
+      </w:tr>
+      <w:tr>
+        <w:trPr>
+          <w:trHeight w:val="827"/>
+        </w:trPr>
+        <w:tc>
+          <w:tcPr>
+            <w:tcW w:w="0" w:type="auto"/>
+            <w:vMerge/>
+            <w:vAlign w:val="center"/>
+            <w:hideMark/>
+          </w:tcPr>
+          <w:p>
+            <w:pPr>
+              <w:jc w:val="center"/>
+              <w:rPr>
+                <w:rFonts w:ascii="Times New Roman" w:eastAsia="Times New Roman" w:hAnsi="Times New Roman" w:cs="Times New Roman"/>
+                <w:sz w:val="24"/>
+                <w:szCs w:val="24"/>
+                <w:lang w:eastAsia="en-US"/>
+              </w:rPr>
+            </w:pPr>
+          </w:p>
+        </w:tc>
+        <w:tc>
+          <w:tcPr>
+            <w:tcW w:w="0" w:type="auto"/>
+            <w:vAlign w:val="center"/>
+            <w:hideMark/>
+          </w:tcPr>
+          <w:p>
+            <w:pPr>
+              <w:jc w:val="center"/>
+              <w:rPr>
+                <w:rFonts w:ascii="Times New Roman" w:eastAsia="Times New Roman" w:hAnsi="Times New Roman" w:cs="Times New Roman"/>
+                <w:sz w:val="24"/>
+                <w:szCs w:val="24"/>
+                <w:lang w:eastAsia="en-US"/>
+              </w:rPr>
+            </w:pPr>
+            <w:r>
+              <w:rPr>
+                <w:rFonts w:ascii="Times New Roman" w:eastAsia="Times New Roman" w:hAnsi="Times New Roman" w:cs="Times New Roman"/>
+                <w:sz w:val="24"/>
+                <w:szCs w:val="24"/>
+                <w:lang w:eastAsia="en-US"/>
+              </w:rPr>
+              <w:t>Search and book services</w:t>
+            </w:r>
+          </w:p>
+        </w:tc>
+        <w:tc>
+          <w:tcPr>
+            <w:tcW w:w="0" w:type="auto"/>
+            <w:vAlign w:val="center"/>
+            <w:hideMark/>
+          </w:tcPr>
+          <w:p>
+            <w:pPr>
+              <w:jc w:val="center"/>
+              <w:rPr>
+                <w:rFonts w:ascii="Times New Roman" w:eastAsia="Times New Roman" w:hAnsi="Times New Roman" w:cs="Times New Roman"/>
+                <w:sz w:val="24"/>
+                <w:szCs w:val="24"/>
+                <w:lang w:eastAsia="en-US"/>
+              </w:rPr>
+            </w:pPr>
+            <w:r>
+              <w:rPr>
+                <w:rFonts w:ascii="Times New Roman" w:eastAsia="Times New Roman" w:hAnsi="Times New Roman" w:cs="Times New Roman"/>
+                <w:sz w:val="24"/>
+                <w:szCs w:val="24"/>
+                <w:lang w:eastAsia="en-US"/>
+              </w:rPr>
+              <w:t>I can arrange travel facilities</w:t>
+            </w:r>
+          </w:p>
+        </w:tc>
+        <w:tc>
+          <w:tcPr>
+            <w:tcW w:w="3369" w:type="dxa"/>
+            <w:vAlign w:val="center"/>
+            <w:hideMark/>
+          </w:tcPr>
+          <w:p>
+            <w:pPr>
+              <w:jc w:val="center"/>
+              <w:rPr>
+                <w:rFonts w:ascii="Times New Roman" w:eastAsia="Times New Roman" w:hAnsi="Times New Roman" w:cs="Times New Roman"/>
+                <w:sz w:val="24"/>
+                <w:szCs w:val="24"/>
+                <w:lang w:eastAsia="en-US"/>
+              </w:rPr>
+            </w:pPr>
+            <w:r>
+              <w:rPr>
+                <w:rFonts w:ascii="Times New Roman" w:eastAsia="Times New Roman" w:hAnsi="Times New Roman" w:cs="Times New Roman"/>
+                <w:sz w:val="24"/>
+                <w:szCs w:val="24"/>
+                <w:lang w:eastAsia="en-US"/>
+              </w:rPr>
+              <w:t>Booking confirmation generated</w:t>
+            </w:r>
+          </w:p>
+        </w:tc>
+      </w:tr>
+      <w:tr>
+        <w:trPr>
+          <w:trHeight w:val="827"/>
+        </w:trPr>
+        <w:tc>
+          <w:tcPr>
+            <w:tcW w:w="0" w:type="auto"/>
+            <w:vMerge/>
+            <w:vAlign w:val="center"/>
+            <w:hideMark/>
+          </w:tcPr>
+          <w:p>
+            <w:pPr>
+              <w:jc w:val="center"/>
+              <w:rPr>
+                <w:rFonts w:ascii="Times New Roman" w:eastAsia="Times New Roman" w:hAnsi="Times New Roman" w:cs="Times New Roman"/>
+                <w:sz w:val="24"/>
+                <w:szCs w:val="24"/>
+                <w:lang w:eastAsia="en-US"/>
+              </w:rPr>
+            </w:pPr>
+          </w:p>
+        </w:tc>
+        <w:tc>
+          <w:tcPr>
+            <w:tcW w:w="0" w:type="auto"/>
+            <w:vAlign w:val="center"/>
+            <w:hideMark/>
+          </w:tcPr>
+          <w:p>
+            <w:pPr>
+              <w:jc w:val="center"/>
+              <w:rPr>
+                <w:rFonts w:ascii="Times New Roman" w:eastAsia="Times New Roman" w:hAnsi="Times New Roman" w:cs="Times New Roman"/>
+                <w:sz w:val="24"/>
+                <w:szCs w:val="24"/>
+                <w:lang w:eastAsia="en-US"/>
+              </w:rPr>
+            </w:pPr>
+            <w:r>
+              <w:rPr>
+                <w:rFonts w:ascii="Times New Roman" w:eastAsia="Times New Roman" w:hAnsi="Times New Roman" w:cs="Times New Roman"/>
+                <w:sz w:val="24"/>
+                <w:szCs w:val="24"/>
+                <w:lang w:eastAsia="en-US"/>
+              </w:rPr>
+              <w:t>Receive safety alerts</w:t>
+            </w:r>
+          </w:p>
+        </w:tc>
+        <w:tc>
+          <w:tcPr>
+            <w:tcW w:w="0" w:type="auto"/>
+            <w:vAlign w:val="center"/>
+            <w:hideMark/>
+          </w:tcPr>
+          <w:p>
+            <w:pPr>
+              <w:jc w:val="center"/>
+              <w:rPr>
+                <w:rFonts w:ascii="Times New Roman" w:eastAsia="Times New Roman" w:hAnsi="Times New Roman" w:cs="Times New Roman"/>
+                <w:sz w:val="24"/>
+                <w:szCs w:val="24"/>
+                <w:lang w:eastAsia="en-US"/>
+              </w:rPr>
+            </w:pPr>
+            <w:r>
+              <w:rPr>
+                <w:rFonts w:ascii="Times New Roman" w:eastAsia="Times New Roman" w:hAnsi="Times New Roman" w:cs="Times New Roman"/>
+                <w:sz w:val="24"/>
+                <w:szCs w:val="24"/>
+                <w:lang w:eastAsia="en-US"/>
+              </w:rPr>
+              <w:t>I stay informed about risks</w:t>
+            </w:r>
+          </w:p>
+        </w:tc>
+        <w:tc>
+          <w:tcPr>
+            <w:tcW w:w="3369" w:type="dxa"/>
+            <w:vAlign w:val="center"/>
+            <w:hideMark/>
+          </w:tcPr>
+          <w:p>
+            <w:pPr>
+              <w:jc w:val="center"/>
+              <w:rPr>
+                <w:rFonts w:ascii="Times New Roman" w:eastAsia="Times New Roman" w:hAnsi="Times New Roman" w:cs="Times New Roman"/>
+                <w:sz w:val="24"/>
+                <w:szCs w:val="24"/>
+                <w:lang w:eastAsia="en-US"/>
+              </w:rPr>
+            </w:pPr>
+            <w:r>
+              <w:rPr>
+                <w:rFonts w:ascii="Times New Roman" w:eastAsia="Times New Roman" w:hAnsi="Times New Roman" w:cs="Times New Roman"/>
+                <w:sz w:val="24"/>
+                <w:szCs w:val="24"/>
+                <w:lang w:eastAsia="en-US"/>
+              </w:rPr>
+              <w:t>Alerts appear based on location</w:t>
+            </w:r>
+          </w:p>
+        </w:tc>
+      </w:tr>
+      <w:tr>
+        <w:trPr>
+          <w:trHeight w:val="827"/>
+        </w:trPr>
+        <w:tc>
+          <w:tcPr>
+            <w:tcW w:w="0" w:type="auto"/>
+            <w:vMerge/>
+            <w:vAlign w:val="center"/>
+            <w:hideMark/>
+          </w:tcPr>
+          <w:p>
+            <w:pPr>
+              <w:jc w:val="center"/>
+              <w:rPr>
+                <w:rFonts w:ascii="Times New Roman" w:eastAsia="Times New Roman" w:hAnsi="Times New Roman" w:cs="Times New Roman"/>
+                <w:sz w:val="24"/>
+                <w:szCs w:val="24"/>
+                <w:lang w:eastAsia="en-US"/>
+              </w:rPr>
+            </w:pPr>
+          </w:p>
+        </w:tc>
+        <w:tc>
+          <w:tcPr>
+            <w:tcW w:w="0" w:type="auto"/>
+            <w:vAlign w:val="center"/>
+            <w:hideMark/>
+          </w:tcPr>
+          <w:p>
+            <w:pPr>
+              <w:jc w:val="center"/>
+              <w:rPr>
+                <w:rFonts w:ascii="Times New Roman" w:eastAsia="Times New Roman" w:hAnsi="Times New Roman" w:cs="Times New Roman"/>
+                <w:sz w:val="24"/>
+                <w:szCs w:val="24"/>
+                <w:lang w:eastAsia="en-US"/>
+              </w:rPr>
+            </w:pPr>
+            <w:r>
+              <w:rPr>
+                <w:rFonts w:ascii="Times New Roman" w:eastAsia="Times New Roman" w:hAnsi="Times New Roman" w:cs="Times New Roman"/>
+                <w:sz w:val="24"/>
+                <w:szCs w:val="24"/>
+                <w:lang w:eastAsia="en-US"/>
+              </w:rPr>
+              <w:t>Activate SOS emergency</w:t>
+            </w:r>
+          </w:p>
+        </w:tc>
+        <w:tc>
+          <w:tcPr>
+            <w:tcW w:w="0" w:type="auto"/>
+            <w:vAlign w:val="center"/>
+            <w:hideMark/>
+          </w:tcPr>
+          <w:p>
+            <w:pPr>
+              <w:jc w:val="center"/>
+              <w:rPr>
+                <w:rFonts w:ascii="Times New Roman" w:eastAsia="Times New Roman" w:hAnsi="Times New Roman" w:cs="Times New Roman"/>
+                <w:sz w:val="24"/>
+                <w:szCs w:val="24"/>
+                <w:lang w:eastAsia="en-US"/>
+              </w:rPr>
+            </w:pPr>
+            <w:r>
+              <w:rPr>
+                <w:rFonts w:ascii="Times New Roman" w:eastAsia="Times New Roman" w:hAnsi="Times New Roman" w:cs="Times New Roman"/>
+                <w:sz w:val="24"/>
+                <w:szCs w:val="24"/>
+                <w:lang w:eastAsia="en-US"/>
+              </w:rPr>
+              <w:t>I get help in danger</w:t>
+            </w:r>
+          </w:p>
+        </w:tc>
+        <w:tc>
+          <w:tcPr>
+            <w:tcW w:w="3369" w:type="dxa"/>
+            <w:vAlign w:val="center"/>
+            <w:hideMark/>
+          </w:tcPr>
+          <w:p>
+            <w:pPr>
+              <w:jc w:val="center"/>
+              <w:rPr>
+                <w:rFonts w:ascii="Times New Roman" w:eastAsia="Times New Roman" w:hAnsi="Times New Roman" w:cs="Times New Roman"/>
+                <w:sz w:val="24"/>
+                <w:szCs w:val="24"/>
+                <w:lang w:eastAsia="en-US"/>
+              </w:rPr>
+            </w:pPr>
+            <w:r>
+              <w:rPr>
+                <w:rFonts w:ascii="Times New Roman" w:eastAsia="Times New Roman" w:hAnsi="Times New Roman" w:cs="Times New Roman"/>
+                <w:sz w:val="24"/>
+                <w:szCs w:val="24"/>
+                <w:lang w:eastAsia="en-US"/>
+              </w:rPr>
+              <w:t>Authorities receive live location</w:t>
+            </w:r>
+          </w:p>
+        </w:tc>
+      </w:tr>
+      <w:tr>
+        <w:trPr>
+          <w:trHeight w:val="827"/>
+        </w:trPr>
+        <w:tc>
+          <w:tcPr>
+            <w:tcW w:w="0" w:type="auto"/>
+            <w:vMerge/>
+            <w:vAlign w:val="center"/>
+            <w:hideMark/>
+          </w:tcPr>
+          <w:p>
+            <w:pPr>
+              <w:jc w:val="center"/>
+              <w:rPr>
+                <w:rFonts w:ascii="Times New Roman" w:eastAsia="Times New Roman" w:hAnsi="Times New Roman" w:cs="Times New Roman"/>
+                <w:sz w:val="24"/>
+                <w:szCs w:val="24"/>
+                <w:lang w:eastAsia="en-US"/>
+              </w:rPr>
+            </w:pPr>
+          </w:p>
+        </w:tc>
+        <w:tc>
+          <w:tcPr>
+            <w:tcW w:w="0" w:type="auto"/>
+            <w:vAlign w:val="center"/>
+            <w:hideMark/>
+          </w:tcPr>
+          <w:p>
+            <w:pPr>
+              <w:jc w:val="center"/>
+              <w:rPr>
+                <w:rFonts w:ascii="Times New Roman" w:eastAsia="Times New Roman" w:hAnsi="Times New Roman" w:cs="Times New Roman"/>
+                <w:sz w:val="24"/>
+                <w:szCs w:val="24"/>
+                <w:lang w:eastAsia="en-US"/>
+              </w:rPr>
+            </w:pPr>
+            <w:r>
+              <w:rPr>
+                <w:rFonts w:ascii="Times New Roman" w:eastAsia="Times New Roman" w:hAnsi="Times New Roman" w:cs="Times New Roman"/>
+                <w:sz w:val="24"/>
+                <w:szCs w:val="24"/>
+                <w:lang w:eastAsia="en-US"/>
+              </w:rPr>
+              <w:t>Rate and review services</w:t>
+            </w:r>
+          </w:p>
+        </w:tc>
+        <w:tc>
+          <w:tcPr>
+            <w:tcW w:w="0" w:type="auto"/>
+            <w:vAlign w:val="center"/>
+            <w:hideMark/>
+          </w:tcPr>
+          <w:p>
+            <w:pPr>
+              <w:jc w:val="center"/>
+              <w:rPr>
+                <w:rFonts w:ascii="Times New Roman" w:eastAsia="Times New Roman" w:hAnsi="Times New Roman" w:cs="Times New Roman"/>
+                <w:sz w:val="24"/>
+                <w:szCs w:val="24"/>
+                <w:lang w:eastAsia="en-US"/>
+              </w:rPr>
+            </w:pPr>
+            <w:r>
+              <w:rPr>
+                <w:rFonts w:ascii="Times New Roman" w:eastAsia="Times New Roman" w:hAnsi="Times New Roman" w:cs="Times New Roman"/>
+                <w:sz w:val="24"/>
+                <w:szCs w:val="24"/>
+                <w:lang w:eastAsia="en-US"/>
+              </w:rPr>
+              <w:t>Others benefit from my experience</w:t>
+            </w:r>
+          </w:p>
+        </w:tc>
+        <w:tc>
+          <w:tcPr>
+            <w:tcW w:w="3369" w:type="dxa"/>
+            <w:vAlign w:val="center"/>
+            <w:hideMark/>
+          </w:tcPr>
+          <w:p>
+            <w:pPr>
+              <w:jc w:val="center"/>
+              <w:rPr>
+                <w:rFonts w:ascii="Times New Roman" w:eastAsia="Times New Roman" w:hAnsi="Times New Roman" w:cs="Times New Roman"/>
+                <w:sz w:val="24"/>
+                <w:szCs w:val="24"/>
+                <w:lang w:eastAsia="en-US"/>
+              </w:rPr>
+            </w:pPr>
+            <w:r>
+              <w:rPr>
+                <w:rFonts w:ascii="Times New Roman" w:eastAsia="Times New Roman" w:hAnsi="Times New Roman" w:cs="Times New Roman"/>
+                <w:sz w:val="24"/>
+                <w:szCs w:val="24"/>
+                <w:lang w:eastAsia="en-US"/>
+              </w:rPr>
+              <w:t>Verified review published</w:t>
+            </w:r>
+          </w:p>
+        </w:tc>
+      </w:tr>
+      <w:tr>
+        <w:trPr>
+          <w:trHeight w:val="557"/>
+        </w:trPr>
+        <w:tc>
+          <w:tcPr>
+            <w:tcW w:w="0" w:type="auto"/>
+            <w:vMerge w:val="restart"/>
+            <w:vAlign w:val="center"/>
+            <w:hideMark/>
+          </w:tcPr>
+          <w:p>
+            <w:pPr>
+              <w:jc w:val="center"/>
+              <w:rPr>
+                <w:rFonts w:ascii="Times New Roman" w:eastAsia="Times New Roman" w:hAnsi="Times New Roman" w:cs="Times New Roman"/>
+                <w:sz w:val="24"/>
+                <w:szCs w:val="24"/>
+                <w:lang w:eastAsia="en-US"/>
+              </w:rPr>
+            </w:pPr>
+            <w:r>
+              <w:rPr>
+                <w:rFonts w:ascii="Times New Roman" w:eastAsia="Times New Roman" w:hAnsi="Times New Roman" w:cs="Times New Roman"/>
+                <w:sz w:val="24"/>
+                <w:szCs w:val="24"/>
+                <w:lang w:eastAsia="en-US"/>
+              </w:rPr>
+              <w:t>Service Provider</w:t>
+            </w:r>
+          </w:p>
+          <w:p>
+            <w:pPr>
+              <w:jc w:val="center"/>
+              <w:rPr>
+                <w:rFonts w:ascii="Times New Roman" w:eastAsia="Times New Roman" w:hAnsi="Times New Roman" w:cs="Times New Roman"/>
+                <w:sz w:val="24"/>
+                <w:szCs w:val="24"/>
+                <w:lang w:eastAsia="en-US"/>
+              </w:rPr>
+            </w:pPr>
+          </w:p>
+        </w:tc>
+        <w:tc>
+          <w:tcPr>
+            <w:tcW w:w="0" w:type="auto"/>
+            <w:vAlign w:val="center"/>
+            <w:hideMark/>
+          </w:tcPr>
+          <w:p>
+            <w:pPr>
+              <w:jc w:val="center"/>
+              <w:rPr>
+                <w:rFonts w:ascii="Times New Roman" w:eastAsia="Times New Roman" w:hAnsi="Times New Roman" w:cs="Times New Roman"/>
+                <w:sz w:val="24"/>
+                <w:szCs w:val="24"/>
+                <w:lang w:eastAsia="en-US"/>
+              </w:rPr>
+            </w:pPr>
+            <w:r>
+              <w:rPr>
+                <w:rFonts w:ascii="Times New Roman" w:eastAsia="Times New Roman" w:hAnsi="Times New Roman" w:cs="Times New Roman"/>
+                <w:sz w:val="24"/>
+                <w:szCs w:val="24"/>
+                <w:lang w:eastAsia="en-US"/>
+              </w:rPr>
+              <w:t>Register business with documents</w:t>
+            </w:r>
+          </w:p>
+        </w:tc>
+        <w:tc>
+          <w:tcPr>
+            <w:tcW w:w="0" w:type="auto"/>
+            <w:vAlign w:val="center"/>
+            <w:hideMark/>
+          </w:tcPr>
+          <w:p>
+            <w:pPr>
+              <w:jc w:val="center"/>
+              <w:rPr>
+                <w:rFonts w:ascii="Times New Roman" w:eastAsia="Times New Roman" w:hAnsi="Times New Roman" w:cs="Times New Roman"/>
+                <w:sz w:val="24"/>
+                <w:szCs w:val="24"/>
+                <w:lang w:eastAsia="en-US"/>
+              </w:rPr>
+            </w:pPr>
+            <w:r>
+              <w:rPr>
+                <w:rFonts w:ascii="Times New Roman" w:eastAsia="Times New Roman" w:hAnsi="Times New Roman" w:cs="Times New Roman"/>
+                <w:sz w:val="24"/>
+                <w:szCs w:val="24"/>
+                <w:lang w:eastAsia="en-US"/>
+              </w:rPr>
+              <w:t>I can offer services</w:t>
+            </w:r>
+          </w:p>
+        </w:tc>
+        <w:tc>
+          <w:tcPr>
+            <w:tcW w:w="3369" w:type="dxa"/>
+            <w:vAlign w:val="center"/>
+            <w:hideMark/>
+          </w:tcPr>
+          <w:p>
+            <w:pPr>
+              <w:jc w:val="center"/>
+              <w:rPr>
+                <w:rFonts w:ascii="Times New Roman" w:eastAsia="Times New Roman" w:hAnsi="Times New Roman" w:cs="Times New Roman"/>
+                <w:sz w:val="24"/>
+                <w:szCs w:val="24"/>
+                <w:lang w:eastAsia="en-US"/>
+              </w:rPr>
+            </w:pPr>
+            <w:r>
+              <w:rPr>
+                <w:rFonts w:ascii="Times New Roman" w:eastAsia="Times New Roman" w:hAnsi="Times New Roman" w:cs="Times New Roman"/>
+                <w:sz w:val="24"/>
+                <w:szCs w:val="24"/>
+                <w:lang w:eastAsia="en-US"/>
+              </w:rPr>
+              <w:t>Registration submitted for verification</w:t>
+            </w:r>
+          </w:p>
+        </w:tc>
+      </w:tr>
+      <w:tr>
+        <w:trPr>
+          <w:trHeight w:val="557"/>
+        </w:trPr>
+        <w:tc>
+          <w:tcPr>
+            <w:tcW w:w="0" w:type="auto"/>
+            <w:vMerge/>
+            <w:vAlign w:val="center"/>
+            <w:hideMark/>
+          </w:tcPr>
+          <w:p>
+            <w:pPr>
+              <w:jc w:val="center"/>
+              <w:rPr>
+                <w:rFonts w:ascii="Times New Roman" w:eastAsia="Times New Roman" w:hAnsi="Times New Roman" w:cs="Times New Roman"/>
+                <w:sz w:val="24"/>
+                <w:szCs w:val="24"/>
+                <w:lang w:eastAsia="en-US"/>
+              </w:rPr>
+            </w:pPr>
+          </w:p>
+        </w:tc>
+        <w:tc>
+          <w:tcPr>
+            <w:tcW w:w="0" w:type="auto"/>
+            <w:vAlign w:val="center"/>
+            <w:hideMark/>
+          </w:tcPr>
+          <w:p>
+            <w:pPr>
+              <w:jc w:val="center"/>
+              <w:rPr>
+                <w:rFonts w:ascii="Times New Roman" w:eastAsia="Times New Roman" w:hAnsi="Times New Roman" w:cs="Times New Roman"/>
+                <w:sz w:val="24"/>
+                <w:szCs w:val="24"/>
+                <w:lang w:eastAsia="en-US"/>
+              </w:rPr>
+            </w:pPr>
+            <w:r>
+              <w:rPr>
+                <w:rFonts w:ascii="Times New Roman" w:eastAsia="Times New Roman" w:hAnsi="Times New Roman" w:cs="Times New Roman"/>
+                <w:sz w:val="24"/>
+                <w:szCs w:val="24"/>
+                <w:lang w:eastAsia="en-US"/>
+              </w:rPr>
+              <w:t>Manage service details and availability</w:t>
+            </w:r>
+          </w:p>
+        </w:tc>
+        <w:tc>
+          <w:tcPr>
+            <w:tcW w:w="0" w:type="auto"/>
+            <w:vAlign w:val="center"/>
+            <w:hideMark/>
+          </w:tcPr>
+          <w:p>
+            <w:pPr>
+              <w:jc w:val="center"/>
+              <w:rPr>
+                <w:rFonts w:ascii="Times New Roman" w:eastAsia="Times New Roman" w:hAnsi="Times New Roman" w:cs="Times New Roman"/>
+                <w:sz w:val="24"/>
+                <w:szCs w:val="24"/>
+                <w:lang w:eastAsia="en-US"/>
+              </w:rPr>
+            </w:pPr>
+            <w:r>
+              <w:rPr>
+                <w:rFonts w:ascii="Times New Roman" w:eastAsia="Times New Roman" w:hAnsi="Times New Roman" w:cs="Times New Roman"/>
+                <w:sz w:val="24"/>
+                <w:szCs w:val="24"/>
+                <w:lang w:eastAsia="en-US"/>
+              </w:rPr>
+              <w:t>Tourists get updated information</w:t>
+            </w:r>
+          </w:p>
+        </w:tc>
+        <w:tc>
+          <w:tcPr>
+            <w:tcW w:w="3369" w:type="dxa"/>
+            <w:vAlign w:val="center"/>
+            <w:hideMark/>
+          </w:tcPr>
+          <w:p>
+            <w:pPr>
+              <w:jc w:val="center"/>
+              <w:rPr>
+                <w:rFonts w:ascii="Times New Roman" w:eastAsia="Times New Roman" w:hAnsi="Times New Roman" w:cs="Times New Roman"/>
+                <w:sz w:val="24"/>
+                <w:szCs w:val="24"/>
+                <w:lang w:eastAsia="en-US"/>
+              </w:rPr>
+            </w:pPr>
+            <w:r>
+              <w:rPr>
+                <w:rFonts w:ascii="Times New Roman" w:eastAsia="Times New Roman" w:hAnsi="Times New Roman" w:cs="Times New Roman"/>
+                <w:sz w:val="24"/>
+                <w:szCs w:val="24"/>
+                <w:lang w:eastAsia="en-US"/>
+              </w:rPr>
+              <w:t>Changes reflect immediately</w:t>
+            </w:r>
+          </w:p>
+        </w:tc>
+      </w:tr>
+      <w:tr>
+        <w:trPr>
+          <w:trHeight w:val="557"/>
+        </w:trPr>
+        <w:tc>
+          <w:tcPr>
+            <w:tcW w:w="0" w:type="auto"/>
+            <w:vMerge/>
+            <w:vAlign w:val="center"/>
+            <w:hideMark/>
+          </w:tcPr>
+          <w:p>
+            <w:pPr>
+              <w:jc w:val="center"/>
+              <w:rPr>
+                <w:rFonts w:ascii="Times New Roman" w:eastAsia="Times New Roman" w:hAnsi="Times New Roman" w:cs="Times New Roman"/>
+                <w:sz w:val="24"/>
+                <w:szCs w:val="24"/>
+                <w:lang w:eastAsia="en-US"/>
+              </w:rPr>
+            </w:pPr>
+          </w:p>
+        </w:tc>
+        <w:tc>
+          <w:tcPr>
+            <w:tcW w:w="0" w:type="auto"/>
+            <w:vAlign w:val="center"/>
+            <w:hideMark/>
+          </w:tcPr>
+          <w:p>
+            <w:pPr>
+              <w:jc w:val="center"/>
+              <w:rPr>
+                <w:rFonts w:ascii="Times New Roman" w:eastAsia="Times New Roman" w:hAnsi="Times New Roman" w:cs="Times New Roman"/>
+                <w:sz w:val="24"/>
+                <w:szCs w:val="24"/>
+                <w:lang w:eastAsia="en-US"/>
+              </w:rPr>
+            </w:pPr>
+            <w:r>
+              <w:rPr>
+                <w:rFonts w:ascii="Times New Roman" w:eastAsia="Times New Roman" w:hAnsi="Times New Roman" w:cs="Times New Roman"/>
+                <w:sz w:val="24"/>
+                <w:szCs w:val="24"/>
+                <w:lang w:eastAsia="en-US"/>
+              </w:rPr>
+              <w:t>View and manage bookings</w:t>
+            </w:r>
+          </w:p>
+        </w:tc>
+        <w:tc>
+          <w:tcPr>
+            <w:tcW w:w="0" w:type="auto"/>
+            <w:vAlign w:val="center"/>
+            <w:hideMark/>
+          </w:tcPr>
+          <w:p>
+            <w:pPr>
+              <w:jc w:val="center"/>
+              <w:rPr>
+                <w:rFonts w:ascii="Times New Roman" w:eastAsia="Times New Roman" w:hAnsi="Times New Roman" w:cs="Times New Roman"/>
+                <w:sz w:val="24"/>
+                <w:szCs w:val="24"/>
+                <w:lang w:eastAsia="en-US"/>
+              </w:rPr>
+            </w:pPr>
+            <w:r>
+              <w:rPr>
+                <w:rFonts w:ascii="Times New Roman" w:eastAsia="Times New Roman" w:hAnsi="Times New Roman" w:cs="Times New Roman"/>
+                <w:sz w:val="24"/>
+                <w:szCs w:val="24"/>
+                <w:lang w:eastAsia="en-US"/>
+              </w:rPr>
+              <w:t>I control reservations</w:t>
+            </w:r>
+          </w:p>
+        </w:tc>
+        <w:tc>
+          <w:tcPr>
+            <w:tcW w:w="3369" w:type="dxa"/>
+            <w:vAlign w:val="center"/>
+            <w:hideMark/>
+          </w:tcPr>
+          <w:p>
+            <w:pPr>
+              <w:jc w:val="center"/>
+              <w:rPr>
+                <w:rFonts w:ascii="Times New Roman" w:eastAsia="Times New Roman" w:hAnsi="Times New Roman" w:cs="Times New Roman"/>
+                <w:sz w:val="24"/>
+                <w:szCs w:val="24"/>
+                <w:lang w:eastAsia="en-US"/>
+              </w:rPr>
+            </w:pPr>
+            <w:r>
+              <w:rPr>
+                <w:rFonts w:ascii="Times New Roman" w:eastAsia="Times New Roman" w:hAnsi="Times New Roman" w:cs="Times New Roman"/>
+                <w:sz w:val="24"/>
+                <w:szCs w:val="24"/>
+                <w:lang w:eastAsia="en-US"/>
+              </w:rPr>
+              <w:t>Accept/reject option available</w:t>
+            </w:r>
+          </w:p>
+        </w:tc>
+      </w:tr>
+      <w:tr>
+        <w:trPr>
+          <w:trHeight w:val="557"/>
+        </w:trPr>
+        <w:tc>
+          <w:tcPr>
+            <w:tcW w:w="0" w:type="auto"/>
+            <w:vMerge/>
+            <w:vAlign w:val="center"/>
+            <w:hideMark/>
+          </w:tcPr>
+          <w:p>
+            <w:pPr>
+              <w:jc w:val="center"/>
+              <w:rPr>
+                <w:rFonts w:ascii="Times New Roman" w:eastAsia="Times New Roman" w:hAnsi="Times New Roman" w:cs="Times New Roman"/>
+                <w:sz w:val="24"/>
+                <w:szCs w:val="24"/>
+                <w:lang w:eastAsia="en-US"/>
+              </w:rPr>
+            </w:pPr>
+          </w:p>
+        </w:tc>
+        <w:tc>
+          <w:tcPr>
+            <w:tcW w:w="0" w:type="auto"/>
+            <w:vAlign w:val="center"/>
+            <w:hideMark/>
+          </w:tcPr>
+          <w:p>
+            <w:pPr>
+              <w:jc w:val="center"/>
+              <w:rPr>
+                <w:rFonts w:ascii="Times New Roman" w:eastAsia="Times New Roman" w:hAnsi="Times New Roman" w:cs="Times New Roman"/>
+                <w:sz w:val="24"/>
+                <w:szCs w:val="24"/>
+                <w:lang w:eastAsia="en-US"/>
+              </w:rPr>
+            </w:pPr>
+            <w:r>
+              <w:rPr>
+                <w:rFonts w:ascii="Times New Roman" w:eastAsia="Times New Roman" w:hAnsi="Times New Roman" w:cs="Times New Roman"/>
+                <w:sz w:val="24"/>
+                <w:szCs w:val="24"/>
+                <w:lang w:eastAsia="en-US"/>
+              </w:rPr>
+              <w:t>Create promotions</w:t>
+            </w:r>
+          </w:p>
+        </w:tc>
+        <w:tc>
+          <w:tcPr>
+            <w:tcW w:w="0" w:type="auto"/>
+            <w:vAlign w:val="center"/>
+            <w:hideMark/>
+          </w:tcPr>
+          <w:p>
+            <w:pPr>
+              <w:jc w:val="center"/>
+              <w:rPr>
+                <w:rFonts w:ascii="Times New Roman" w:eastAsia="Times New Roman" w:hAnsi="Times New Roman" w:cs="Times New Roman"/>
+                <w:sz w:val="24"/>
+                <w:szCs w:val="24"/>
+                <w:lang w:eastAsia="en-US"/>
+              </w:rPr>
+            </w:pPr>
+            <w:r>
+              <w:rPr>
+                <w:rFonts w:ascii="Times New Roman" w:eastAsia="Times New Roman" w:hAnsi="Times New Roman" w:cs="Times New Roman"/>
+                <w:sz w:val="24"/>
+                <w:szCs w:val="24"/>
+                <w:lang w:eastAsia="en-US"/>
+              </w:rPr>
+              <w:t>I attract more tourists</w:t>
+            </w:r>
+          </w:p>
+        </w:tc>
+        <w:tc>
+          <w:tcPr>
+            <w:tcW w:w="3369" w:type="dxa"/>
+            <w:vAlign w:val="center"/>
+            <w:hideMark/>
+          </w:tcPr>
+          <w:p>
+            <w:pPr>
+              <w:jc w:val="center"/>
+              <w:rPr>
+                <w:rFonts w:ascii="Times New Roman" w:eastAsia="Times New Roman" w:hAnsi="Times New Roman" w:cs="Times New Roman"/>
+                <w:sz w:val="24"/>
+                <w:szCs w:val="24"/>
+                <w:lang w:eastAsia="en-US"/>
+              </w:rPr>
+            </w:pPr>
+            <w:r>
+              <w:rPr>
+                <w:rFonts w:ascii="Times New Roman" w:eastAsia="Times New Roman" w:hAnsi="Times New Roman" w:cs="Times New Roman"/>
+                <w:sz w:val="24"/>
+                <w:szCs w:val="24"/>
+                <w:lang w:eastAsia="en-US"/>
+              </w:rPr>
+              <w:t>Offers visible to users</w:t>
+            </w:r>
+          </w:p>
+        </w:tc>
+      </w:tr>
+      <w:tr>
+        <w:trPr>
+          <w:trHeight w:val="278"/>
+        </w:trPr>
+        <w:tc>
+          <w:tcPr>
+            <w:tcW w:w="0" w:type="auto"/>
+            <w:vMerge w:val="restart"/>
+            <w:vAlign w:val="center"/>
+            <w:hideMark/>
+          </w:tcPr>
+          <w:p>
+            <w:pPr>
+              <w:jc w:val="center"/>
+              <w:rPr>
+                <w:rFonts w:ascii="Times New Roman" w:eastAsia="Times New Roman" w:hAnsi="Times New Roman" w:cs="Times New Roman"/>
+                <w:sz w:val="24"/>
+                <w:szCs w:val="24"/>
+                <w:lang w:eastAsia="en-US"/>
+              </w:rPr>
+            </w:pPr>
+            <w:r>
+              <w:rPr>
+                <w:rFonts w:ascii="Times New Roman" w:eastAsia="Times New Roman" w:hAnsi="Times New Roman" w:cs="Times New Roman"/>
+                <w:sz w:val="24"/>
+                <w:szCs w:val="24"/>
+                <w:lang w:eastAsia="en-US"/>
+              </w:rPr>
+              <w:t>Authority</w:t>
+            </w:r>
+          </w:p>
+          <w:p>
+            <w:pPr>
+              <w:jc w:val="center"/>
+              <w:rPr>
+                <w:rFonts w:ascii="Times New Roman" w:eastAsia="Times New Roman" w:hAnsi="Times New Roman" w:cs="Times New Roman"/>
+                <w:sz w:val="24"/>
+                <w:szCs w:val="24"/>
+                <w:lang w:eastAsia="en-US"/>
+              </w:rPr>
+            </w:pPr>
+          </w:p>
+        </w:tc>
+        <w:tc>
+          <w:tcPr>
+            <w:tcW w:w="0" w:type="auto"/>
+            <w:vAlign w:val="center"/>
+            <w:hideMark/>
+          </w:tcPr>
+          <w:p>
+            <w:pPr>
+              <w:jc w:val="center"/>
+              <w:rPr>
+                <w:rFonts w:ascii="Times New Roman" w:eastAsia="Times New Roman" w:hAnsi="Times New Roman" w:cs="Times New Roman"/>
+                <w:sz w:val="24"/>
+                <w:szCs w:val="24"/>
+                <w:lang w:eastAsia="en-US"/>
+              </w:rPr>
+            </w:pPr>
+            <w:r>
+              <w:rPr>
+                <w:rFonts w:ascii="Times New Roman" w:eastAsia="Times New Roman" w:hAnsi="Times New Roman" w:cs="Times New Roman"/>
+                <w:sz w:val="24"/>
+                <w:szCs w:val="24"/>
+                <w:lang w:eastAsia="en-US"/>
+              </w:rPr>
+              <w:t>Publish safety alerts</w:t>
+            </w:r>
+          </w:p>
+        </w:tc>
+        <w:tc>
+          <w:tcPr>
+            <w:tcW w:w="0" w:type="auto"/>
+            <w:vAlign w:val="center"/>
+            <w:hideMark/>
+          </w:tcPr>
+          <w:p>
+            <w:pPr>
+              <w:jc w:val="center"/>
+              <w:rPr>
+                <w:rFonts w:ascii="Times New Roman" w:eastAsia="Times New Roman" w:hAnsi="Times New Roman" w:cs="Times New Roman"/>
+                <w:sz w:val="24"/>
+                <w:szCs w:val="24"/>
+                <w:lang w:eastAsia="en-US"/>
+              </w:rPr>
+            </w:pPr>
+            <w:r>
+              <w:rPr>
+                <w:rFonts w:ascii="Times New Roman" w:eastAsia="Times New Roman" w:hAnsi="Times New Roman" w:cs="Times New Roman"/>
+                <w:sz w:val="24"/>
+                <w:szCs w:val="24"/>
+                <w:lang w:eastAsia="en-US"/>
+              </w:rPr>
+              <w:t>Tourists remain safe</w:t>
+            </w:r>
+          </w:p>
+        </w:tc>
+        <w:tc>
+          <w:tcPr>
+            <w:tcW w:w="3369" w:type="dxa"/>
+            <w:vAlign w:val="center"/>
+            <w:hideMark/>
+          </w:tcPr>
+          <w:p>
+            <w:pPr>
+              <w:jc w:val="center"/>
+              <w:rPr>
+                <w:rFonts w:ascii="Times New Roman" w:eastAsia="Times New Roman" w:hAnsi="Times New Roman" w:cs="Times New Roman"/>
+                <w:sz w:val="24"/>
+                <w:szCs w:val="24"/>
+                <w:lang w:eastAsia="en-US"/>
+              </w:rPr>
+            </w:pPr>
+            <w:r>
+              <w:rPr>
+                <w:rFonts w:ascii="Times New Roman" w:eastAsia="Times New Roman" w:hAnsi="Times New Roman" w:cs="Times New Roman"/>
+                <w:sz w:val="24"/>
+                <w:szCs w:val="24"/>
+                <w:lang w:eastAsia="en-US"/>
+              </w:rPr>
+              <w:t>Alerts broadcast instantly</w:t>
+            </w:r>
+          </w:p>
+        </w:tc>
+      </w:tr>
+      <w:tr>
+        <w:trPr>
+          <w:trHeight w:val="278"/>
+        </w:trPr>
+        <w:tc>
+          <w:tcPr>
+            <w:tcW w:w="0" w:type="auto"/>
+            <w:vMerge/>
+            <w:vAlign w:val="center"/>
+            <w:hideMark/>
+          </w:tcPr>
+          <w:p>
+            <w:pPr>
+              <w:jc w:val="center"/>
+              <w:rPr>
+                <w:rFonts w:ascii="Times New Roman" w:eastAsia="Times New Roman" w:hAnsi="Times New Roman" w:cs="Times New Roman"/>
+                <w:sz w:val="24"/>
+                <w:szCs w:val="24"/>
+                <w:lang w:eastAsia="en-US"/>
+              </w:rPr>
+            </w:pPr>
+          </w:p>
+        </w:tc>
+        <w:tc>
+          <w:tcPr>
+            <w:tcW w:w="0" w:type="auto"/>
+            <w:vAlign w:val="center"/>
+            <w:hideMark/>
+          </w:tcPr>
+          <w:p>
+            <w:pPr>
+              <w:jc w:val="center"/>
+              <w:rPr>
+                <w:rFonts w:ascii="Times New Roman" w:eastAsia="Times New Roman" w:hAnsi="Times New Roman" w:cs="Times New Roman"/>
+                <w:sz w:val="24"/>
+                <w:szCs w:val="24"/>
+                <w:lang w:eastAsia="en-US"/>
+              </w:rPr>
+            </w:pPr>
+            <w:r>
+              <w:rPr>
+                <w:rFonts w:ascii="Times New Roman" w:eastAsia="Times New Roman" w:hAnsi="Times New Roman" w:cs="Times New Roman"/>
+                <w:sz w:val="24"/>
+                <w:szCs w:val="24"/>
+                <w:lang w:eastAsia="en-US"/>
+              </w:rPr>
+              <w:t>Respond to SOS alerts</w:t>
+            </w:r>
+          </w:p>
+        </w:tc>
+        <w:tc>
+          <w:tcPr>
+            <w:tcW w:w="0" w:type="auto"/>
+            <w:vAlign w:val="center"/>
+            <w:hideMark/>
+          </w:tcPr>
+          <w:p>
+            <w:pPr>
+              <w:jc w:val="center"/>
+              <w:rPr>
+                <w:rFonts w:ascii="Times New Roman" w:eastAsia="Times New Roman" w:hAnsi="Times New Roman" w:cs="Times New Roman"/>
+                <w:sz w:val="24"/>
+                <w:szCs w:val="24"/>
+                <w:lang w:eastAsia="en-US"/>
+              </w:rPr>
+            </w:pPr>
+            <w:r>
+              <w:rPr>
+                <w:rFonts w:ascii="Times New Roman" w:eastAsia="Times New Roman" w:hAnsi="Times New Roman" w:cs="Times New Roman"/>
+                <w:sz w:val="24"/>
+                <w:szCs w:val="24"/>
+                <w:lang w:eastAsia="en-US"/>
+              </w:rPr>
+              <w:t>Emergency response is faster</w:t>
+            </w:r>
+          </w:p>
+        </w:tc>
+        <w:tc>
+          <w:tcPr>
+            <w:tcW w:w="3369" w:type="dxa"/>
+            <w:vAlign w:val="center"/>
+            <w:hideMark/>
+          </w:tcPr>
+          <w:p>
+            <w:pPr>
+              <w:jc w:val="center"/>
+              <w:rPr>
+                <w:rFonts w:ascii="Times New Roman" w:eastAsia="Times New Roman" w:hAnsi="Times New Roman" w:cs="Times New Roman"/>
+                <w:sz w:val="24"/>
+                <w:szCs w:val="24"/>
+                <w:lang w:eastAsia="en-US"/>
+              </w:rPr>
+            </w:pPr>
+            <w:r>
+              <w:rPr>
+                <w:rFonts w:ascii="Times New Roman" w:eastAsia="Times New Roman" w:hAnsi="Times New Roman" w:cs="Times New Roman"/>
+                <w:sz w:val="24"/>
+                <w:szCs w:val="24"/>
+                <w:lang w:eastAsia="en-US"/>
+              </w:rPr>
+              <w:t>Location and user details shown</w:t>
+            </w:r>
+          </w:p>
+        </w:tc>
+      </w:tr>
+      <w:tr>
+        <w:trPr>
+          <w:trHeight w:val="278"/>
+        </w:trPr>
+        <w:tc>
+          <w:tcPr>
+            <w:tcW w:w="0" w:type="auto"/>
+            <w:vMerge/>
+            <w:vAlign w:val="center"/>
+            <w:hideMark/>
+          </w:tcPr>
+          <w:p>
+            <w:pPr>
+              <w:jc w:val="center"/>
+              <w:rPr>
+                <w:rFonts w:ascii="Times New Roman" w:eastAsia="Times New Roman" w:hAnsi="Times New Roman" w:cs="Times New Roman"/>
+                <w:sz w:val="24"/>
+                <w:szCs w:val="24"/>
+                <w:lang w:eastAsia="en-US"/>
+              </w:rPr>
+            </w:pPr>
+          </w:p>
+        </w:tc>
+        <w:tc>
+          <w:tcPr>
+            <w:tcW w:w="0" w:type="auto"/>
+            <w:vAlign w:val="center"/>
+            <w:hideMark/>
+          </w:tcPr>
+          <w:p>
+            <w:pPr>
+              <w:jc w:val="center"/>
+              <w:rPr>
+                <w:rFonts w:ascii="Times New Roman" w:eastAsia="Times New Roman" w:hAnsi="Times New Roman" w:cs="Times New Roman"/>
+                <w:sz w:val="24"/>
+                <w:szCs w:val="24"/>
+                <w:lang w:eastAsia="en-US"/>
+              </w:rPr>
+            </w:pPr>
+            <w:r>
+              <w:rPr>
+                <w:rFonts w:ascii="Times New Roman" w:eastAsia="Times New Roman" w:hAnsi="Times New Roman" w:cs="Times New Roman"/>
+                <w:sz w:val="24"/>
+                <w:szCs w:val="24"/>
+                <w:lang w:eastAsia="en-US"/>
+              </w:rPr>
+              <w:t>Approve destinations</w:t>
+            </w:r>
+          </w:p>
+        </w:tc>
+        <w:tc>
+          <w:tcPr>
+            <w:tcW w:w="0" w:type="auto"/>
+            <w:vAlign w:val="center"/>
+            <w:hideMark/>
+          </w:tcPr>
+          <w:p>
+            <w:pPr>
+              <w:jc w:val="center"/>
+              <w:rPr>
+                <w:rFonts w:ascii="Times New Roman" w:eastAsia="Times New Roman" w:hAnsi="Times New Roman" w:cs="Times New Roman"/>
+                <w:sz w:val="24"/>
+                <w:szCs w:val="24"/>
+                <w:lang w:eastAsia="en-US"/>
+              </w:rPr>
+            </w:pPr>
+            <w:r>
+              <w:rPr>
+                <w:rFonts w:ascii="Times New Roman" w:eastAsia="Times New Roman" w:hAnsi="Times New Roman" w:cs="Times New Roman"/>
+                <w:sz w:val="24"/>
+                <w:szCs w:val="24"/>
+                <w:lang w:eastAsia="en-US"/>
+              </w:rPr>
+              <w:t>Only safe places are listed</w:t>
+            </w:r>
+          </w:p>
+        </w:tc>
+        <w:tc>
+          <w:tcPr>
+            <w:tcW w:w="3369" w:type="dxa"/>
+            <w:vAlign w:val="center"/>
+            <w:hideMark/>
+          </w:tcPr>
+          <w:p>
+            <w:pPr>
+              <w:jc w:val="center"/>
+              <w:rPr>
+                <w:rFonts w:ascii="Times New Roman" w:eastAsia="Times New Roman" w:hAnsi="Times New Roman" w:cs="Times New Roman"/>
+                <w:sz w:val="24"/>
+                <w:szCs w:val="24"/>
+                <w:lang w:eastAsia="en-US"/>
+              </w:rPr>
+            </w:pPr>
+            <w:r>
+              <w:rPr>
+                <w:rFonts w:ascii="Times New Roman" w:eastAsia="Times New Roman" w:hAnsi="Times New Roman" w:cs="Times New Roman"/>
+                <w:sz w:val="24"/>
+                <w:szCs w:val="24"/>
+                <w:lang w:eastAsia="en-US"/>
+              </w:rPr>
+              <w:t>Approved destinations receive badge</w:t>
+            </w:r>
+          </w:p>
+        </w:tc>
+      </w:tr>
+      <w:tr>
+        <w:trPr>
+          <w:trHeight w:val="278"/>
+        </w:trPr>
+        <w:tc>
+          <w:tcPr>
+            <w:tcW w:w="0" w:type="auto"/>
+            <w:vMerge/>
+            <w:vAlign w:val="center"/>
+            <w:hideMark/>
+          </w:tcPr>
+          <w:p>
+            <w:pPr>
+              <w:jc w:val="center"/>
+              <w:rPr>
+                <w:rFonts w:ascii="Times New Roman" w:eastAsia="Times New Roman" w:hAnsi="Times New Roman" w:cs="Times New Roman"/>
+                <w:sz w:val="24"/>
+                <w:szCs w:val="24"/>
+                <w:lang w:eastAsia="en-US"/>
+              </w:rPr>
+            </w:pPr>
+          </w:p>
+        </w:tc>
+        <w:tc>
+          <w:tcPr>
+            <w:tcW w:w="0" w:type="auto"/>
+            <w:vAlign w:val="center"/>
+            <w:hideMark/>
+          </w:tcPr>
+          <w:p>
+            <w:pPr>
+              <w:jc w:val="center"/>
+              <w:rPr>
+                <w:rFonts w:ascii="Times New Roman" w:eastAsia="Times New Roman" w:hAnsi="Times New Roman" w:cs="Times New Roman"/>
+                <w:sz w:val="24"/>
+                <w:szCs w:val="24"/>
+                <w:lang w:eastAsia="en-US"/>
+              </w:rPr>
+            </w:pPr>
+            <w:r>
+              <w:rPr>
+                <w:rFonts w:ascii="Times New Roman" w:eastAsia="Times New Roman" w:hAnsi="Times New Roman" w:cs="Times New Roman"/>
+                <w:sz w:val="24"/>
+                <w:szCs w:val="24"/>
+                <w:lang w:eastAsia="en-US"/>
+              </w:rPr>
+              <w:t>Monitor complaints</w:t>
+            </w:r>
+          </w:p>
+        </w:tc>
+        <w:tc>
+          <w:tcPr>
+            <w:tcW w:w="0" w:type="auto"/>
+            <w:vAlign w:val="center"/>
+            <w:hideMark/>
+          </w:tcPr>
+          <w:p>
+            <w:pPr>
+              <w:jc w:val="center"/>
+              <w:rPr>
+                <w:rFonts w:ascii="Times New Roman" w:eastAsia="Times New Roman" w:hAnsi="Times New Roman" w:cs="Times New Roman"/>
+                <w:sz w:val="24"/>
+                <w:szCs w:val="24"/>
+                <w:lang w:eastAsia="en-US"/>
+              </w:rPr>
+            </w:pPr>
+            <w:r>
+              <w:rPr>
+                <w:rFonts w:ascii="Times New Roman" w:eastAsia="Times New Roman" w:hAnsi="Times New Roman" w:cs="Times New Roman"/>
+                <w:sz w:val="24"/>
+                <w:szCs w:val="24"/>
+                <w:lang w:eastAsia="en-US"/>
+              </w:rPr>
+              <w:t>Service quality is maintained</w:t>
+            </w:r>
+          </w:p>
+        </w:tc>
+        <w:tc>
+          <w:tcPr>
+            <w:tcW w:w="3369" w:type="dxa"/>
+            <w:vAlign w:val="center"/>
+            <w:hideMark/>
+          </w:tcPr>
+          <w:p>
+            <w:pPr>
+              <w:jc w:val="center"/>
+              <w:rPr>
+                <w:rFonts w:ascii="Times New Roman" w:eastAsia="Times New Roman" w:hAnsi="Times New Roman" w:cs="Times New Roman"/>
+                <w:sz w:val="24"/>
+                <w:szCs w:val="24"/>
+                <w:lang w:eastAsia="en-US"/>
+              </w:rPr>
+            </w:pPr>
+            <w:r>
+              <w:rPr>
+                <w:rFonts w:ascii="Times New Roman" w:eastAsia="Times New Roman" w:hAnsi="Times New Roman" w:cs="Times New Roman"/>
+                <w:sz w:val="24"/>
+                <w:szCs w:val="24"/>
+                <w:lang w:eastAsia="en-US"/>
+              </w:rPr>
+              <w:t>Complaints tracked and resolved</w:t>
+            </w:r>
+          </w:p>
+        </w:tc>
+      </w:tr>
+      <w:tr>
+        <w:trPr>
+          <w:trHeight w:val="549"/>
+        </w:trPr>
+        <w:tc>
+          <w:tcPr>
+            <w:tcW w:w="0" w:type="auto"/>
+            <w:vMerge w:val="restart"/>
+            <w:vAlign w:val="center"/>
+            <w:hideMark/>
+          </w:tcPr>
+          <w:p>
+            <w:pPr>
+              <w:jc w:val="center"/>
+              <w:rPr>
+                <w:rFonts w:ascii="Times New Roman" w:eastAsia="Times New Roman" w:hAnsi="Times New Roman" w:cs="Times New Roman"/>
+                <w:sz w:val="24"/>
+                <w:szCs w:val="24"/>
+                <w:lang w:eastAsia="en-US"/>
+              </w:rPr>
+            </w:pPr>
+            <w:r>
+              <w:rPr>
+                <w:rFonts w:ascii="Times New Roman" w:eastAsia="Times New Roman" w:hAnsi="Times New Roman" w:cs="Times New Roman"/>
+                <w:sz w:val="24"/>
+                <w:szCs w:val="24"/>
+                <w:lang w:eastAsia="en-US"/>
+              </w:rPr>
+              <w:t>Admin</w:t>
+            </w:r>
+          </w:p>
+          <w:p>
+            <w:pPr>
+              <w:jc w:val="center"/>
+              <w:rPr>
+                <w:rFonts w:ascii="Times New Roman" w:eastAsia="Times New Roman" w:hAnsi="Times New Roman" w:cs="Times New Roman"/>
+                <w:sz w:val="24"/>
+                <w:szCs w:val="24"/>
+                <w:lang w:eastAsia="en-US"/>
+              </w:rPr>
+            </w:pPr>
+          </w:p>
+        </w:tc>
+        <w:tc>
+          <w:tcPr>
+            <w:tcW w:w="0" w:type="auto"/>
+            <w:vAlign w:val="center"/>
+            <w:hideMark/>
+          </w:tcPr>
+          <w:p>
+            <w:pPr>
+              <w:jc w:val="center"/>
+              <w:rPr>
+                <w:rFonts w:ascii="Times New Roman" w:eastAsia="Times New Roman" w:hAnsi="Times New Roman" w:cs="Times New Roman"/>
+                <w:sz w:val="24"/>
+                <w:szCs w:val="24"/>
+                <w:lang w:eastAsia="en-US"/>
+              </w:rPr>
+            </w:pPr>
+            <w:r>
+              <w:rPr>
+                <w:rFonts w:ascii="Times New Roman" w:eastAsia="Times New Roman" w:hAnsi="Times New Roman" w:cs="Times New Roman"/>
+                <w:sz w:val="24"/>
+                <w:szCs w:val="24"/>
+                <w:lang w:eastAsia="en-US"/>
+              </w:rPr>
+              <w:t>Verify users and providers</w:t>
+            </w:r>
+          </w:p>
+        </w:tc>
+        <w:tc>
+          <w:tcPr>
+            <w:tcW w:w="0" w:type="auto"/>
+            <w:vAlign w:val="center"/>
+            <w:hideMark/>
+          </w:tcPr>
+          <w:p>
+            <w:pPr>
+              <w:jc w:val="center"/>
+              <w:rPr>
+                <w:rFonts w:ascii="Times New Roman" w:eastAsia="Times New Roman" w:hAnsi="Times New Roman" w:cs="Times New Roman"/>
+                <w:sz w:val="24"/>
+                <w:szCs w:val="24"/>
+                <w:lang w:eastAsia="en-US"/>
+              </w:rPr>
+            </w:pPr>
+            <w:r>
+              <w:rPr>
+                <w:rFonts w:ascii="Times New Roman" w:eastAsia="Times New Roman" w:hAnsi="Times New Roman" w:cs="Times New Roman"/>
+                <w:sz w:val="24"/>
+                <w:szCs w:val="24"/>
+                <w:lang w:eastAsia="en-US"/>
+              </w:rPr>
+              <w:t>Platform remains trustworthy</w:t>
+            </w:r>
+          </w:p>
+        </w:tc>
+        <w:tc>
+          <w:tcPr>
+            <w:tcW w:w="3369" w:type="dxa"/>
+            <w:vAlign w:val="center"/>
+            <w:hideMark/>
+          </w:tcPr>
+          <w:p>
+            <w:pPr>
+              <w:jc w:val="center"/>
+              <w:rPr>
+                <w:rFonts w:ascii="Times New Roman" w:eastAsia="Times New Roman" w:hAnsi="Times New Roman" w:cs="Times New Roman"/>
+                <w:sz w:val="24"/>
+                <w:szCs w:val="24"/>
+                <w:lang w:eastAsia="en-US"/>
+              </w:rPr>
+            </w:pPr>
+            <w:r>
+              <w:rPr>
+                <w:rFonts w:ascii="Times New Roman" w:eastAsia="Times New Roman" w:hAnsi="Times New Roman" w:cs="Times New Roman"/>
+                <w:sz w:val="24"/>
+                <w:szCs w:val="24"/>
+                <w:lang w:eastAsia="en-US"/>
+              </w:rPr>
+              <w:t>Approval/rejection recorded</w:t>
+            </w:r>
+          </w:p>
+        </w:tc>
+      </w:tr>
+      <w:tr>
+        <w:trPr>
+          <w:trHeight w:val="566"/>
+        </w:trPr>
+        <w:tc>
+          <w:tcPr>
+            <w:tcW w:w="0" w:type="auto"/>
+            <w:vMerge/>
+            <w:vAlign w:val="center"/>
+            <w:hideMark/>
+          </w:tcPr>
+          <w:p>
+            <w:pPr>
+              <w:jc w:val="center"/>
+              <w:rPr>
+                <w:rFonts w:ascii="Times New Roman" w:eastAsia="Times New Roman" w:hAnsi="Times New Roman" w:cs="Times New Roman"/>
+                <w:sz w:val="24"/>
+                <w:szCs w:val="24"/>
+                <w:lang w:eastAsia="en-US"/>
+              </w:rPr>
+            </w:pPr>
+          </w:p>
+        </w:tc>
+        <w:tc>
+          <w:tcPr>
+            <w:tcW w:w="0" w:type="auto"/>
+            <w:vAlign w:val="center"/>
+            <w:hideMark/>
+          </w:tcPr>
+          <w:p>
+            <w:pPr>
+              <w:jc w:val="center"/>
+              <w:rPr>
+                <w:rFonts w:ascii="Times New Roman" w:eastAsia="Times New Roman" w:hAnsi="Times New Roman" w:cs="Times New Roman"/>
+                <w:sz w:val="24"/>
+                <w:szCs w:val="24"/>
+                <w:lang w:eastAsia="en-US"/>
+              </w:rPr>
+            </w:pPr>
+            <w:r>
+              <w:rPr>
+                <w:rFonts w:ascii="Times New Roman" w:eastAsia="Times New Roman" w:hAnsi="Times New Roman" w:cs="Times New Roman"/>
+                <w:sz w:val="24"/>
+                <w:szCs w:val="24"/>
+                <w:lang w:eastAsia="en-US"/>
+              </w:rPr>
+              <w:t>Manage user accounts</w:t>
+            </w:r>
+          </w:p>
+        </w:tc>
+        <w:tc>
+          <w:tcPr>
+            <w:tcW w:w="0" w:type="auto"/>
+            <w:vAlign w:val="center"/>
+            <w:hideMark/>
+          </w:tcPr>
+          <w:p>
+            <w:pPr>
+              <w:jc w:val="center"/>
+              <w:rPr>
+                <w:rFonts w:ascii="Times New Roman" w:eastAsia="Times New Roman" w:hAnsi="Times New Roman" w:cs="Times New Roman"/>
+                <w:sz w:val="24"/>
+                <w:szCs w:val="24"/>
+                <w:lang w:eastAsia="en-US"/>
+              </w:rPr>
+            </w:pPr>
+            <w:r>
+              <w:rPr>
+                <w:rFonts w:ascii="Times New Roman" w:eastAsia="Times New Roman" w:hAnsi="Times New Roman" w:cs="Times New Roman"/>
+                <w:sz w:val="24"/>
+                <w:szCs w:val="24"/>
+                <w:lang w:eastAsia="en-US"/>
+              </w:rPr>
+              <w:t>Policy violations are controlled</w:t>
+            </w:r>
+          </w:p>
+        </w:tc>
+        <w:tc>
+          <w:tcPr>
+            <w:tcW w:w="3369" w:type="dxa"/>
+            <w:vAlign w:val="center"/>
+            <w:hideMark/>
+          </w:tcPr>
+          <w:p>
+            <w:pPr>
+              <w:jc w:val="center"/>
+              <w:rPr>
+                <w:rFonts w:ascii="Times New Roman" w:eastAsia="Times New Roman" w:hAnsi="Times New Roman" w:cs="Times New Roman"/>
+                <w:sz w:val="24"/>
+                <w:szCs w:val="24"/>
+                <w:lang w:eastAsia="en-US"/>
+              </w:rPr>
+            </w:pPr>
+            <w:r>
+              <w:rPr>
+                <w:rFonts w:ascii="Times New Roman" w:eastAsia="Times New Roman" w:hAnsi="Times New Roman" w:cs="Times New Roman"/>
+                <w:sz w:val="24"/>
+                <w:szCs w:val="24"/>
+                <w:lang w:eastAsia="en-US"/>
+              </w:rPr>
+              <w:t>Suspend/ban actions applied</w:t>
+            </w:r>
+          </w:p>
+        </w:tc>
+      </w:tr>
+      <w:tr>
+        <w:trPr>
+          <w:trHeight w:val="566"/>
+        </w:trPr>
+        <w:tc>
+          <w:tcPr>
+            <w:tcW w:w="0" w:type="auto"/>
+            <w:vMerge/>
+            <w:vAlign w:val="center"/>
+            <w:hideMark/>
+          </w:tcPr>
+          <w:p>
+            <w:pPr>
+              <w:jc w:val="center"/>
+              <w:rPr>
+                <w:rFonts w:ascii="Times New Roman" w:eastAsia="Times New Roman" w:hAnsi="Times New Roman" w:cs="Times New Roman"/>
+                <w:sz w:val="24"/>
+                <w:szCs w:val="24"/>
+                <w:lang w:eastAsia="en-US"/>
+              </w:rPr>
+            </w:pPr>
+          </w:p>
+        </w:tc>
+        <w:tc>
+          <w:tcPr>
+            <w:tcW w:w="0" w:type="auto"/>
+            <w:vAlign w:val="center"/>
+            <w:hideMark/>
+          </w:tcPr>
+          <w:p>
+            <w:pPr>
+              <w:jc w:val="center"/>
+              <w:rPr>
+                <w:rFonts w:ascii="Times New Roman" w:eastAsia="Times New Roman" w:hAnsi="Times New Roman" w:cs="Times New Roman"/>
+                <w:sz w:val="24"/>
+                <w:szCs w:val="24"/>
+                <w:lang w:eastAsia="en-US"/>
+              </w:rPr>
+            </w:pPr>
+            <w:r>
+              <w:rPr>
+                <w:rFonts w:ascii="Times New Roman" w:eastAsia="Times New Roman" w:hAnsi="Times New Roman" w:cs="Times New Roman"/>
+                <w:sz w:val="24"/>
+                <w:szCs w:val="24"/>
+                <w:lang w:eastAsia="en-US"/>
+              </w:rPr>
+              <w:t>Monitor system operations</w:t>
+            </w:r>
+          </w:p>
+        </w:tc>
+        <w:tc>
+          <w:tcPr>
+            <w:tcW w:w="0" w:type="auto"/>
+            <w:vAlign w:val="center"/>
+            <w:hideMark/>
+          </w:tcPr>
+          <w:p>
+            <w:pPr>
+              <w:jc w:val="center"/>
+              <w:rPr>
+                <w:rFonts w:ascii="Times New Roman" w:eastAsia="Times New Roman" w:hAnsi="Times New Roman" w:cs="Times New Roman"/>
+                <w:sz w:val="24"/>
+                <w:szCs w:val="24"/>
+                <w:lang w:eastAsia="en-US"/>
+              </w:rPr>
+            </w:pPr>
+            <w:r>
+              <w:rPr>
+                <w:rFonts w:ascii="Times New Roman" w:eastAsia="Times New Roman" w:hAnsi="Times New Roman" w:cs="Times New Roman"/>
+                <w:sz w:val="24"/>
+                <w:szCs w:val="24"/>
+                <w:lang w:eastAsia="en-US"/>
+              </w:rPr>
+              <w:t>Platform runs smoothly</w:t>
+            </w:r>
+          </w:p>
+        </w:tc>
+        <w:tc>
+          <w:tcPr>
+            <w:tcW w:w="3369" w:type="dxa"/>
+            <w:vAlign w:val="center"/>
+            <w:hideMark/>
+          </w:tcPr>
+          <w:p>
+            <w:pPr>
+              <w:jc w:val="center"/>
+              <w:rPr>
+                <w:rFonts w:ascii="Times New Roman" w:eastAsia="Times New Roman" w:hAnsi="Times New Roman" w:cs="Times New Roman"/>
+                <w:sz w:val="24"/>
+                <w:szCs w:val="24"/>
+                <w:lang w:eastAsia="en-US"/>
+              </w:rPr>
+            </w:pPr>
+            <w:r>
+              <w:rPr>
+                <w:rFonts w:ascii="Times New Roman" w:eastAsia="Times New Roman" w:hAnsi="Times New Roman" w:cs="Times New Roman"/>
+                <w:sz w:val="24"/>
+                <w:szCs w:val="24"/>
+                <w:lang w:eastAsia="en-US"/>
+              </w:rPr>
+              <w:t>Admin dashboard shows system status</w:t>
+            </w:r>
+          </w:p>
+        </w:tc>
+      </w:tr>
+      <w:tr>
+        <w:trPr>
+          <w:trHeight w:val="1386"/>
+        </w:trPr>
+        <w:tc>
+          <w:tcPr>
+            <w:tcW w:w="0" w:type="auto"/>
+            <w:vMerge w:val="restart"/>
+            <w:vAlign w:val="center"/>
+            <w:hideMark/>
+          </w:tcPr>
+          <w:p>
+            <w:pPr>
+              <w:jc w:val="center"/>
+              <w:rPr>
+                <w:rFonts w:ascii="Times New Roman" w:eastAsia="Times New Roman" w:hAnsi="Times New Roman" w:cs="Times New Roman"/>
+                <w:sz w:val="24"/>
+                <w:szCs w:val="24"/>
+                <w:lang w:eastAsia="en-US"/>
+              </w:rPr>
+            </w:pPr>
+            <w:r>
+              <w:rPr>
+                <w:rFonts w:ascii="Times New Roman" w:eastAsia="Times New Roman" w:hAnsi="Times New Roman" w:cs="Times New Roman"/>
+                <w:sz w:val="24"/>
+                <w:szCs w:val="24"/>
+                <w:lang w:eastAsia="en-US"/>
+              </w:rPr>
+              <w:t>Server/System</w:t>
+            </w:r>
+          </w:p>
+          <w:p>
+            <w:pPr>
+              <w:jc w:val="center"/>
+              <w:rPr>
+                <w:rFonts w:ascii="Times New Roman" w:eastAsia="Times New Roman" w:hAnsi="Times New Roman" w:cs="Times New Roman"/>
+                <w:sz w:val="24"/>
+                <w:szCs w:val="24"/>
+                <w:lang w:eastAsia="en-US"/>
+              </w:rPr>
+            </w:pPr>
+          </w:p>
+        </w:tc>
+        <w:tc>
+          <w:tcPr>
+            <w:tcW w:w="0" w:type="auto"/>
+            <w:vAlign w:val="center"/>
+            <w:hideMark/>
+          </w:tcPr>
+          <w:p>
+            <w:pPr>
+              <w:jc w:val="center"/>
+              <w:rPr>
+                <w:rFonts w:ascii="Times New Roman" w:eastAsia="Times New Roman" w:hAnsi="Times New Roman" w:cs="Times New Roman"/>
+                <w:sz w:val="24"/>
+                <w:szCs w:val="24"/>
+                <w:lang w:eastAsia="en-US"/>
+              </w:rPr>
+            </w:pPr>
+            <w:r>
+              <w:rPr>
+                <w:rFonts w:ascii="Times New Roman" w:eastAsia="Times New Roman" w:hAnsi="Times New Roman" w:cs="Times New Roman"/>
+                <w:sz w:val="24"/>
+                <w:szCs w:val="24"/>
+                <w:lang w:eastAsia="en-US"/>
+              </w:rPr>
+              <w:t>Automatically verify accounts upon registration</w:t>
+            </w:r>
+          </w:p>
+        </w:tc>
+        <w:tc>
+          <w:tcPr>
+            <w:tcW w:w="0" w:type="auto"/>
+            <w:vAlign w:val="center"/>
+            <w:hideMark/>
+          </w:tcPr>
+          <w:p>
+            <w:pPr>
+              <w:jc w:val="center"/>
+              <w:rPr>
+                <w:rFonts w:ascii="Times New Roman" w:eastAsia="Times New Roman" w:hAnsi="Times New Roman" w:cs="Times New Roman"/>
+                <w:sz w:val="24"/>
+                <w:szCs w:val="24"/>
+                <w:lang w:eastAsia="en-US"/>
+              </w:rPr>
+            </w:pPr>
+            <w:r>
+              <w:rPr>
+                <w:rFonts w:ascii="Times New Roman" w:eastAsia="Times New Roman" w:hAnsi="Times New Roman" w:cs="Times New Roman"/>
+                <w:sz w:val="24"/>
+                <w:szCs w:val="24"/>
+                <w:lang w:eastAsia="en-US"/>
+              </w:rPr>
+              <w:t>Users receive immediate confirmation and platform access</w:t>
+            </w:r>
+          </w:p>
+        </w:tc>
+        <w:tc>
+          <w:tcPr>
+            <w:tcW w:w="3369" w:type="dxa"/>
+            <w:vAlign w:val="center"/>
+            <w:hideMark/>
+          </w:tcPr>
+          <w:p>
+            <w:pPr>
+              <w:jc w:val="center"/>
+              <w:rPr>
+                <w:rFonts w:ascii="Times New Roman" w:eastAsia="Times New Roman" w:hAnsi="Times New Roman" w:cs="Times New Roman"/>
+                <w:sz w:val="24"/>
+                <w:szCs w:val="24"/>
+                <w:lang w:eastAsia="en-US"/>
+              </w:rPr>
+            </w:pPr>
+            <w:r>
+              <w:rPr>
+                <w:rFonts w:ascii="Times New Roman" w:eastAsia="Times New Roman" w:hAnsi="Times New Roman" w:cs="Times New Roman"/>
+                <w:sz w:val="24"/>
+                <w:szCs w:val="24"/>
+                <w:lang w:eastAsia="en-US"/>
+              </w:rPr>
+              <w:t>OTP generated automatically</w:t>
+            </w:r>
+            <w:r>
+              <w:rPr>
+                <w:rFonts w:ascii="Times New Roman" w:eastAsia="Times New Roman" w:hAnsi="Times New Roman" w:cs="Times New Roman"/>
+                <w:sz w:val="24"/>
+                <w:szCs w:val="24"/>
+                <w:lang w:eastAsia="en-US"/>
+              </w:rPr>
+              <w:t xml:space="preserve"> </w:t>
+            </w:r>
+            <w:r>
+              <w:rPr>
+                <w:rFonts w:ascii="Times New Roman" w:eastAsia="Times New Roman" w:hAnsi="Times New Roman" w:cs="Times New Roman"/>
+                <w:sz w:val="24"/>
+                <w:szCs w:val="24"/>
+                <w:lang w:eastAsia="en-US"/>
+              </w:rPr>
+              <w:t>OTP sent via email</w:t>
+            </w:r>
+            <w:r>
+              <w:rPr>
+                <w:rFonts w:ascii="Times New Roman" w:eastAsia="Times New Roman" w:hAnsi="Times New Roman" w:cs="Times New Roman"/>
+                <w:sz w:val="24"/>
+                <w:szCs w:val="24"/>
+                <w:lang w:eastAsia="en-US"/>
+              </w:rPr>
+              <w:t xml:space="preserve"> </w:t>
+            </w:r>
+            <w:r>
+              <w:rPr>
+                <w:rFonts w:ascii="Times New Roman" w:eastAsia="Times New Roman" w:hAnsi="Times New Roman" w:cs="Times New Roman"/>
+                <w:sz w:val="24"/>
+                <w:szCs w:val="24"/>
+                <w:lang w:eastAsia="en-US"/>
+              </w:rPr>
+              <w:t>Account activated after OTP validation Errors handled</w:t>
+            </w:r>
+          </w:p>
+        </w:tc>
+      </w:tr>
+      <w:tr>
+        <w:trPr>
+          <w:trHeight w:val="1664"/>
+        </w:trPr>
+        <w:tc>
+          <w:tcPr>
+            <w:tcW w:w="0" w:type="auto"/>
+            <w:vMerge/>
+            <w:vAlign w:val="center"/>
+            <w:hideMark/>
+          </w:tcPr>
+          <w:p>
+            <w:pPr>
+              <w:jc w:val="center"/>
+              <w:rPr>
+                <w:rFonts w:ascii="Times New Roman" w:eastAsia="Times New Roman" w:hAnsi="Times New Roman" w:cs="Times New Roman"/>
+                <w:sz w:val="24"/>
+                <w:szCs w:val="24"/>
+                <w:lang w:eastAsia="en-US"/>
+              </w:rPr>
+            </w:pPr>
+          </w:p>
+        </w:tc>
+        <w:tc>
+          <w:tcPr>
+            <w:tcW w:w="0" w:type="auto"/>
+            <w:vAlign w:val="center"/>
+            <w:hideMark/>
+          </w:tcPr>
+          <w:p>
+            <w:pPr>
+              <w:jc w:val="center"/>
+              <w:rPr>
+                <w:rFonts w:ascii="Times New Roman" w:eastAsia="Times New Roman" w:hAnsi="Times New Roman" w:cs="Times New Roman"/>
+                <w:sz w:val="24"/>
+                <w:szCs w:val="24"/>
+                <w:lang w:eastAsia="en-US"/>
+              </w:rPr>
+            </w:pPr>
+            <w:r>
+              <w:rPr>
+                <w:rFonts w:ascii="Times New Roman" w:eastAsia="Times New Roman" w:hAnsi="Times New Roman" w:cs="Times New Roman"/>
+                <w:sz w:val="24"/>
+                <w:szCs w:val="24"/>
+                <w:lang w:eastAsia="en-US"/>
+              </w:rPr>
+              <w:t>Process payment transactions securely</w:t>
+            </w:r>
+          </w:p>
+        </w:tc>
+        <w:tc>
+          <w:tcPr>
+            <w:tcW w:w="0" w:type="auto"/>
+            <w:vAlign w:val="center"/>
+            <w:hideMark/>
+          </w:tcPr>
+          <w:p>
+            <w:pPr>
+              <w:jc w:val="center"/>
+              <w:rPr>
+                <w:rFonts w:ascii="Times New Roman" w:eastAsia="Times New Roman" w:hAnsi="Times New Roman" w:cs="Times New Roman"/>
+                <w:sz w:val="24"/>
+                <w:szCs w:val="24"/>
+                <w:lang w:eastAsia="en-US"/>
+              </w:rPr>
+            </w:pPr>
+            <w:r>
+              <w:rPr>
+                <w:rFonts w:ascii="Times New Roman" w:eastAsia="Times New Roman" w:hAnsi="Times New Roman" w:cs="Times New Roman"/>
+                <w:sz w:val="24"/>
+                <w:szCs w:val="24"/>
+                <w:lang w:eastAsia="en-US"/>
+              </w:rPr>
+              <w:t>B</w:t>
+            </w:r>
+            <w:r>
+              <w:rPr>
+                <w:rFonts w:ascii="Times New Roman" w:eastAsia="Times New Roman" w:hAnsi="Times New Roman" w:cs="Times New Roman"/>
+                <w:sz w:val="24"/>
+                <w:szCs w:val="24"/>
+                <w:lang w:eastAsia="en-US"/>
+              </w:rPr>
+              <w:t>ookings are confirmed upon successful payment</w:t>
+            </w:r>
+          </w:p>
+        </w:tc>
+        <w:tc>
+          <w:tcPr>
+            <w:tcW w:w="3369" w:type="dxa"/>
+            <w:vAlign w:val="center"/>
+            <w:hideMark/>
+          </w:tcPr>
+          <w:p>
+            <w:pPr>
+              <w:jc w:val="center"/>
+              <w:rPr>
+                <w:rFonts w:ascii="Times New Roman" w:eastAsia="Times New Roman" w:hAnsi="Times New Roman" w:cs="Times New Roman"/>
+                <w:sz w:val="24"/>
+                <w:szCs w:val="24"/>
+                <w:lang w:eastAsia="en-US"/>
+              </w:rPr>
+            </w:pPr>
+            <w:r>
+              <w:rPr>
+                <w:rFonts w:ascii="Times New Roman" w:eastAsia="Times New Roman" w:hAnsi="Times New Roman" w:cs="Times New Roman"/>
+                <w:sz w:val="24"/>
+                <w:szCs w:val="24"/>
+                <w:lang w:eastAsia="en-US"/>
+              </w:rPr>
+              <w:t>Payment gateway integrated</w:t>
+            </w:r>
+            <w:r>
+              <w:rPr>
+                <w:rFonts w:ascii="Times New Roman" w:eastAsia="Times New Roman" w:hAnsi="Times New Roman" w:cs="Times New Roman"/>
+                <w:sz w:val="24"/>
+                <w:szCs w:val="24"/>
+                <w:lang w:eastAsia="en-US"/>
+              </w:rPr>
+              <w:t xml:space="preserve">, </w:t>
+            </w:r>
+            <w:proofErr w:type="gramStart"/>
+            <w:r>
+              <w:rPr>
+                <w:rFonts w:ascii="Times New Roman" w:eastAsia="Times New Roman" w:hAnsi="Times New Roman" w:cs="Times New Roman"/>
+                <w:sz w:val="24"/>
+                <w:szCs w:val="24"/>
+                <w:lang w:eastAsia="en-US"/>
+              </w:rPr>
+              <w:t>Booking</w:t>
+            </w:r>
+            <w:proofErr w:type="gramEnd"/>
+            <w:r>
+              <w:rPr>
+                <w:rFonts w:ascii="Times New Roman" w:eastAsia="Times New Roman" w:hAnsi="Times New Roman" w:cs="Times New Roman"/>
+                <w:sz w:val="24"/>
+                <w:szCs w:val="24"/>
+                <w:lang w:eastAsia="en-US"/>
+              </w:rPr>
+              <w:t xml:space="preserve"> confirmation triggered</w:t>
+            </w:r>
+          </w:p>
+        </w:tc>
+      </w:tr>
+      <w:tr>
+        <w:trPr>
+          <w:trHeight w:val="1951"/>
+        </w:trPr>
+        <w:tc>
+          <w:tcPr>
+            <w:tcW w:w="0" w:type="auto"/>
+            <w:vMerge/>
+            <w:vAlign w:val="center"/>
+            <w:hideMark/>
+          </w:tcPr>
+          <w:p>
+            <w:pPr>
+              <w:jc w:val="center"/>
+              <w:rPr>
+                <w:rFonts w:ascii="Times New Roman" w:eastAsia="Times New Roman" w:hAnsi="Times New Roman" w:cs="Times New Roman"/>
+                <w:sz w:val="24"/>
+                <w:szCs w:val="24"/>
+                <w:lang w:eastAsia="en-US"/>
+              </w:rPr>
+            </w:pPr>
+          </w:p>
+        </w:tc>
+        <w:tc>
+          <w:tcPr>
+            <w:tcW w:w="0" w:type="auto"/>
+            <w:vAlign w:val="center"/>
+            <w:hideMark/>
+          </w:tcPr>
+          <w:p>
+            <w:pPr>
+              <w:jc w:val="center"/>
+              <w:rPr>
+                <w:rFonts w:ascii="Times New Roman" w:eastAsia="Times New Roman" w:hAnsi="Times New Roman" w:cs="Times New Roman"/>
+                <w:sz w:val="24"/>
+                <w:szCs w:val="24"/>
+                <w:lang w:eastAsia="en-US"/>
+              </w:rPr>
+            </w:pPr>
+            <w:r>
+              <w:rPr>
+                <w:rFonts w:ascii="Times New Roman" w:eastAsia="Times New Roman" w:hAnsi="Times New Roman" w:cs="Times New Roman"/>
+                <w:sz w:val="24"/>
+                <w:szCs w:val="24"/>
+                <w:lang w:eastAsia="en-US"/>
+              </w:rPr>
+              <w:t>Validate booking payments with service providers</w:t>
+            </w:r>
+          </w:p>
+        </w:tc>
+        <w:tc>
+          <w:tcPr>
+            <w:tcW w:w="0" w:type="auto"/>
+            <w:vAlign w:val="center"/>
+            <w:hideMark/>
+          </w:tcPr>
+          <w:p>
+            <w:pPr>
+              <w:jc w:val="center"/>
+              <w:rPr>
+                <w:rFonts w:ascii="Times New Roman" w:eastAsia="Times New Roman" w:hAnsi="Times New Roman" w:cs="Times New Roman"/>
+                <w:sz w:val="24"/>
+                <w:szCs w:val="24"/>
+                <w:lang w:eastAsia="en-US"/>
+              </w:rPr>
+            </w:pPr>
+            <w:r>
+              <w:rPr>
+                <w:rFonts w:ascii="Times New Roman" w:eastAsia="Times New Roman" w:hAnsi="Times New Roman" w:cs="Times New Roman"/>
+                <w:sz w:val="24"/>
+                <w:szCs w:val="24"/>
+                <w:lang w:eastAsia="en-US"/>
+              </w:rPr>
+              <w:t>Both tourists and service providers receive accurate booking and payment confirmations</w:t>
+            </w:r>
+          </w:p>
+        </w:tc>
+        <w:tc>
+          <w:tcPr>
+            <w:tcW w:w="3369" w:type="dxa"/>
+            <w:vAlign w:val="center"/>
+            <w:hideMark/>
+          </w:tcPr>
+          <w:p>
+            <w:pPr>
+              <w:jc w:val="center"/>
+              <w:rPr>
+                <w:rFonts w:ascii="Times New Roman" w:eastAsia="Times New Roman" w:hAnsi="Times New Roman" w:cs="Times New Roman"/>
+                <w:sz w:val="24"/>
+                <w:szCs w:val="24"/>
+                <w:lang w:eastAsia="en-US"/>
+              </w:rPr>
+            </w:pPr>
+            <w:r>
+              <w:rPr>
+                <w:rFonts w:ascii="Times New Roman" w:eastAsia="Times New Roman" w:hAnsi="Times New Roman" w:cs="Times New Roman"/>
+                <w:sz w:val="24"/>
+                <w:szCs w:val="24"/>
+                <w:lang w:eastAsia="en-US"/>
+              </w:rPr>
+              <w:t>Real</w:t>
+            </w:r>
+            <w:r>
+              <w:rPr>
+                <w:rFonts w:ascii="Times New Roman" w:eastAsia="Times New Roman" w:hAnsi="Times New Roman" w:cs="Times New Roman"/>
+                <w:sz w:val="24"/>
+                <w:szCs w:val="24"/>
+                <w:lang w:eastAsia="en-US"/>
+              </w:rPr>
+              <w:t xml:space="preserve"> </w:t>
+            </w:r>
+            <w:r>
+              <w:rPr>
+                <w:rFonts w:ascii="Times New Roman" w:eastAsia="Times New Roman" w:hAnsi="Times New Roman" w:cs="Times New Roman"/>
+                <w:sz w:val="24"/>
+                <w:szCs w:val="24"/>
+                <w:lang w:eastAsia="en-US"/>
+              </w:rPr>
+              <w:t>time payment status</w:t>
+            </w:r>
+            <w:r>
+              <w:rPr>
+                <w:rFonts w:ascii="Times New Roman" w:eastAsia="Times New Roman" w:hAnsi="Times New Roman" w:cs="Times New Roman"/>
+                <w:sz w:val="24"/>
+                <w:szCs w:val="24"/>
+                <w:lang w:eastAsia="en-US"/>
+              </w:rPr>
+              <w:t xml:space="preserve">, </w:t>
+            </w:r>
+            <w:proofErr w:type="gramStart"/>
+            <w:r>
+              <w:rPr>
+                <w:rFonts w:ascii="Times New Roman" w:eastAsia="Times New Roman" w:hAnsi="Times New Roman" w:cs="Times New Roman"/>
+                <w:sz w:val="24"/>
+                <w:szCs w:val="24"/>
+                <w:lang w:eastAsia="en-US"/>
+              </w:rPr>
+              <w:t>Booking</w:t>
+            </w:r>
+            <w:proofErr w:type="gramEnd"/>
+            <w:r>
+              <w:rPr>
+                <w:rFonts w:ascii="Times New Roman" w:eastAsia="Times New Roman" w:hAnsi="Times New Roman" w:cs="Times New Roman"/>
+                <w:sz w:val="24"/>
+                <w:szCs w:val="24"/>
+                <w:lang w:eastAsia="en-US"/>
+              </w:rPr>
+              <w:t xml:space="preserve"> records updated</w:t>
+            </w:r>
+            <w:r>
+              <w:rPr>
+                <w:rFonts w:ascii="Times New Roman" w:eastAsia="Times New Roman" w:hAnsi="Times New Roman" w:cs="Times New Roman"/>
+                <w:sz w:val="24"/>
+                <w:szCs w:val="24"/>
+                <w:lang w:eastAsia="en-US"/>
+              </w:rPr>
+              <w:t xml:space="preserve"> </w:t>
+            </w:r>
+            <w:r>
+              <w:rPr>
+                <w:rFonts w:ascii="Times New Roman" w:eastAsia="Times New Roman" w:hAnsi="Times New Roman" w:cs="Times New Roman"/>
+                <w:sz w:val="24"/>
+                <w:szCs w:val="24"/>
+                <w:lang w:eastAsia="en-US"/>
+              </w:rPr>
+              <w:t>Confirmation delivered to tourists and providers</w:t>
+            </w:r>
+          </w:p>
+        </w:tc>
+      </w:tr>
+    </w:tbl>
+    <w:p>
+      <w:pPr>
+        <w:pStyle w:val="NormalWeb"/>
+        <w:jc w:val="both"/>
+        <w:rPr>
+          <w:b/>
+          <w:bCs/>
+          <w:sz w:val="26"/>
+          <w:szCs w:val="26"/>
+        </w:rPr>
+      </w:pPr>
+    </w:p>
+    <w:p>
+      <w:pPr>
+        <w:pStyle w:val="NormalWeb"/>
+        <w:jc w:val="both"/>
+        <w:rPr>
+          <w:b/>
+          <w:bCs/>
+          <w:sz w:val="26"/>
+          <w:szCs w:val="26"/>
+        </w:rPr>
+      </w:pPr>
+    </w:p>
+    <w:p>
+      <w:pPr>
+        <w:pStyle w:val="NormalWeb"/>
+        <w:jc w:val="both"/>
+        <w:rPr>
+          <w:b/>
+          <w:bCs/>
+          <w:sz w:val="26"/>
+          <w:szCs w:val="26"/>
+        </w:rPr>
+      </w:pPr>
+    </w:p>
+    <w:p>
+      <w:pPr>
+        <w:pStyle w:val="NormalWeb"/>
+        <w:jc w:val="both"/>
+        <w:rPr>
+          <w:b/>
+          <w:bCs/>
+          <w:sz w:val="26"/>
+          <w:szCs w:val="26"/>
+        </w:rPr>
+      </w:pPr>
+    </w:p>
+    <w:p>
+      <w:pPr>
+        <w:pStyle w:val="NormalWeb"/>
+        <w:jc w:val="both"/>
+        <w:rPr>
+          <w:b/>
+          <w:bCs/>
+          <w:sz w:val="26"/>
+          <w:szCs w:val="26"/>
+        </w:rPr>
+      </w:pPr>
+    </w:p>
+    <w:p>
+      <w:pPr>
+        <w:pStyle w:val="NormalWeb"/>
+        <w:jc w:val="both"/>
+        <w:rPr>
+          <w:b/>
+          <w:bCs/>
+          <w:sz w:val="26"/>
+          <w:szCs w:val="26"/>
+        </w:rPr>
+      </w:pPr>
+    </w:p>
+    <w:p>
+      <w:pPr>
+        <w:pStyle w:val="NormalWeb"/>
+        <w:jc w:val="both"/>
+        <w:rPr>
+          <w:b/>
+          <w:bCs/>
+          <w:sz w:val="26"/>
+          <w:szCs w:val="26"/>
+        </w:rPr>
+      </w:pPr>
+    </w:p>
+    <w:p>
+      <w:pPr>
+        <w:spacing w:line="360" w:lineRule="auto"/>
+        <w:jc w:val="both"/>
+        <w:rPr>
+          <w:rFonts w:ascii="Times New Roman" w:hAnsi="Times New Roman" w:cs="Times New Roman"/>
+          <w:b/>
+          <w:bCs/>
+          <w:sz w:val="24"/>
+          <w:szCs w:val="24"/>
+        </w:rPr>
+      </w:pPr>
+      <w:bookmarkStart w:id="6" w:name="_GoBack"/>
+      <w:bookmarkEnd w:id="6"/>
     </w:p>
     <w:sectPr>
       <w:headerReference w:type="default" r:id="rId11"/>
@@ -6440,6 +9679,25 @@
       <w:u w:val="single"/>
     </w:rPr>
   </w:style>
+  <w:style w:type="table" w:styleId="TableGridLight">
+    <w:name w:val="Grid Table Light"/>
+    <w:basedOn w:val="TableNormal"/>
+    <w:uiPriority w:val="40"/>
+    <w:rsid w:val="00FB16CD"/>
+    <w:pPr>
+      <w:spacing w:after="0" w:line="240" w:lineRule="auto"/>
+    </w:pPr>
+    <w:tblPr>
+      <w:tblBorders>
+        <w:top w:val="single" w:sz="4" w:space="0" w:color="BFBFBF" w:themeColor="background1" w:themeShade="BF"/>
+        <w:left w:val="single" w:sz="4" w:space="0" w:color="BFBFBF" w:themeColor="background1" w:themeShade="BF"/>
+        <w:bottom w:val="single" w:sz="4" w:space="0" w:color="BFBFBF" w:themeColor="background1" w:themeShade="BF"/>
+        <w:right w:val="single" w:sz="4" w:space="0" w:color="BFBFBF" w:themeColor="background1" w:themeShade="BF"/>
+        <w:insideH w:val="single" w:sz="4" w:space="0" w:color="BFBFBF" w:themeColor="background1" w:themeShade="BF"/>
+        <w:insideV w:val="single" w:sz="4" w:space="0" w:color="BFBFBF" w:themeColor="background1" w:themeShade="BF"/>
+      </w:tblBorders>
+    </w:tblPr>
+  </w:style>
 </w:styles>
 </file>
 
@@ -6729,9 +9987,12 @@
 </file>
 
 <file path=customXml/item1.xml><?xml version="1.0" encoding="utf-8"?>
-<p:properties xmlns:p="http://schemas.microsoft.com/office/2006/metadata/properties" xmlns:xsi="http://www.w3.org/2001/XMLSchema-instance" xmlns:pc="http://schemas.microsoft.com/office/infopath/2007/PartnerControls">
-  <documentManagement/>
-</p:properties>
+<?mso-contentType ?>
+<FormTemplates xmlns="http://schemas.microsoft.com/sharepoint/v3/contenttype/forms">
+  <Display>DocumentLibraryForm</Display>
+  <Edit>DocumentLibraryForm</Edit>
+  <New>DocumentLibraryForm</New>
+</FormTemplates>
 </file>
 
 <file path=customXml/item2.xml><?xml version="1.0" encoding="utf-8"?>
@@ -6873,19 +10134,15 @@
 </file>
 
 <file path=customXml/item3.xml><?xml version="1.0" encoding="utf-8"?>
-<?mso-contentType ?>
-<FormTemplates xmlns="http://schemas.microsoft.com/sharepoint/v3/contenttype/forms">
-  <Display>DocumentLibraryForm</Display>
-  <Edit>DocumentLibraryForm</Edit>
-  <New>DocumentLibraryForm</New>
-</FormTemplates>
+<p:properties xmlns:p="http://schemas.microsoft.com/office/2006/metadata/properties" xmlns:xsi="http://www.w3.org/2001/XMLSchema-instance" xmlns:pc="http://schemas.microsoft.com/office/infopath/2007/PartnerControls">
+  <documentManagement/>
+</p:properties>
 </file>
 
 <file path=customXml/itemProps1.xml><?xml version="1.0" encoding="utf-8"?>
-<ds:datastoreItem xmlns:ds="http://schemas.openxmlformats.org/officeDocument/2006/customXml" ds:itemID="{5A8653E7-73B2-4237-9113-6302E7D224CB}">
+<ds:datastoreItem xmlns:ds="http://schemas.openxmlformats.org/officeDocument/2006/customXml" ds:itemID="{A135D9E7-1404-42E6-8FA3-EFBD12F05B34}">
   <ds:schemaRefs>
-    <ds:schemaRef ds:uri="http://schemas.microsoft.com/office/2006/metadata/properties"/>
-    <ds:schemaRef ds:uri="http://schemas.microsoft.com/office/infopath/2007/PartnerControls"/>
+    <ds:schemaRef ds:uri="http://schemas.microsoft.com/sharepoint/v3/contenttype/forms"/>
   </ds:schemaRefs>
 </ds:datastoreItem>
 </file>
@@ -6909,9 +10166,10 @@
 </file>
 
 <file path=customXml/itemProps3.xml><?xml version="1.0" encoding="utf-8"?>
-<ds:datastoreItem xmlns:ds="http://schemas.openxmlformats.org/officeDocument/2006/customXml" ds:itemID="{A135D9E7-1404-42E6-8FA3-EFBD12F05B34}">
+<ds:datastoreItem xmlns:ds="http://schemas.openxmlformats.org/officeDocument/2006/customXml" ds:itemID="{5A8653E7-73B2-4237-9113-6302E7D224CB}">
   <ds:schemaRefs>
-    <ds:schemaRef ds:uri="http://schemas.microsoft.com/sharepoint/v3/contenttype/forms"/>
+    <ds:schemaRef ds:uri="http://schemas.microsoft.com/office/2006/metadata/properties"/>
+    <ds:schemaRef ds:uri="http://schemas.microsoft.com/office/infopath/2007/PartnerControls"/>
   </ds:schemaRefs>
 </ds:datastoreItem>
 </file>
</xml_diff>

<commit_message>
2 Image of Trello Board has add into the report
</commit_message>
<xml_diff>
--- a/SE Project Report [V] [Group - 03].docx
+++ b/SE Project Report [V] [Group - 03].docx
@@ -6673,6 +6673,279 @@
     </w:p>
     <w:p>
       <w:pPr>
+        <w:pStyle w:val="NormalWeb"/>
+        <w:jc w:val="both"/>
+        <w:rPr>
+          <w:b/>
+          <w:bCs/>
+          <w:sz w:val="26"/>
+          <w:szCs w:val="26"/>
+        </w:rPr>
+      </w:pPr>
+    </w:p>
+    <w:p>
+      <w:pPr>
+        <w:pStyle w:val="Heading2"/>
+        <w:numPr>
+          <w:ilvl w:val="0"/>
+          <w:numId w:val="0"/>
+        </w:numPr>
+        <w:spacing w:line="360" w:lineRule="auto"/>
+        <w:jc w:val="both"/>
+        <w:rPr>
+          <w:rStyle w:val="Strong"/>
+          <w:rFonts w:ascii="Times New Roman" w:hAnsi="Times New Roman"/>
+          <w:b/>
+          <w:bCs w:val="0"/>
+          <w:sz w:val="26"/>
+          <w:szCs w:val="26"/>
+        </w:rPr>
+      </w:pPr>
+      <w:bookmarkStart w:id="6" w:name="_Toc219787129"/>
+      <w:r>
+        <w:rPr>
+          <w:rStyle w:val="Strong"/>
+          <w:rFonts w:ascii="Times New Roman" w:hAnsi="Times New Roman"/>
+          <w:b/>
+          <w:sz w:val="26"/>
+          <w:szCs w:val="26"/>
+        </w:rPr>
+        <w:lastRenderedPageBreak/>
+        <w:t>2.2</w:t>
+      </w:r>
+      <w:r>
+        <w:rPr>
+          <w:rStyle w:val="Strong"/>
+          <w:rFonts w:ascii="Times New Roman" w:hAnsi="Times New Roman"/>
+          <w:b/>
+          <w:sz w:val="26"/>
+          <w:szCs w:val="26"/>
+        </w:rPr>
+        <w:t>.2</w:t>
+      </w:r>
+      <w:r>
+        <w:rPr>
+          <w:rStyle w:val="Strong"/>
+          <w:rFonts w:ascii="Times New Roman" w:hAnsi="Times New Roman"/>
+          <w:b/>
+          <w:sz w:val="26"/>
+          <w:szCs w:val="26"/>
+        </w:rPr>
+        <w:t xml:space="preserve"> </w:t>
+      </w:r>
+      <w:r>
+        <w:rPr>
+          <w:rStyle w:val="Strong"/>
+          <w:rFonts w:ascii="Times New Roman" w:hAnsi="Times New Roman"/>
+          <w:b/>
+          <w:bCs w:val="0"/>
+          <w:sz w:val="26"/>
+          <w:szCs w:val="26"/>
+        </w:rPr>
+        <w:t>T</w:t>
+      </w:r>
+      <w:bookmarkEnd w:id="6"/>
+      <w:r>
+        <w:rPr>
+          <w:rStyle w:val="Strong"/>
+          <w:rFonts w:ascii="Times New Roman" w:hAnsi="Times New Roman"/>
+          <w:b/>
+          <w:bCs w:val="0"/>
+          <w:sz w:val="26"/>
+          <w:szCs w:val="26"/>
+        </w:rPr>
+        <w:t>rello</w:t>
+      </w:r>
+    </w:p>
+    <w:p/>
+    <w:p>
+      <w:pPr>
+        <w:pStyle w:val="NormalWeb"/>
+        <w:jc w:val="center"/>
+        <w:rPr>
+          <w:b/>
+          <w:bCs/>
+          <w:sz w:val="26"/>
+          <w:szCs w:val="26"/>
+        </w:rPr>
+      </w:pPr>
+      <w:r>
+        <w:rPr>
+          <w:b/>
+          <w:bCs/>
+          <w:noProof/>
+          <w:sz w:val="26"/>
+          <w:szCs w:val="26"/>
+        </w:rPr>
+        <w:drawing>
+          <wp:inline distT="0" distB="0" distL="0" distR="0" wp14:anchorId="311457E9" wp14:editId="747D4B53">
+            <wp:extent cx="5943600" cy="2973070"/>
+            <wp:effectExtent l="0" t="0" r="0" b="0"/>
+            <wp:docPr id="7" name="Picture 7"/>
+            <wp:cNvGraphicFramePr>
+              <a:graphicFrameLocks xmlns:a="http://schemas.openxmlformats.org/drawingml/2006/main" noChangeAspect="1"/>
+            </wp:cNvGraphicFramePr>
+            <a:graphic xmlns:a="http://schemas.openxmlformats.org/drawingml/2006/main">
+              <a:graphicData uri="http://schemas.openxmlformats.org/drawingml/2006/picture">
+                <pic:pic xmlns:pic="http://schemas.openxmlformats.org/drawingml/2006/picture">
+                  <pic:nvPicPr>
+                    <pic:cNvPr id="1" name=""/>
+                    <pic:cNvPicPr/>
+                  </pic:nvPicPr>
+                  <pic:blipFill>
+                    <a:blip r:embed="rId11"/>
+                    <a:stretch>
+                      <a:fillRect/>
+                    </a:stretch>
+                  </pic:blipFill>
+                  <pic:spPr>
+                    <a:xfrm>
+                      <a:off x="0" y="0"/>
+                      <a:ext cx="5943600" cy="2973070"/>
+                    </a:xfrm>
+                    <a:prstGeom prst="rect">
+                      <a:avLst/>
+                    </a:prstGeom>
+                  </pic:spPr>
+                </pic:pic>
+              </a:graphicData>
+            </a:graphic>
+          </wp:inline>
+        </w:drawing>
+      </w:r>
+    </w:p>
+    <w:p>
+      <w:pPr>
+        <w:pStyle w:val="NormalWeb"/>
+        <w:jc w:val="center"/>
+        <w:rPr>
+          <w:b/>
+          <w:bCs/>
+          <w:sz w:val="26"/>
+          <w:szCs w:val="26"/>
+        </w:rPr>
+      </w:pPr>
+    </w:p>
+    <w:p>
+      <w:pPr>
+        <w:pStyle w:val="NormalWeb"/>
+        <w:jc w:val="center"/>
+        <w:rPr>
+          <w:b/>
+          <w:bCs/>
+          <w:sz w:val="26"/>
+          <w:szCs w:val="26"/>
+        </w:rPr>
+      </w:pPr>
+      <w:r>
+        <w:rPr>
+          <w:b/>
+          <w:bCs/>
+          <w:noProof/>
+          <w:sz w:val="26"/>
+          <w:szCs w:val="26"/>
+        </w:rPr>
+        <w:drawing>
+          <wp:inline distT="0" distB="0" distL="0" distR="0" wp14:anchorId="05BFAC83" wp14:editId="2549CCB9">
+            <wp:extent cx="5943600" cy="2978150"/>
+            <wp:effectExtent l="0" t="0" r="0" b="0"/>
+            <wp:docPr id="6" name="Picture 6"/>
+            <wp:cNvGraphicFramePr>
+              <a:graphicFrameLocks xmlns:a="http://schemas.openxmlformats.org/drawingml/2006/main" noChangeAspect="1"/>
+            </wp:cNvGraphicFramePr>
+            <a:graphic xmlns:a="http://schemas.openxmlformats.org/drawingml/2006/main">
+              <a:graphicData uri="http://schemas.openxmlformats.org/drawingml/2006/picture">
+                <pic:pic xmlns:pic="http://schemas.openxmlformats.org/drawingml/2006/picture">
+                  <pic:nvPicPr>
+                    <pic:cNvPr id="1" name=""/>
+                    <pic:cNvPicPr/>
+                  </pic:nvPicPr>
+                  <pic:blipFill>
+                    <a:blip r:embed="rId12"/>
+                    <a:stretch>
+                      <a:fillRect/>
+                    </a:stretch>
+                  </pic:blipFill>
+                  <pic:spPr>
+                    <a:xfrm>
+                      <a:off x="0" y="0"/>
+                      <a:ext cx="5943600" cy="2978150"/>
+                    </a:xfrm>
+                    <a:prstGeom prst="rect">
+                      <a:avLst/>
+                    </a:prstGeom>
+                  </pic:spPr>
+                </pic:pic>
+              </a:graphicData>
+            </a:graphic>
+          </wp:inline>
+        </w:drawing>
+      </w:r>
+    </w:p>
+    <w:p>
+      <w:pPr>
+        <w:pStyle w:val="NormalWeb"/>
+        <w:jc w:val="both"/>
+        <w:rPr>
+          <w:b/>
+          <w:bCs/>
+          <w:sz w:val="26"/>
+          <w:szCs w:val="26"/>
+        </w:rPr>
+      </w:pPr>
+    </w:p>
+    <w:p>
+      <w:pPr>
+        <w:pStyle w:val="NormalWeb"/>
+        <w:jc w:val="both"/>
+        <w:rPr>
+          <w:b/>
+          <w:bCs/>
+          <w:sz w:val="26"/>
+          <w:szCs w:val="26"/>
+        </w:rPr>
+      </w:pPr>
+      <w:bookmarkStart w:id="7" w:name="_GoBack"/>
+      <w:bookmarkEnd w:id="7"/>
+    </w:p>
+    <w:p>
+      <w:pPr>
+        <w:pStyle w:val="NormalWeb"/>
+        <w:jc w:val="both"/>
+        <w:rPr>
+          <w:b/>
+          <w:bCs/>
+          <w:sz w:val="26"/>
+          <w:szCs w:val="26"/>
+        </w:rPr>
+      </w:pPr>
+    </w:p>
+    <w:p>
+      <w:pPr>
+        <w:pStyle w:val="NormalWeb"/>
+        <w:jc w:val="both"/>
+        <w:rPr>
+          <w:b/>
+          <w:bCs/>
+          <w:sz w:val="26"/>
+          <w:szCs w:val="26"/>
+        </w:rPr>
+      </w:pPr>
+    </w:p>
+    <w:p>
+      <w:pPr>
+        <w:pStyle w:val="NormalWeb"/>
+        <w:jc w:val="both"/>
+        <w:rPr>
+          <w:b/>
+          <w:bCs/>
+          <w:sz w:val="26"/>
+          <w:szCs w:val="26"/>
+        </w:rPr>
+      </w:pPr>
+    </w:p>
+    <w:p>
+      <w:pPr>
         <w:spacing w:line="360" w:lineRule="auto"/>
         <w:jc w:val="both"/>
         <w:rPr>
@@ -6683,12 +6956,10 @@
           <w:szCs w:val="24"/>
         </w:rPr>
       </w:pPr>
-      <w:bookmarkStart w:id="6" w:name="_GoBack"/>
-      <w:bookmarkEnd w:id="6"/>
     </w:p>
     <w:sectPr>
-      <w:headerReference w:type="default" r:id="rId11"/>
-      <w:footerReference w:type="default" r:id="rId12"/>
+      <w:headerReference w:type="default" r:id="rId13"/>
+      <w:footerReference w:type="default" r:id="rId14"/>
       <w:pgSz w:w="12240" w:h="15840"/>
       <w:pgMar w:top="1440" w:right="1440" w:bottom="1440" w:left="1440" w:header="720" w:footer="720" w:gutter="0"/>
       <w:cols w:space="720"/>
@@ -9987,12 +10258,9 @@
 </file>
 
 <file path=customXml/item1.xml><?xml version="1.0" encoding="utf-8"?>
-<?mso-contentType ?>
-<FormTemplates xmlns="http://schemas.microsoft.com/sharepoint/v3/contenttype/forms">
-  <Display>DocumentLibraryForm</Display>
-  <Edit>DocumentLibraryForm</Edit>
-  <New>DocumentLibraryForm</New>
-</FormTemplates>
+<p:properties xmlns:p="http://schemas.microsoft.com/office/2006/metadata/properties" xmlns:xsi="http://www.w3.org/2001/XMLSchema-instance" xmlns:pc="http://schemas.microsoft.com/office/infopath/2007/PartnerControls">
+  <documentManagement/>
+</p:properties>
 </file>
 
 <file path=customXml/item2.xml><?xml version="1.0" encoding="utf-8"?>
@@ -10134,15 +10402,19 @@
 </file>
 
 <file path=customXml/item3.xml><?xml version="1.0" encoding="utf-8"?>
-<p:properties xmlns:p="http://schemas.microsoft.com/office/2006/metadata/properties" xmlns:xsi="http://www.w3.org/2001/XMLSchema-instance" xmlns:pc="http://schemas.microsoft.com/office/infopath/2007/PartnerControls">
-  <documentManagement/>
-</p:properties>
+<?mso-contentType ?>
+<FormTemplates xmlns="http://schemas.microsoft.com/sharepoint/v3/contenttype/forms">
+  <Display>DocumentLibraryForm</Display>
+  <Edit>DocumentLibraryForm</Edit>
+  <New>DocumentLibraryForm</New>
+</FormTemplates>
 </file>
 
 <file path=customXml/itemProps1.xml><?xml version="1.0" encoding="utf-8"?>
-<ds:datastoreItem xmlns:ds="http://schemas.openxmlformats.org/officeDocument/2006/customXml" ds:itemID="{A135D9E7-1404-42E6-8FA3-EFBD12F05B34}">
+<ds:datastoreItem xmlns:ds="http://schemas.openxmlformats.org/officeDocument/2006/customXml" ds:itemID="{5A8653E7-73B2-4237-9113-6302E7D224CB}">
   <ds:schemaRefs>
-    <ds:schemaRef ds:uri="http://schemas.microsoft.com/sharepoint/v3/contenttype/forms"/>
+    <ds:schemaRef ds:uri="http://schemas.microsoft.com/office/2006/metadata/properties"/>
+    <ds:schemaRef ds:uri="http://schemas.microsoft.com/office/infopath/2007/PartnerControls"/>
   </ds:schemaRefs>
 </ds:datastoreItem>
 </file>
@@ -10166,10 +10438,9 @@
 </file>
 
 <file path=customXml/itemProps3.xml><?xml version="1.0" encoding="utf-8"?>
-<ds:datastoreItem xmlns:ds="http://schemas.openxmlformats.org/officeDocument/2006/customXml" ds:itemID="{5A8653E7-73B2-4237-9113-6302E7D224CB}">
+<ds:datastoreItem xmlns:ds="http://schemas.openxmlformats.org/officeDocument/2006/customXml" ds:itemID="{A135D9E7-1404-42E6-8FA3-EFBD12F05B34}">
   <ds:schemaRefs>
-    <ds:schemaRef ds:uri="http://schemas.microsoft.com/office/2006/metadata/properties"/>
-    <ds:schemaRef ds:uri="http://schemas.microsoft.com/office/infopath/2007/PartnerControls"/>
+    <ds:schemaRef ds:uri="http://schemas.microsoft.com/sharepoint/v3/contenttype/forms"/>
   </ds:schemaRefs>
 </ds:datastoreItem>
 </file>
</xml_diff>

<commit_message>
15 Functional Requirement has written
</commit_message>
<xml_diff>
--- a/SE Project Report [V] [Group - 03].docx
+++ b/SE Project Report [V] [Group - 03].docx
@@ -1,6 +1,6 @@
 
 <file path=word/document.xml><?xml version="1.0" encoding="utf-8"?>
-<w:document xmlns:wpc="http://schemas.microsoft.com/office/word/2010/wordprocessingCanvas" xmlns:cx="http://schemas.microsoft.com/office/drawing/2014/chartex" xmlns:cx1="http://schemas.microsoft.com/office/drawing/2015/9/8/chartex" xmlns:cx2="http://schemas.microsoft.com/office/drawing/2015/10/21/chartex" xmlns:cx3="http://schemas.microsoft.com/office/drawing/2016/5/9/chartex" xmlns:cx4="http://schemas.microsoft.com/office/drawing/2016/5/10/chartex" xmlns:cx5="http://schemas.microsoft.com/office/drawing/2016/5/11/chartex" xmlns:cx6="http://schemas.microsoft.com/office/drawing/2016/5/12/chartex" xmlns:cx7="http://schemas.microsoft.com/office/drawing/2016/5/13/chartex" xmlns:cx8="http://schemas.microsoft.com/office/drawing/2016/5/14/chartex" xmlns:mc="http://schemas.openxmlformats.org/markup-compatibility/2006" xmlns:aink="http://schemas.microsoft.com/office/drawing/2016/ink" xmlns:am3d="http://schemas.microsoft.com/office/drawing/2017/model3d" xmlns:o="urn:schemas-microsoft-com:office:office" xmlns:r="http://schemas.openxmlformats.org/officeDocument/2006/relationships" xmlns:m="http://schemas.openxmlformats.org/officeDocument/2006/math" xmlns:v="urn:schemas-microsoft-com:vml" xmlns:wp14="http://schemas.microsoft.com/office/word/2010/wordprocessingDrawing" xmlns:wp="http://schemas.openxmlformats.org/drawingml/2006/wordprocessingDrawing" xmlns:w10="urn:schemas-microsoft-com:office:word" xmlns:w="http://schemas.openxmlformats.org/wordprocessingml/2006/main" xmlns:w14="http://schemas.microsoft.com/office/word/2010/wordml" xmlns:w15="http://schemas.microsoft.com/office/word/2012/wordml" xmlns:w16cid="http://schemas.microsoft.com/office/word/2016/wordml/cid" xmlns:w16se="http://schemas.microsoft.com/office/word/2015/wordml/symex" xmlns:wpg="http://schemas.microsoft.com/office/word/2010/wordprocessingGroup" xmlns:wpi="http://schemas.microsoft.com/office/word/2010/wordprocessingInk" xmlns:wne="http://schemas.microsoft.com/office/word/2006/wordml" xmlns:wps="http://schemas.microsoft.com/office/word/2010/wordprocessingShape" mc:Ignorable="w14 w15 w16se w16cid wp14">
+<w:document xmlns:wpc="http://schemas.microsoft.com/office/word/2010/wordprocessingCanvas" xmlns:cx="http://schemas.microsoft.com/office/drawing/2014/chartex" xmlns:cx1="http://schemas.microsoft.com/office/drawing/2015/9/8/chartex" xmlns:cx2="http://schemas.microsoft.com/office/drawing/2015/10/21/chartex" xmlns:cx3="http://schemas.microsoft.com/office/drawing/2016/5/9/chartex" xmlns:cx4="http://schemas.microsoft.com/office/drawing/2016/5/10/chartex" xmlns:cx5="http://schemas.microsoft.com/office/drawing/2016/5/11/chartex" xmlns:cx6="http://schemas.microsoft.com/office/drawing/2016/5/12/chartex" xmlns:cx7="http://schemas.microsoft.com/office/drawing/2016/5/13/chartex" xmlns:cx8="http://schemas.microsoft.com/office/drawing/2016/5/14/chartex" xmlns:mc="http://schemas.openxmlformats.org/markup-compatibility/2006" xmlns:aink="http://schemas.microsoft.com/office/drawing/2016/ink" xmlns:am3d="http://schemas.microsoft.com/office/drawing/2017/model3d" xmlns:o="urn:schemas-microsoft-com:office:office" xmlns:oel="http://schemas.microsoft.com/office/2019/extlst" xmlns:r="http://schemas.openxmlformats.org/officeDocument/2006/relationships" xmlns:m="http://schemas.openxmlformats.org/officeDocument/2006/math" xmlns:v="urn:schemas-microsoft-com:vml" xmlns:wp14="http://schemas.microsoft.com/office/word/2010/wordprocessingDrawing" xmlns:wp="http://schemas.openxmlformats.org/drawingml/2006/wordprocessingDrawing" xmlns:w10="urn:schemas-microsoft-com:office:word" xmlns:w="http://schemas.openxmlformats.org/wordprocessingml/2006/main" xmlns:w14="http://schemas.microsoft.com/office/word/2010/wordml" xmlns:w15="http://schemas.microsoft.com/office/word/2012/wordml" xmlns:w16cex="http://schemas.microsoft.com/office/word/2018/wordml/cex" xmlns:w16cid="http://schemas.microsoft.com/office/word/2016/wordml/cid" xmlns:w16="http://schemas.microsoft.com/office/word/2018/wordml" xmlns:w16du="http://schemas.microsoft.com/office/word/2023/wordml/word16du" xmlns:w16sdtdh="http://schemas.microsoft.com/office/word/2020/wordml/sdtdatahash" xmlns:w16sdtfl="http://schemas.microsoft.com/office/word/2024/wordml/sdtformatlock" xmlns:w16se="http://schemas.microsoft.com/office/word/2015/wordml/symex" xmlns:wpg="http://schemas.microsoft.com/office/word/2010/wordprocessingGroup" xmlns:wpi="http://schemas.microsoft.com/office/word/2010/wordprocessingInk" xmlns:wne="http://schemas.microsoft.com/office/word/2006/wordml" xmlns:wps="http://schemas.microsoft.com/office/word/2010/wordprocessingShape" mc:Ignorable="w14 w15 w16se w16cid w16 w16cex w16sdtdh w16sdtfl w16du wp14">
   <w:body>
     <w:p>
       <w:pPr>
@@ -174,8 +174,6 @@
           <w:szCs w:val="18"/>
         </w:rPr>
       </w:pPr>
-      <w:proofErr w:type="spellStart"/>
-      <w:proofErr w:type="gramStart"/>
       <w:r>
         <w:rPr>
           <w:rFonts w:ascii="Times New Roman" w:hAnsi="Times New Roman" w:cs="Times New Roman"/>
@@ -183,27 +181,7 @@
           <w:sz w:val="34"/>
           <w:szCs w:val="18"/>
         </w:rPr>
-        <w:t>TravelBuddy</w:t>
-      </w:r>
-      <w:proofErr w:type="spellEnd"/>
-      <w:r>
-        <w:rPr>
-          <w:rFonts w:ascii="Times New Roman" w:hAnsi="Times New Roman" w:cs="Times New Roman"/>
-          <w:b/>
-          <w:sz w:val="34"/>
-          <w:szCs w:val="18"/>
-        </w:rPr>
-        <w:t xml:space="preserve"> :</w:t>
-      </w:r>
-      <w:proofErr w:type="gramEnd"/>
-      <w:r>
-        <w:rPr>
-          <w:rFonts w:ascii="Times New Roman" w:hAnsi="Times New Roman" w:cs="Times New Roman"/>
-          <w:b/>
-          <w:sz w:val="34"/>
-          <w:szCs w:val="18"/>
-        </w:rPr>
-        <w:t xml:space="preserve"> Local Travel Companion</w:t>
+        <w:t>TravelBuddy : Local Travel Companion</w:t>
       </w:r>
     </w:p>
     <w:p>
@@ -2304,7 +2282,6 @@
           <w:szCs w:val="24"/>
         </w:rPr>
       </w:pPr>
-      <w:proofErr w:type="spellStart"/>
       <w:r>
         <w:rPr>
           <w:rStyle w:val="Strong"/>
@@ -2312,61 +2289,15 @@
           <w:sz w:val="24"/>
           <w:szCs w:val="24"/>
         </w:rPr>
-        <w:t>TravelBuddy</w:t>
-      </w:r>
-      <w:proofErr w:type="spellEnd"/>
-      <w:r>
-        <w:rPr>
-          <w:rStyle w:val="Strong"/>
+        <w:t>TravelBuddy: Local Travel Companion</w:t>
+      </w:r>
+      <w:r>
+        <w:rPr>
           <w:rFonts w:ascii="Times New Roman" w:hAnsi="Times New Roman" w:cs="Times New Roman"/>
           <w:sz w:val="24"/>
           <w:szCs w:val="24"/>
         </w:rPr>
-        <w:t>: Local Travel Companion</w:t>
-      </w:r>
-      <w:r>
-        <w:rPr>
-          <w:rFonts w:ascii="Times New Roman" w:hAnsi="Times New Roman" w:cs="Times New Roman"/>
-          <w:sz w:val="24"/>
-          <w:szCs w:val="24"/>
-        </w:rPr>
-        <w:t xml:space="preserve"> is designed to provide a smart and </w:t>
-      </w:r>
-      <w:proofErr w:type="gramStart"/>
-      <w:r>
-        <w:rPr>
-          <w:rFonts w:ascii="Times New Roman" w:hAnsi="Times New Roman" w:cs="Times New Roman"/>
-          <w:sz w:val="24"/>
-          <w:szCs w:val="24"/>
-        </w:rPr>
-        <w:t>user friendly</w:t>
-      </w:r>
-      <w:proofErr w:type="gramEnd"/>
-      <w:r>
-        <w:rPr>
-          <w:rFonts w:ascii="Times New Roman" w:hAnsi="Times New Roman" w:cs="Times New Roman"/>
-          <w:sz w:val="24"/>
-          <w:szCs w:val="24"/>
-        </w:rPr>
-        <w:t xml:space="preserve"> tourists plan their trips, find safe and affordable options and have a </w:t>
-      </w:r>
-      <w:proofErr w:type="spellStart"/>
-      <w:r>
-        <w:rPr>
-          <w:rFonts w:ascii="Times New Roman" w:hAnsi="Times New Roman" w:cs="Times New Roman"/>
-          <w:sz w:val="24"/>
-          <w:szCs w:val="24"/>
-        </w:rPr>
-        <w:t>well organized</w:t>
-      </w:r>
-      <w:proofErr w:type="spellEnd"/>
-      <w:r>
-        <w:rPr>
-          <w:rFonts w:ascii="Times New Roman" w:hAnsi="Times New Roman" w:cs="Times New Roman"/>
-          <w:sz w:val="24"/>
-          <w:szCs w:val="24"/>
-        </w:rPr>
-        <w:t xml:space="preserve"> travel experience.</w:t>
+        <w:t xml:space="preserve"> is designed to provide a smart and user friendly tourists plan their trips, find safe and affordable options and have a well organized travel experience.</w:t>
       </w:r>
     </w:p>
     <w:p>
@@ -2419,7 +2350,6 @@
       <w:r>
         <w:t xml:space="preserve">We chose the Agile Scrum model for the </w:t>
       </w:r>
-      <w:proofErr w:type="spellStart"/>
       <w:r>
         <w:rPr>
           <w:rStyle w:val="Emphasis"/>
@@ -2427,7 +2357,6 @@
         </w:rPr>
         <w:t>TravelBuddy</w:t>
       </w:r>
-      <w:proofErr w:type="spellEnd"/>
       <w:r>
         <w:t xml:space="preserve"> project due to its flexibility, iterative development approach and strong support for changing requirements. As the system involves multiple stakeholders such as tourists, service providers, authorities and administrators their needs may evolve during development. Scrum’s sprint based allows the team to deliver working features incrementally, enabling early feedback and continuous improvement. Key functionalities such as trip planning, booking services, and safety alerts can be developed, tested, and refined across multiple sprints. Scrum also promotes effective communication through regular ceremonies like sprint planning, daily stand-ups, sprint reviews and retrospectives, which is suitable for a small team of four members working within limited academic timelines.</w:t>
       </w:r>
@@ -2462,15 +2391,7 @@
         <w:t xml:space="preserve">Waterfall Model: </w:t>
       </w:r>
       <w:r>
-        <w:t xml:space="preserve">The Waterfall model follows a rigid, sequential approach with fixed requirements. It was not chosen because it does not support requirement changes or early user feedback which are essential for a dynamic travel application like </w:t>
-      </w:r>
-      <w:proofErr w:type="spellStart"/>
-      <w:r>
-        <w:t>TravelBuddy</w:t>
-      </w:r>
-      <w:proofErr w:type="spellEnd"/>
-      <w:r>
-        <w:t>.</w:t>
+        <w:t>The Waterfall model follows a rigid, sequential approach with fixed requirements. It was not chosen because it does not support requirement changes or early user feedback which are essential for a dynamic travel application like TravelBuddy.</w:t>
       </w:r>
     </w:p>
     <w:p>
@@ -2505,15 +2426,7 @@
         <w:t>Extreme Programming (XP):</w:t>
       </w:r>
       <w:r>
-        <w:t xml:space="preserve"> XP focuses heavily on coding practices such as pair programming and </w:t>
-      </w:r>
-      <w:proofErr w:type="gramStart"/>
-      <w:r>
-        <w:t>test driven</w:t>
-      </w:r>
-      <w:proofErr w:type="gramEnd"/>
-      <w:r>
-        <w:t xml:space="preserve"> development. However, it requires continuous customer involvement and lacks structured sprint planning, making it less suitable for managing diverse features and stakeholders.</w:t>
+        <w:t xml:space="preserve"> XP focuses heavily on coding practices such as pair programming and test driven development. However, it requires continuous customer involvement and lacks structured sprint planning, making it less suitable for managing diverse features and stakeholders.</w:t>
       </w:r>
     </w:p>
     <w:p>
@@ -2547,15 +2460,7 @@
         <w:t>Feature Driven Development (FDD):</w:t>
       </w:r>
       <w:r>
-        <w:t xml:space="preserve"> FDD is more appropriate for large teams and complex systems with specialized roles. Its formal structure and feature ownership model do not align well with the collaborative and flexible needs of the </w:t>
-      </w:r>
-      <w:proofErr w:type="spellStart"/>
-      <w:r>
-        <w:t>TravelBuddy</w:t>
-      </w:r>
-      <w:proofErr w:type="spellEnd"/>
-      <w:r>
-        <w:t xml:space="preserve"> project.</w:t>
+        <w:t xml:space="preserve"> FDD is more appropriate for large teams and complex systems with specialized roles. Its formal structure and feature ownership model do not align well with the collaborative and flexible needs of the TravelBuddy project.</w:t>
       </w:r>
     </w:p>
     <w:p>
@@ -2565,15 +2470,7 @@
         <w:jc w:val="both"/>
       </w:pPr>
       <w:r>
-        <w:t xml:space="preserve">Scrum is an agile framework that delivers software incrementally through time boxed sprints which allow continuous feedback and adaptation. For the </w:t>
-      </w:r>
-      <w:proofErr w:type="spellStart"/>
-      <w:r>
-        <w:t>TravelBuddy</w:t>
-      </w:r>
-      <w:proofErr w:type="spellEnd"/>
-      <w:r>
-        <w:t xml:space="preserve"> project, Scrum provides an effective balance between structure and flexibility, enabling the team to prioritize important features early while continuously refining the system based on user and stakeholder feedback.</w:t>
+        <w:t>Scrum is an agile framework that delivers software incrementally through time boxed sprints which allow continuous feedback and adaptation. For the TravelBuddy project, Scrum provides an effective balance between structure and flexibility, enabling the team to prioritize important features early while continuously refining the system based on user and stakeholder feedback.</w:t>
       </w:r>
     </w:p>
     <w:p>
@@ -2957,13 +2854,8 @@
         <w:jc w:val="both"/>
       </w:pPr>
       <w:r>
-        <w:t xml:space="preserve">Personalized recommendations based on user preferences, bookings and </w:t>
-      </w:r>
-      <w:proofErr w:type="spellStart"/>
-      <w:r>
-        <w:t>behavior</w:t>
-      </w:r>
-      <w:proofErr w:type="spellEnd"/>
+        <w:t>Personalized recommendations based on user preferences, bookings and behavior</w:t>
+      </w:r>
     </w:p>
     <w:p>
       <w:pPr>
@@ -3864,27 +3756,7 @@
                 <w:szCs w:val="24"/>
                 <w:lang w:eastAsia="en-US"/>
               </w:rPr>
-              <w:t xml:space="preserve">I can access the </w:t>
-            </w:r>
-            <w:proofErr w:type="spellStart"/>
-            <w:r>
-              <w:rPr>
-                <w:rFonts w:ascii="Times New Roman" w:eastAsia="Times New Roman" w:hAnsi="Times New Roman" w:cs="Times New Roman"/>
-                <w:sz w:val="24"/>
-                <w:szCs w:val="24"/>
-                <w:lang w:eastAsia="en-US"/>
-              </w:rPr>
-              <w:t>TravelBuddy</w:t>
-            </w:r>
-            <w:proofErr w:type="spellEnd"/>
-            <w:r>
-              <w:rPr>
-                <w:rFonts w:ascii="Times New Roman" w:eastAsia="Times New Roman" w:hAnsi="Times New Roman" w:cs="Times New Roman"/>
-                <w:sz w:val="24"/>
-                <w:szCs w:val="24"/>
-                <w:lang w:eastAsia="en-US"/>
-              </w:rPr>
-              <w:t xml:space="preserve"> platform</w:t>
+              <w:t>I can access the TravelBuddy platform</w:t>
             </w:r>
           </w:p>
         </w:tc>
@@ -6393,25 +6265,14 @@
               </w:rPr>
               <w:t xml:space="preserve">, </w:t>
             </w:r>
-            <w:proofErr w:type="gramStart"/>
-            <w:r>
-              <w:rPr>
-                <w:rFonts w:ascii="Times New Roman" w:eastAsia="Times New Roman" w:hAnsi="Times New Roman" w:cs="Times New Roman"/>
-                <w:sz w:val="24"/>
-                <w:szCs w:val="24"/>
-                <w:lang w:eastAsia="en-US"/>
-              </w:rPr>
-              <w:t>Booking</w:t>
-            </w:r>
-            <w:proofErr w:type="gramEnd"/>
-            <w:r>
-              <w:rPr>
-                <w:rFonts w:ascii="Times New Roman" w:eastAsia="Times New Roman" w:hAnsi="Times New Roman" w:cs="Times New Roman"/>
-                <w:sz w:val="24"/>
-                <w:szCs w:val="24"/>
-                <w:lang w:eastAsia="en-US"/>
-              </w:rPr>
-              <w:t xml:space="preserve"> confirmation triggered</w:t>
+            <w:r>
+              <w:rPr>
+                <w:rFonts w:ascii="Times New Roman" w:eastAsia="Times New Roman" w:hAnsi="Times New Roman" w:cs="Times New Roman"/>
+                <w:sz w:val="24"/>
+                <w:szCs w:val="24"/>
+                <w:lang w:eastAsia="en-US"/>
+              </w:rPr>
+              <w:t>Booking confirmation triggered</w:t>
             </w:r>
           </w:p>
         </w:tc>
@@ -6545,25 +6406,14 @@
               </w:rPr>
               <w:t xml:space="preserve">, </w:t>
             </w:r>
-            <w:proofErr w:type="gramStart"/>
-            <w:r>
-              <w:rPr>
-                <w:rFonts w:ascii="Times New Roman" w:eastAsia="Times New Roman" w:hAnsi="Times New Roman" w:cs="Times New Roman"/>
-                <w:sz w:val="24"/>
-                <w:szCs w:val="24"/>
-                <w:lang w:eastAsia="en-US"/>
-              </w:rPr>
-              <w:t>Booking</w:t>
-            </w:r>
-            <w:proofErr w:type="gramEnd"/>
-            <w:r>
-              <w:rPr>
-                <w:rFonts w:ascii="Times New Roman" w:eastAsia="Times New Roman" w:hAnsi="Times New Roman" w:cs="Times New Roman"/>
-                <w:sz w:val="24"/>
-                <w:szCs w:val="24"/>
-                <w:lang w:eastAsia="en-US"/>
-              </w:rPr>
-              <w:t xml:space="preserve"> records updated</w:t>
+            <w:r>
+              <w:rPr>
+                <w:rFonts w:ascii="Times New Roman" w:eastAsia="Times New Roman" w:hAnsi="Times New Roman" w:cs="Times New Roman"/>
+                <w:sz w:val="24"/>
+                <w:szCs w:val="24"/>
+                <w:lang w:eastAsia="en-US"/>
+              </w:rPr>
+              <w:t>Booking records updated</w:t>
             </w:r>
             <w:r>
               <w:rPr>
@@ -6905,8 +6755,425 @@
           <w:szCs w:val="26"/>
         </w:rPr>
       </w:pPr>
-      <w:bookmarkStart w:id="7" w:name="_GoBack"/>
+    </w:p>
+    <w:p>
+      <w:pPr>
+        <w:pStyle w:val="Heading2"/>
+        <w:numPr>
+          <w:ilvl w:val="0"/>
+          <w:numId w:val="0"/>
+        </w:numPr>
+        <w:spacing w:line="360" w:lineRule="auto"/>
+        <w:rPr>
+          <w:rStyle w:val="Strong"/>
+          <w:rFonts w:ascii="Times New Roman" w:hAnsi="Times New Roman"/>
+          <w:b/>
+          <w:sz w:val="26"/>
+          <w:szCs w:val="26"/>
+        </w:rPr>
+      </w:pPr>
+      <w:bookmarkStart w:id="7" w:name="_Toc219789489"/>
+      <w:r>
+        <w:rPr>
+          <w:rStyle w:val="Strong"/>
+          <w:rFonts w:ascii="Times New Roman" w:hAnsi="Times New Roman"/>
+          <w:b/>
+          <w:sz w:val="26"/>
+          <w:szCs w:val="26"/>
+        </w:rPr>
+        <w:lastRenderedPageBreak/>
+        <w:t>2.3 Requirements Traceability Matrix</w:t>
+      </w:r>
       <w:bookmarkEnd w:id="7"/>
+    </w:p>
+    <w:p/>
+    <w:p>
+      <w:pPr>
+        <w:pStyle w:val="Heading2"/>
+        <w:numPr>
+          <w:ilvl w:val="0"/>
+          <w:numId w:val="0"/>
+        </w:numPr>
+        <w:spacing w:line="360" w:lineRule="auto"/>
+        <w:rPr>
+          <w:rFonts w:ascii="Times New Roman" w:hAnsi="Times New Roman"/>
+          <w:sz w:val="26"/>
+          <w:szCs w:val="26"/>
+        </w:rPr>
+      </w:pPr>
+      <w:bookmarkStart w:id="8" w:name="_Toc219789490"/>
+      <w:r>
+        <w:rPr>
+          <w:rStyle w:val="Strong"/>
+          <w:rFonts w:ascii="Times New Roman" w:hAnsi="Times New Roman"/>
+          <w:b/>
+          <w:bCs w:val="0"/>
+          <w:sz w:val="26"/>
+          <w:szCs w:val="26"/>
+        </w:rPr>
+        <w:t>2.3.1 Functional Requirements</w:t>
+      </w:r>
+      <w:bookmarkEnd w:id="8"/>
+    </w:p>
+    <w:p>
+      <w:pPr>
+        <w:pStyle w:val="NormalWeb"/>
+        <w:spacing w:before="240" w:beforeAutospacing="0" w:after="240" w:afterAutospacing="0" w:line="360" w:lineRule="auto"/>
+      </w:pPr>
+      <w:r>
+        <w:rPr>
+          <w:rStyle w:val="Strong"/>
+        </w:rPr>
+        <w:t>FR-1: User Registration</w:t>
+      </w:r>
+    </w:p>
+    <w:p>
+      <w:pPr>
+        <w:pStyle w:val="NormalWeb"/>
+        <w:spacing w:before="240" w:beforeAutospacing="0" w:after="240" w:afterAutospacing="0" w:line="360" w:lineRule="auto"/>
+        <w:jc w:val="both"/>
+      </w:pPr>
+      <w:r>
+        <w:t>The system shall allow tourists, service providers, authorities and administrators to register using an email address or phone number. During registration, users must provide mandatory information, and service providers must submit business details and verification documents. Account activation shall be completed through OTP verification.</w:t>
+      </w:r>
+    </w:p>
+    <w:p>
+      <w:pPr>
+        <w:pStyle w:val="NormalWeb"/>
+        <w:spacing w:before="240" w:beforeAutospacing="0" w:after="240" w:afterAutospacing="0" w:line="360" w:lineRule="auto"/>
+        <w:rPr>
+          <w:rStyle w:val="Strong"/>
+        </w:rPr>
+      </w:pPr>
+      <w:r>
+        <w:rPr>
+          <w:rStyle w:val="Strong"/>
+        </w:rPr>
+        <w:t>FR-2: User Authentication</w:t>
+      </w:r>
+    </w:p>
+    <w:p>
+      <w:pPr>
+        <w:pStyle w:val="NormalWeb"/>
+        <w:spacing w:before="240" w:beforeAutospacing="0" w:after="240" w:afterAutospacing="0" w:line="360" w:lineRule="auto"/>
+        <w:jc w:val="both"/>
+      </w:pPr>
+      <w:r>
+        <w:t>The system shall provide secure login functionality using verified credentials. Only authenticated users with active accounts shall be granted access to role specific dashboards and features.</w:t>
+      </w:r>
+    </w:p>
+    <w:p>
+      <w:pPr>
+        <w:pStyle w:val="NormalWeb"/>
+        <w:spacing w:before="240" w:beforeAutospacing="0" w:after="240" w:afterAutospacing="0" w:line="360" w:lineRule="auto"/>
+        <w:rPr>
+          <w:rStyle w:val="Strong"/>
+        </w:rPr>
+      </w:pPr>
+      <w:r>
+        <w:rPr>
+          <w:rStyle w:val="Strong"/>
+        </w:rPr>
+        <w:t>FR-3: Profile Management</w:t>
+      </w:r>
+    </w:p>
+    <w:p>
+      <w:pPr>
+        <w:pStyle w:val="NormalWeb"/>
+        <w:spacing w:before="240" w:beforeAutospacing="0" w:after="240" w:afterAutospacing="0" w:line="360" w:lineRule="auto"/>
+        <w:jc w:val="both"/>
+      </w:pPr>
+      <w:r>
+        <w:t>The system shall enable users to view and update their personal and role specific profile information. Any changes made shall be validated and securely stored to maintain data integrity.</w:t>
+      </w:r>
+    </w:p>
+    <w:p>
+      <w:pPr>
+        <w:pStyle w:val="NormalWeb"/>
+        <w:spacing w:before="240" w:beforeAutospacing="0" w:after="240" w:afterAutospacing="0" w:line="360" w:lineRule="auto"/>
+      </w:pPr>
+      <w:r>
+        <w:rPr>
+          <w:rStyle w:val="Strong"/>
+        </w:rPr>
+        <w:t>FR-4: Password Management and Recovery</w:t>
+      </w:r>
+    </w:p>
+    <w:p>
+      <w:pPr>
+        <w:pStyle w:val="NormalWeb"/>
+        <w:spacing w:before="240" w:beforeAutospacing="0" w:after="240" w:afterAutospacing="0" w:line="360" w:lineRule="auto"/>
+        <w:jc w:val="both"/>
+      </w:pPr>
+      <w:r>
+        <w:t>The system shall allow users to change their passwords after proper verification. It shall also support password recovery using OTP verification to ensure secure account access.</w:t>
+      </w:r>
+    </w:p>
+    <w:p>
+      <w:pPr>
+        <w:pStyle w:val="NormalWeb"/>
+        <w:spacing w:before="240" w:beforeAutospacing="0" w:after="240" w:afterAutospacing="0" w:line="360" w:lineRule="auto"/>
+        <w:rPr>
+          <w:rStyle w:val="Strong"/>
+        </w:rPr>
+      </w:pPr>
+      <w:r>
+        <w:rPr>
+          <w:rStyle w:val="Strong"/>
+        </w:rPr>
+        <w:t>FR-5: Destination Search</w:t>
+      </w:r>
+    </w:p>
+    <w:p>
+      <w:pPr>
+        <w:pStyle w:val="NormalWeb"/>
+        <w:spacing w:before="240" w:beforeAutospacing="0" w:after="240" w:afterAutospacing="0" w:line="360" w:lineRule="auto"/>
+        <w:jc w:val="both"/>
+      </w:pPr>
+      <w:r>
+        <w:t>The system shall allow tourists to search travel destinations using filters such as distance, rating, budget, safety level and category. Search results shall display essential destination information for comparison.</w:t>
+      </w:r>
+    </w:p>
+    <w:p>
+      <w:pPr>
+        <w:pStyle w:val="NormalWeb"/>
+        <w:spacing w:before="240" w:beforeAutospacing="0" w:after="240" w:afterAutospacing="0" w:line="360" w:lineRule="auto"/>
+        <w:jc w:val="both"/>
+      </w:pPr>
+    </w:p>
+    <w:p>
+      <w:pPr>
+        <w:pStyle w:val="NormalWeb"/>
+        <w:spacing w:before="240" w:beforeAutospacing="0" w:after="240" w:afterAutospacing="0" w:line="360" w:lineRule="auto"/>
+        <w:jc w:val="both"/>
+      </w:pPr>
+    </w:p>
+    <w:p>
+      <w:pPr>
+        <w:pStyle w:val="NormalWeb"/>
+        <w:spacing w:before="240" w:beforeAutospacing="0" w:after="240" w:afterAutospacing="0" w:line="360" w:lineRule="auto"/>
+        <w:rPr>
+          <w:rStyle w:val="Strong"/>
+        </w:rPr>
+      </w:pPr>
+      <w:r>
+        <w:rPr>
+          <w:rStyle w:val="Strong"/>
+        </w:rPr>
+        <w:lastRenderedPageBreak/>
+        <w:t>FR-6: Nearby Attraction Discovery</w:t>
+      </w:r>
+    </w:p>
+    <w:p>
+      <w:pPr>
+        <w:pStyle w:val="NormalWeb"/>
+        <w:spacing w:before="240" w:beforeAutospacing="0" w:after="240" w:afterAutospacing="0" w:line="360" w:lineRule="auto"/>
+        <w:jc w:val="both"/>
+      </w:pPr>
+      <w:r>
+        <w:t>The system shall display nearby attractions, services, and points of interest based on the users current or selected destination. Map based visualization shall be used to improve user understanding and navigation.</w:t>
+      </w:r>
+    </w:p>
+    <w:p>
+      <w:pPr>
+        <w:pStyle w:val="NormalWeb"/>
+        <w:spacing w:before="240" w:beforeAutospacing="0" w:after="240" w:afterAutospacing="0" w:line="360" w:lineRule="auto"/>
+        <w:rPr>
+          <w:rStyle w:val="Strong"/>
+        </w:rPr>
+      </w:pPr>
+      <w:r>
+        <w:rPr>
+          <w:rStyle w:val="Strong"/>
+        </w:rPr>
+        <w:t>FR-7: AI-Based Recommendations</w:t>
+      </w:r>
+    </w:p>
+    <w:p>
+      <w:pPr>
+        <w:pStyle w:val="NormalWeb"/>
+        <w:spacing w:before="240" w:beforeAutospacing="0" w:after="240" w:afterAutospacing="0" w:line="360" w:lineRule="auto"/>
+        <w:jc w:val="both"/>
+      </w:pPr>
+      <w:r>
+        <w:t>The system shall provide personalized destination and travel recommendations based on user preferences, previous activities and trending travel data. Recommendations shall be continuously refined using user interactions.</w:t>
+      </w:r>
+    </w:p>
+    <w:p>
+      <w:pPr>
+        <w:pStyle w:val="NormalWeb"/>
+        <w:spacing w:before="240" w:beforeAutospacing="0" w:after="240" w:afterAutospacing="0" w:line="360" w:lineRule="auto"/>
+        <w:rPr>
+          <w:rStyle w:val="Strong"/>
+        </w:rPr>
+      </w:pPr>
+      <w:r>
+        <w:rPr>
+          <w:rStyle w:val="Strong"/>
+        </w:rPr>
+        <w:t>FR-8: Smart Trip Planning</w:t>
+      </w:r>
+    </w:p>
+    <w:p>
+      <w:pPr>
+        <w:pStyle w:val="NormalWeb"/>
+        <w:spacing w:before="240" w:beforeAutospacing="0" w:after="240" w:afterAutospacing="0" w:line="360" w:lineRule="auto"/>
+        <w:jc w:val="both"/>
+      </w:pPr>
+      <w:r>
+        <w:t>The system shall generate optimized day wise travel itineraries considering time, distance, budget and user preferences. Users shall be able to modify and save generated trip plans.</w:t>
+      </w:r>
+    </w:p>
+    <w:p>
+      <w:pPr>
+        <w:pStyle w:val="NormalWeb"/>
+        <w:spacing w:before="240" w:beforeAutospacing="0" w:after="240" w:afterAutospacing="0" w:line="360" w:lineRule="auto"/>
+        <w:rPr>
+          <w:rStyle w:val="Strong"/>
+        </w:rPr>
+      </w:pPr>
+      <w:r>
+        <w:rPr>
+          <w:rStyle w:val="Strong"/>
+        </w:rPr>
+        <w:t>FR-9: Service Search</w:t>
+      </w:r>
+    </w:p>
+    <w:p>
+      <w:pPr>
+        <w:pStyle w:val="NormalWeb"/>
+        <w:spacing w:before="240" w:beforeAutospacing="0" w:after="240" w:afterAutospacing="0" w:line="360" w:lineRule="auto"/>
+        <w:jc w:val="both"/>
+      </w:pPr>
+      <w:r>
+        <w:t>The system shall allow tourists to search hotels, restaurants, transportation, and activities using category specific filters. Search results shall show availability, pricing, ratings and service details.</w:t>
+      </w:r>
+    </w:p>
+    <w:p>
+      <w:pPr>
+        <w:pStyle w:val="NormalWeb"/>
+        <w:spacing w:before="240" w:beforeAutospacing="0" w:after="240" w:afterAutospacing="0" w:line="360" w:lineRule="auto"/>
+        <w:rPr>
+          <w:rStyle w:val="Strong"/>
+        </w:rPr>
+      </w:pPr>
+      <w:r>
+        <w:rPr>
+          <w:rStyle w:val="Strong"/>
+        </w:rPr>
+        <w:t>FR-10: Booking Management</w:t>
+      </w:r>
+    </w:p>
+    <w:p>
+      <w:pPr>
+        <w:pStyle w:val="NormalWeb"/>
+        <w:spacing w:before="240" w:beforeAutospacing="0" w:after="240" w:afterAutospacing="0" w:line="360" w:lineRule="auto"/>
+        <w:jc w:val="both"/>
+      </w:pPr>
+      <w:r>
+        <w:t>The system shall allow tourists to request, view, modify and cancel service bookings. Booking status updates shall be displayed clearly to both tourists and service providers.</w:t>
+      </w:r>
+    </w:p>
+    <w:p>
+      <w:pPr>
+        <w:pStyle w:val="NormalWeb"/>
+        <w:spacing w:before="240" w:beforeAutospacing="0" w:after="240" w:afterAutospacing="0" w:line="360" w:lineRule="auto"/>
+        <w:rPr>
+          <w:rStyle w:val="Strong"/>
+        </w:rPr>
+      </w:pPr>
+      <w:r>
+        <w:rPr>
+          <w:rStyle w:val="Strong"/>
+        </w:rPr>
+        <w:t>FR-11: Payment Processing</w:t>
+      </w:r>
+    </w:p>
+    <w:p>
+      <w:pPr>
+        <w:pStyle w:val="NormalWeb"/>
+        <w:spacing w:before="240" w:beforeAutospacing="0" w:after="240" w:afterAutospacing="0" w:line="360" w:lineRule="auto"/>
+        <w:jc w:val="both"/>
+      </w:pPr>
+      <w:r>
+        <w:t>The system shall support secure online payments using multiple payment methods. Upon successful payment, the system shall confirm the booking and generate a digital receipt.</w:t>
+      </w:r>
+    </w:p>
+    <w:p>
+      <w:pPr>
+        <w:pStyle w:val="NormalWeb"/>
+        <w:spacing w:before="240" w:beforeAutospacing="0" w:after="240" w:afterAutospacing="0" w:line="360" w:lineRule="auto"/>
+        <w:rPr>
+          <w:rStyle w:val="Strong"/>
+        </w:rPr>
+      </w:pPr>
+      <w:r>
+        <w:rPr>
+          <w:rStyle w:val="Strong"/>
+        </w:rPr>
+        <w:t>FR-13: Safety Alert System</w:t>
+      </w:r>
+    </w:p>
+    <w:p>
+      <w:pPr>
+        <w:pStyle w:val="NormalWeb"/>
+        <w:spacing w:before="240" w:beforeAutospacing="0" w:after="240" w:afterAutospacing="0" w:line="360" w:lineRule="auto"/>
+        <w:jc w:val="both"/>
+      </w:pPr>
+      <w:r>
+        <w:t>The system shall allow authorized authorities to publish safety alerts related to weather, security or emergencies. Tourists shall receive alerts based on their current location or planned destinations.</w:t>
+      </w:r>
+    </w:p>
+    <w:p>
+      <w:pPr>
+        <w:pStyle w:val="NormalWeb"/>
+        <w:spacing w:before="240" w:beforeAutospacing="0" w:after="240" w:afterAutospacing="0" w:line="360" w:lineRule="auto"/>
+        <w:rPr>
+          <w:rStyle w:val="Strong"/>
+        </w:rPr>
+      </w:pPr>
+      <w:r>
+        <w:rPr>
+          <w:rStyle w:val="Strong"/>
+        </w:rPr>
+        <w:lastRenderedPageBreak/>
+        <w:t>FR-14: Rating and Review System</w:t>
+      </w:r>
+    </w:p>
+    <w:p>
+      <w:pPr>
+        <w:pStyle w:val="NormalWeb"/>
+        <w:spacing w:before="240" w:beforeAutospacing="0" w:after="240" w:afterAutospacing="0" w:line="360" w:lineRule="auto"/>
+        <w:jc w:val="both"/>
+      </w:pPr>
+      <w:r>
+        <w:t>The system shall allow tourists to submit ratings and reviews for destinations and services after completion. Only verified users shall be permitted to submit reviews to ensure authenticity.</w:t>
+      </w:r>
+    </w:p>
+    <w:p>
+      <w:pPr>
+        <w:pStyle w:val="NormalWeb"/>
+        <w:spacing w:before="240" w:beforeAutospacing="0" w:after="240" w:afterAutospacing="0" w:line="360" w:lineRule="auto"/>
+        <w:rPr>
+          <w:rStyle w:val="Strong"/>
+        </w:rPr>
+      </w:pPr>
+      <w:r>
+        <w:rPr>
+          <w:rStyle w:val="Strong"/>
+        </w:rPr>
+        <w:t>FR-15: Administrative Management</w:t>
+      </w:r>
+    </w:p>
+    <w:p>
+      <w:pPr>
+        <w:pStyle w:val="NormalWeb"/>
+        <w:spacing w:before="240" w:beforeAutospacing="0" w:after="240" w:afterAutospacing="0" w:line="360" w:lineRule="auto"/>
+        <w:jc w:val="both"/>
+      </w:pPr>
+      <w:r>
+        <w:t>The system shall provide administrators with tools to verify accounts, manage users, handle complaints, and monitor system performance. Administrators shall enforce platform policies to ensure system reliability.</w:t>
+      </w:r>
     </w:p>
     <w:p>
       <w:pPr>
@@ -6971,7 +7238,7 @@
 </file>
 
 <file path=word/endnotes.xml><?xml version="1.0" encoding="utf-8"?>
-<w:endnotes xmlns:wpc="http://schemas.microsoft.com/office/word/2010/wordprocessingCanvas" xmlns:cx="http://schemas.microsoft.com/office/drawing/2014/chartex" xmlns:cx1="http://schemas.microsoft.com/office/drawing/2015/9/8/chartex" xmlns:cx2="http://schemas.microsoft.com/office/drawing/2015/10/21/chartex" xmlns:cx3="http://schemas.microsoft.com/office/drawing/2016/5/9/chartex" xmlns:cx4="http://schemas.microsoft.com/office/drawing/2016/5/10/chartex" xmlns:cx5="http://schemas.microsoft.com/office/drawing/2016/5/11/chartex" xmlns:cx6="http://schemas.microsoft.com/office/drawing/2016/5/12/chartex" xmlns:cx7="http://schemas.microsoft.com/office/drawing/2016/5/13/chartex" xmlns:cx8="http://schemas.microsoft.com/office/drawing/2016/5/14/chartex" xmlns:mc="http://schemas.openxmlformats.org/markup-compatibility/2006" xmlns:aink="http://schemas.microsoft.com/office/drawing/2016/ink" xmlns:am3d="http://schemas.microsoft.com/office/drawing/2017/model3d" xmlns:o="urn:schemas-microsoft-com:office:office" xmlns:r="http://schemas.openxmlformats.org/officeDocument/2006/relationships" xmlns:m="http://schemas.openxmlformats.org/officeDocument/2006/math" xmlns:v="urn:schemas-microsoft-com:vml" xmlns:wp14="http://schemas.microsoft.com/office/word/2010/wordprocessingDrawing" xmlns:wp="http://schemas.openxmlformats.org/drawingml/2006/wordprocessingDrawing" xmlns:w10="urn:schemas-microsoft-com:office:word" xmlns:w="http://schemas.openxmlformats.org/wordprocessingml/2006/main" xmlns:w14="http://schemas.microsoft.com/office/word/2010/wordml" xmlns:w15="http://schemas.microsoft.com/office/word/2012/wordml" xmlns:w16cid="http://schemas.microsoft.com/office/word/2016/wordml/cid" xmlns:w16se="http://schemas.microsoft.com/office/word/2015/wordml/symex" xmlns:wpg="http://schemas.microsoft.com/office/word/2010/wordprocessingGroup" xmlns:wpi="http://schemas.microsoft.com/office/word/2010/wordprocessingInk" xmlns:wne="http://schemas.microsoft.com/office/word/2006/wordml" xmlns:wps="http://schemas.microsoft.com/office/word/2010/wordprocessingShape" mc:Ignorable="w14 w15 w16se w16cid wp14">
+<w:endnotes xmlns:wpc="http://schemas.microsoft.com/office/word/2010/wordprocessingCanvas" xmlns:cx="http://schemas.microsoft.com/office/drawing/2014/chartex" xmlns:cx1="http://schemas.microsoft.com/office/drawing/2015/9/8/chartex" xmlns:cx2="http://schemas.microsoft.com/office/drawing/2015/10/21/chartex" xmlns:cx3="http://schemas.microsoft.com/office/drawing/2016/5/9/chartex" xmlns:cx4="http://schemas.microsoft.com/office/drawing/2016/5/10/chartex" xmlns:cx5="http://schemas.microsoft.com/office/drawing/2016/5/11/chartex" xmlns:cx6="http://schemas.microsoft.com/office/drawing/2016/5/12/chartex" xmlns:cx7="http://schemas.microsoft.com/office/drawing/2016/5/13/chartex" xmlns:cx8="http://schemas.microsoft.com/office/drawing/2016/5/14/chartex" xmlns:mc="http://schemas.openxmlformats.org/markup-compatibility/2006" xmlns:aink="http://schemas.microsoft.com/office/drawing/2016/ink" xmlns:am3d="http://schemas.microsoft.com/office/drawing/2017/model3d" xmlns:o="urn:schemas-microsoft-com:office:office" xmlns:oel="http://schemas.microsoft.com/office/2019/extlst" xmlns:r="http://schemas.openxmlformats.org/officeDocument/2006/relationships" xmlns:m="http://schemas.openxmlformats.org/officeDocument/2006/math" xmlns:v="urn:schemas-microsoft-com:vml" xmlns:wp14="http://schemas.microsoft.com/office/word/2010/wordprocessingDrawing" xmlns:wp="http://schemas.openxmlformats.org/drawingml/2006/wordprocessingDrawing" xmlns:w10="urn:schemas-microsoft-com:office:word" xmlns:w="http://schemas.openxmlformats.org/wordprocessingml/2006/main" xmlns:w14="http://schemas.microsoft.com/office/word/2010/wordml" xmlns:w15="http://schemas.microsoft.com/office/word/2012/wordml" xmlns:w16cex="http://schemas.microsoft.com/office/word/2018/wordml/cex" xmlns:w16cid="http://schemas.microsoft.com/office/word/2016/wordml/cid" xmlns:w16="http://schemas.microsoft.com/office/word/2018/wordml" xmlns:w16du="http://schemas.microsoft.com/office/word/2023/wordml/word16du" xmlns:w16sdtdh="http://schemas.microsoft.com/office/word/2020/wordml/sdtdatahash" xmlns:w16sdtfl="http://schemas.microsoft.com/office/word/2024/wordml/sdtformatlock" xmlns:w16se="http://schemas.microsoft.com/office/word/2015/wordml/symex" xmlns:wpg="http://schemas.microsoft.com/office/word/2010/wordprocessingGroup" xmlns:wpi="http://schemas.microsoft.com/office/word/2010/wordprocessingInk" xmlns:wne="http://schemas.microsoft.com/office/word/2006/wordml" xmlns:wps="http://schemas.microsoft.com/office/word/2010/wordprocessingShape" mc:Ignorable="w14 w15 w16se w16cid w16 w16cex w16sdtdh w16sdtfl w16du wp14">
   <w:endnote w:type="separator" w:id="-1">
     <w:p>
       <w:pPr>
@@ -6996,7 +7263,7 @@
 </file>
 
 <file path=word/footer1.xml><?xml version="1.0" encoding="utf-8"?>
-<w:ftr xmlns:wpc="http://schemas.microsoft.com/office/word/2010/wordprocessingCanvas" xmlns:cx="http://schemas.microsoft.com/office/drawing/2014/chartex" xmlns:cx1="http://schemas.microsoft.com/office/drawing/2015/9/8/chartex" xmlns:cx2="http://schemas.microsoft.com/office/drawing/2015/10/21/chartex" xmlns:cx3="http://schemas.microsoft.com/office/drawing/2016/5/9/chartex" xmlns:cx4="http://schemas.microsoft.com/office/drawing/2016/5/10/chartex" xmlns:cx5="http://schemas.microsoft.com/office/drawing/2016/5/11/chartex" xmlns:cx6="http://schemas.microsoft.com/office/drawing/2016/5/12/chartex" xmlns:cx7="http://schemas.microsoft.com/office/drawing/2016/5/13/chartex" xmlns:cx8="http://schemas.microsoft.com/office/drawing/2016/5/14/chartex" xmlns:mc="http://schemas.openxmlformats.org/markup-compatibility/2006" xmlns:aink="http://schemas.microsoft.com/office/drawing/2016/ink" xmlns:am3d="http://schemas.microsoft.com/office/drawing/2017/model3d" xmlns:o="urn:schemas-microsoft-com:office:office" xmlns:r="http://schemas.openxmlformats.org/officeDocument/2006/relationships" xmlns:m="http://schemas.openxmlformats.org/officeDocument/2006/math" xmlns:v="urn:schemas-microsoft-com:vml" xmlns:wp14="http://schemas.microsoft.com/office/word/2010/wordprocessingDrawing" xmlns:wp="http://schemas.openxmlformats.org/drawingml/2006/wordprocessingDrawing" xmlns:w10="urn:schemas-microsoft-com:office:word" xmlns:w="http://schemas.openxmlformats.org/wordprocessingml/2006/main" xmlns:w14="http://schemas.microsoft.com/office/word/2010/wordml" xmlns:w15="http://schemas.microsoft.com/office/word/2012/wordml" xmlns:w16cid="http://schemas.microsoft.com/office/word/2016/wordml/cid" xmlns:w16se="http://schemas.microsoft.com/office/word/2015/wordml/symex" xmlns:wpg="http://schemas.microsoft.com/office/word/2010/wordprocessingGroup" xmlns:wpi="http://schemas.microsoft.com/office/word/2010/wordprocessingInk" xmlns:wne="http://schemas.microsoft.com/office/word/2006/wordml" xmlns:wps="http://schemas.microsoft.com/office/word/2010/wordprocessingShape" mc:Ignorable="w14 w15 w16se w16cid wp14">
+<w:ftr xmlns:wpc="http://schemas.microsoft.com/office/word/2010/wordprocessingCanvas" xmlns:cx="http://schemas.microsoft.com/office/drawing/2014/chartex" xmlns:cx1="http://schemas.microsoft.com/office/drawing/2015/9/8/chartex" xmlns:cx2="http://schemas.microsoft.com/office/drawing/2015/10/21/chartex" xmlns:cx3="http://schemas.microsoft.com/office/drawing/2016/5/9/chartex" xmlns:cx4="http://schemas.microsoft.com/office/drawing/2016/5/10/chartex" xmlns:cx5="http://schemas.microsoft.com/office/drawing/2016/5/11/chartex" xmlns:cx6="http://schemas.microsoft.com/office/drawing/2016/5/12/chartex" xmlns:cx7="http://schemas.microsoft.com/office/drawing/2016/5/13/chartex" xmlns:cx8="http://schemas.microsoft.com/office/drawing/2016/5/14/chartex" xmlns:mc="http://schemas.openxmlformats.org/markup-compatibility/2006" xmlns:aink="http://schemas.microsoft.com/office/drawing/2016/ink" xmlns:am3d="http://schemas.microsoft.com/office/drawing/2017/model3d" xmlns:o="urn:schemas-microsoft-com:office:office" xmlns:oel="http://schemas.microsoft.com/office/2019/extlst" xmlns:r="http://schemas.openxmlformats.org/officeDocument/2006/relationships" xmlns:m="http://schemas.openxmlformats.org/officeDocument/2006/math" xmlns:v="urn:schemas-microsoft-com:vml" xmlns:wp14="http://schemas.microsoft.com/office/word/2010/wordprocessingDrawing" xmlns:wp="http://schemas.openxmlformats.org/drawingml/2006/wordprocessingDrawing" xmlns:w10="urn:schemas-microsoft-com:office:word" xmlns:w="http://schemas.openxmlformats.org/wordprocessingml/2006/main" xmlns:w14="http://schemas.microsoft.com/office/word/2010/wordml" xmlns:w15="http://schemas.microsoft.com/office/word/2012/wordml" xmlns:w16cex="http://schemas.microsoft.com/office/word/2018/wordml/cex" xmlns:w16cid="http://schemas.microsoft.com/office/word/2016/wordml/cid" xmlns:w16="http://schemas.microsoft.com/office/word/2018/wordml" xmlns:w16du="http://schemas.microsoft.com/office/word/2023/wordml/word16du" xmlns:w16sdtdh="http://schemas.microsoft.com/office/word/2020/wordml/sdtdatahash" xmlns:w16sdtfl="http://schemas.microsoft.com/office/word/2024/wordml/sdtformatlock" xmlns:w16se="http://schemas.microsoft.com/office/word/2015/wordml/symex" xmlns:wpg="http://schemas.microsoft.com/office/word/2010/wordprocessingGroup" xmlns:wpi="http://schemas.microsoft.com/office/word/2010/wordprocessingInk" xmlns:wne="http://schemas.microsoft.com/office/word/2006/wordml" xmlns:wps="http://schemas.microsoft.com/office/word/2010/wordprocessingShape" mc:Ignorable="w14 w15 w16se w16cid w16 w16cex w16sdtdh w16sdtfl w16du wp14">
   <w:sdt>
     <w:sdtPr>
       <w:id w:val="-667026031"/>
@@ -7005,7 +7272,6 @@
         <w:docPartUnique/>
       </w:docPartObj>
     </w:sdtPr>
-    <w:sdtEndPr/>
     <w:sdtContent>
       <w:sdt>
         <w:sdtPr>
@@ -7015,7 +7281,6 @@
             <w:docPartUnique/>
           </w:docPartObj>
         </w:sdtPr>
-        <w:sdtEndPr/>
         <w:sdtContent>
           <w:p>
             <w:pPr>
@@ -7126,7 +7391,7 @@
 </file>
 
 <file path=word/footnotes.xml><?xml version="1.0" encoding="utf-8"?>
-<w:footnotes xmlns:wpc="http://schemas.microsoft.com/office/word/2010/wordprocessingCanvas" xmlns:cx="http://schemas.microsoft.com/office/drawing/2014/chartex" xmlns:cx1="http://schemas.microsoft.com/office/drawing/2015/9/8/chartex" xmlns:cx2="http://schemas.microsoft.com/office/drawing/2015/10/21/chartex" xmlns:cx3="http://schemas.microsoft.com/office/drawing/2016/5/9/chartex" xmlns:cx4="http://schemas.microsoft.com/office/drawing/2016/5/10/chartex" xmlns:cx5="http://schemas.microsoft.com/office/drawing/2016/5/11/chartex" xmlns:cx6="http://schemas.microsoft.com/office/drawing/2016/5/12/chartex" xmlns:cx7="http://schemas.microsoft.com/office/drawing/2016/5/13/chartex" xmlns:cx8="http://schemas.microsoft.com/office/drawing/2016/5/14/chartex" xmlns:mc="http://schemas.openxmlformats.org/markup-compatibility/2006" xmlns:aink="http://schemas.microsoft.com/office/drawing/2016/ink" xmlns:am3d="http://schemas.microsoft.com/office/drawing/2017/model3d" xmlns:o="urn:schemas-microsoft-com:office:office" xmlns:r="http://schemas.openxmlformats.org/officeDocument/2006/relationships" xmlns:m="http://schemas.openxmlformats.org/officeDocument/2006/math" xmlns:v="urn:schemas-microsoft-com:vml" xmlns:wp14="http://schemas.microsoft.com/office/word/2010/wordprocessingDrawing" xmlns:wp="http://schemas.openxmlformats.org/drawingml/2006/wordprocessingDrawing" xmlns:w10="urn:schemas-microsoft-com:office:word" xmlns:w="http://schemas.openxmlformats.org/wordprocessingml/2006/main" xmlns:w14="http://schemas.microsoft.com/office/word/2010/wordml" xmlns:w15="http://schemas.microsoft.com/office/word/2012/wordml" xmlns:w16cid="http://schemas.microsoft.com/office/word/2016/wordml/cid" xmlns:w16se="http://schemas.microsoft.com/office/word/2015/wordml/symex" xmlns:wpg="http://schemas.microsoft.com/office/word/2010/wordprocessingGroup" xmlns:wpi="http://schemas.microsoft.com/office/word/2010/wordprocessingInk" xmlns:wne="http://schemas.microsoft.com/office/word/2006/wordml" xmlns:wps="http://schemas.microsoft.com/office/word/2010/wordprocessingShape" mc:Ignorable="w14 w15 w16se w16cid wp14">
+<w:footnotes xmlns:wpc="http://schemas.microsoft.com/office/word/2010/wordprocessingCanvas" xmlns:cx="http://schemas.microsoft.com/office/drawing/2014/chartex" xmlns:cx1="http://schemas.microsoft.com/office/drawing/2015/9/8/chartex" xmlns:cx2="http://schemas.microsoft.com/office/drawing/2015/10/21/chartex" xmlns:cx3="http://schemas.microsoft.com/office/drawing/2016/5/9/chartex" xmlns:cx4="http://schemas.microsoft.com/office/drawing/2016/5/10/chartex" xmlns:cx5="http://schemas.microsoft.com/office/drawing/2016/5/11/chartex" xmlns:cx6="http://schemas.microsoft.com/office/drawing/2016/5/12/chartex" xmlns:cx7="http://schemas.microsoft.com/office/drawing/2016/5/13/chartex" xmlns:cx8="http://schemas.microsoft.com/office/drawing/2016/5/14/chartex" xmlns:mc="http://schemas.openxmlformats.org/markup-compatibility/2006" xmlns:aink="http://schemas.microsoft.com/office/drawing/2016/ink" xmlns:am3d="http://schemas.microsoft.com/office/drawing/2017/model3d" xmlns:o="urn:schemas-microsoft-com:office:office" xmlns:oel="http://schemas.microsoft.com/office/2019/extlst" xmlns:r="http://schemas.openxmlformats.org/officeDocument/2006/relationships" xmlns:m="http://schemas.openxmlformats.org/officeDocument/2006/math" xmlns:v="urn:schemas-microsoft-com:vml" xmlns:wp14="http://schemas.microsoft.com/office/word/2010/wordprocessingDrawing" xmlns:wp="http://schemas.openxmlformats.org/drawingml/2006/wordprocessingDrawing" xmlns:w10="urn:schemas-microsoft-com:office:word" xmlns:w="http://schemas.openxmlformats.org/wordprocessingml/2006/main" xmlns:w14="http://schemas.microsoft.com/office/word/2010/wordml" xmlns:w15="http://schemas.microsoft.com/office/word/2012/wordml" xmlns:w16cex="http://schemas.microsoft.com/office/word/2018/wordml/cex" xmlns:w16cid="http://schemas.microsoft.com/office/word/2016/wordml/cid" xmlns:w16="http://schemas.microsoft.com/office/word/2018/wordml" xmlns:w16du="http://schemas.microsoft.com/office/word/2023/wordml/word16du" xmlns:w16sdtdh="http://schemas.microsoft.com/office/word/2020/wordml/sdtdatahash" xmlns:w16sdtfl="http://schemas.microsoft.com/office/word/2024/wordml/sdtformatlock" xmlns:w16se="http://schemas.microsoft.com/office/word/2015/wordml/symex" xmlns:wpg="http://schemas.microsoft.com/office/word/2010/wordprocessingGroup" xmlns:wpi="http://schemas.microsoft.com/office/word/2010/wordprocessingInk" xmlns:wne="http://schemas.microsoft.com/office/word/2006/wordml" xmlns:wps="http://schemas.microsoft.com/office/word/2010/wordprocessingShape" mc:Ignorable="w14 w15 w16se w16cid w16 w16cex w16sdtdh w16sdtfl w16du wp14">
   <w:footnote w:type="separator" w:id="-1">
     <w:p>
       <w:pPr>
@@ -7151,7 +7416,7 @@
 </file>
 
 <file path=word/header1.xml><?xml version="1.0" encoding="utf-8"?>
-<w:hdr xmlns:wpc="http://schemas.microsoft.com/office/word/2010/wordprocessingCanvas" xmlns:cx="http://schemas.microsoft.com/office/drawing/2014/chartex" xmlns:cx1="http://schemas.microsoft.com/office/drawing/2015/9/8/chartex" xmlns:cx2="http://schemas.microsoft.com/office/drawing/2015/10/21/chartex" xmlns:cx3="http://schemas.microsoft.com/office/drawing/2016/5/9/chartex" xmlns:cx4="http://schemas.microsoft.com/office/drawing/2016/5/10/chartex" xmlns:cx5="http://schemas.microsoft.com/office/drawing/2016/5/11/chartex" xmlns:cx6="http://schemas.microsoft.com/office/drawing/2016/5/12/chartex" xmlns:cx7="http://schemas.microsoft.com/office/drawing/2016/5/13/chartex" xmlns:cx8="http://schemas.microsoft.com/office/drawing/2016/5/14/chartex" xmlns:mc="http://schemas.openxmlformats.org/markup-compatibility/2006" xmlns:aink="http://schemas.microsoft.com/office/drawing/2016/ink" xmlns:am3d="http://schemas.microsoft.com/office/drawing/2017/model3d" xmlns:o="urn:schemas-microsoft-com:office:office" xmlns:r="http://schemas.openxmlformats.org/officeDocument/2006/relationships" xmlns:m="http://schemas.openxmlformats.org/officeDocument/2006/math" xmlns:v="urn:schemas-microsoft-com:vml" xmlns:wp14="http://schemas.microsoft.com/office/word/2010/wordprocessingDrawing" xmlns:wp="http://schemas.openxmlformats.org/drawingml/2006/wordprocessingDrawing" xmlns:w10="urn:schemas-microsoft-com:office:word" xmlns:w="http://schemas.openxmlformats.org/wordprocessingml/2006/main" xmlns:w14="http://schemas.microsoft.com/office/word/2010/wordml" xmlns:w15="http://schemas.microsoft.com/office/word/2012/wordml" xmlns:w16cid="http://schemas.microsoft.com/office/word/2016/wordml/cid" xmlns:w16se="http://schemas.microsoft.com/office/word/2015/wordml/symex" xmlns:wpg="http://schemas.microsoft.com/office/word/2010/wordprocessingGroup" xmlns:wpi="http://schemas.microsoft.com/office/word/2010/wordprocessingInk" xmlns:wne="http://schemas.microsoft.com/office/word/2006/wordml" xmlns:wps="http://schemas.microsoft.com/office/word/2010/wordprocessingShape" mc:Ignorable="w14 w15 w16se w16cid wp14">
+<w:hdr xmlns:wpc="http://schemas.microsoft.com/office/word/2010/wordprocessingCanvas" xmlns:cx="http://schemas.microsoft.com/office/drawing/2014/chartex" xmlns:cx1="http://schemas.microsoft.com/office/drawing/2015/9/8/chartex" xmlns:cx2="http://schemas.microsoft.com/office/drawing/2015/10/21/chartex" xmlns:cx3="http://schemas.microsoft.com/office/drawing/2016/5/9/chartex" xmlns:cx4="http://schemas.microsoft.com/office/drawing/2016/5/10/chartex" xmlns:cx5="http://schemas.microsoft.com/office/drawing/2016/5/11/chartex" xmlns:cx6="http://schemas.microsoft.com/office/drawing/2016/5/12/chartex" xmlns:cx7="http://schemas.microsoft.com/office/drawing/2016/5/13/chartex" xmlns:cx8="http://schemas.microsoft.com/office/drawing/2016/5/14/chartex" xmlns:mc="http://schemas.openxmlformats.org/markup-compatibility/2006" xmlns:aink="http://schemas.microsoft.com/office/drawing/2016/ink" xmlns:am3d="http://schemas.microsoft.com/office/drawing/2017/model3d" xmlns:o="urn:schemas-microsoft-com:office:office" xmlns:oel="http://schemas.microsoft.com/office/2019/extlst" xmlns:r="http://schemas.openxmlformats.org/officeDocument/2006/relationships" xmlns:m="http://schemas.openxmlformats.org/officeDocument/2006/math" xmlns:v="urn:schemas-microsoft-com:vml" xmlns:wp14="http://schemas.microsoft.com/office/word/2010/wordprocessingDrawing" xmlns:wp="http://schemas.openxmlformats.org/drawingml/2006/wordprocessingDrawing" xmlns:w10="urn:schemas-microsoft-com:office:word" xmlns:w="http://schemas.openxmlformats.org/wordprocessingml/2006/main" xmlns:w14="http://schemas.microsoft.com/office/word/2010/wordml" xmlns:w15="http://schemas.microsoft.com/office/word/2012/wordml" xmlns:w16cex="http://schemas.microsoft.com/office/word/2018/wordml/cex" xmlns:w16cid="http://schemas.microsoft.com/office/word/2016/wordml/cid" xmlns:w16="http://schemas.microsoft.com/office/word/2018/wordml" xmlns:w16du="http://schemas.microsoft.com/office/word/2023/wordml/word16du" xmlns:w16sdtdh="http://schemas.microsoft.com/office/word/2020/wordml/sdtdatahash" xmlns:w16sdtfl="http://schemas.microsoft.com/office/word/2024/wordml/sdtformatlock" xmlns:w16se="http://schemas.microsoft.com/office/word/2015/wordml/symex" xmlns:wpg="http://schemas.microsoft.com/office/word/2010/wordprocessingGroup" xmlns:wpi="http://schemas.microsoft.com/office/word/2010/wordprocessingInk" xmlns:wne="http://schemas.microsoft.com/office/word/2006/wordml" xmlns:wps="http://schemas.microsoft.com/office/word/2010/wordprocessingShape" mc:Ignorable="w14 w15 w16se w16cid w16 w16cex w16sdtdh w16sdtfl w16du wp14">
   <w:p>
     <w:pPr>
       <w:pStyle w:val="Header"/>
@@ -7167,7 +7432,7 @@
 </file>
 
 <file path=word/numbering.xml><?xml version="1.0" encoding="utf-8"?>
-<w:numbering xmlns:wpc="http://schemas.microsoft.com/office/word/2010/wordprocessingCanvas" xmlns:cx="http://schemas.microsoft.com/office/drawing/2014/chartex" xmlns:cx1="http://schemas.microsoft.com/office/drawing/2015/9/8/chartex" xmlns:cx2="http://schemas.microsoft.com/office/drawing/2015/10/21/chartex" xmlns:cx3="http://schemas.microsoft.com/office/drawing/2016/5/9/chartex" xmlns:cx4="http://schemas.microsoft.com/office/drawing/2016/5/10/chartex" xmlns:cx5="http://schemas.microsoft.com/office/drawing/2016/5/11/chartex" xmlns:cx6="http://schemas.microsoft.com/office/drawing/2016/5/12/chartex" xmlns:cx7="http://schemas.microsoft.com/office/drawing/2016/5/13/chartex" xmlns:cx8="http://schemas.microsoft.com/office/drawing/2016/5/14/chartex" xmlns:mc="http://schemas.openxmlformats.org/markup-compatibility/2006" xmlns:aink="http://schemas.microsoft.com/office/drawing/2016/ink" xmlns:am3d="http://schemas.microsoft.com/office/drawing/2017/model3d" xmlns:o="urn:schemas-microsoft-com:office:office" xmlns:r="http://schemas.openxmlformats.org/officeDocument/2006/relationships" xmlns:m="http://schemas.openxmlformats.org/officeDocument/2006/math" xmlns:v="urn:schemas-microsoft-com:vml" xmlns:wp14="http://schemas.microsoft.com/office/word/2010/wordprocessingDrawing" xmlns:wp="http://schemas.openxmlformats.org/drawingml/2006/wordprocessingDrawing" xmlns:w10="urn:schemas-microsoft-com:office:word" xmlns:w="http://schemas.openxmlformats.org/wordprocessingml/2006/main" xmlns:w14="http://schemas.microsoft.com/office/word/2010/wordml" xmlns:w15="http://schemas.microsoft.com/office/word/2012/wordml" xmlns:w16cid="http://schemas.microsoft.com/office/word/2016/wordml/cid" xmlns:w16se="http://schemas.microsoft.com/office/word/2015/wordml/symex" xmlns:wpg="http://schemas.microsoft.com/office/word/2010/wordprocessingGroup" xmlns:wpi="http://schemas.microsoft.com/office/word/2010/wordprocessingInk" xmlns:wne="http://schemas.microsoft.com/office/word/2006/wordml" xmlns:wps="http://schemas.microsoft.com/office/word/2010/wordprocessingShape" mc:Ignorable="w14 w15 w16se w16cid wp14">
+<w:numbering xmlns:wpc="http://schemas.microsoft.com/office/word/2010/wordprocessingCanvas" xmlns:cx="http://schemas.microsoft.com/office/drawing/2014/chartex" xmlns:cx1="http://schemas.microsoft.com/office/drawing/2015/9/8/chartex" xmlns:cx2="http://schemas.microsoft.com/office/drawing/2015/10/21/chartex" xmlns:cx3="http://schemas.microsoft.com/office/drawing/2016/5/9/chartex" xmlns:cx4="http://schemas.microsoft.com/office/drawing/2016/5/10/chartex" xmlns:cx5="http://schemas.microsoft.com/office/drawing/2016/5/11/chartex" xmlns:cx6="http://schemas.microsoft.com/office/drawing/2016/5/12/chartex" xmlns:cx7="http://schemas.microsoft.com/office/drawing/2016/5/13/chartex" xmlns:cx8="http://schemas.microsoft.com/office/drawing/2016/5/14/chartex" xmlns:mc="http://schemas.openxmlformats.org/markup-compatibility/2006" xmlns:aink="http://schemas.microsoft.com/office/drawing/2016/ink" xmlns:am3d="http://schemas.microsoft.com/office/drawing/2017/model3d" xmlns:o="urn:schemas-microsoft-com:office:office" xmlns:oel="http://schemas.microsoft.com/office/2019/extlst" xmlns:r="http://schemas.openxmlformats.org/officeDocument/2006/relationships" xmlns:m="http://schemas.openxmlformats.org/officeDocument/2006/math" xmlns:v="urn:schemas-microsoft-com:vml" xmlns:wp14="http://schemas.microsoft.com/office/word/2010/wordprocessingDrawing" xmlns:wp="http://schemas.openxmlformats.org/drawingml/2006/wordprocessingDrawing" xmlns:w10="urn:schemas-microsoft-com:office:word" xmlns:w="http://schemas.openxmlformats.org/wordprocessingml/2006/main" xmlns:w14="http://schemas.microsoft.com/office/word/2010/wordml" xmlns:w15="http://schemas.microsoft.com/office/word/2012/wordml" xmlns:w16cex="http://schemas.microsoft.com/office/word/2018/wordml/cex" xmlns:w16cid="http://schemas.microsoft.com/office/word/2016/wordml/cid" xmlns:w16="http://schemas.microsoft.com/office/word/2018/wordml" xmlns:w16du="http://schemas.microsoft.com/office/word/2023/wordml/word16du" xmlns:w16sdtdh="http://schemas.microsoft.com/office/word/2020/wordml/sdtdatahash" xmlns:w16sdtfl="http://schemas.microsoft.com/office/word/2024/wordml/sdtformatlock" xmlns:w16se="http://schemas.microsoft.com/office/word/2015/wordml/symex" xmlns:wpg="http://schemas.microsoft.com/office/word/2010/wordprocessingGroup" xmlns:wpi="http://schemas.microsoft.com/office/word/2010/wordprocessingInk" xmlns:wne="http://schemas.microsoft.com/office/word/2006/wordml" xmlns:wps="http://schemas.microsoft.com/office/word/2010/wordprocessingShape" mc:Ignorable="w14 w15 w16se w16cid w16 w16cex w16sdtdh w16sdtfl w16du wp14">
   <w:abstractNum w:abstractNumId="0" w15:restartNumberingAfterBreak="0">
     <w:nsid w:val="FFFFFFFB"/>
     <w:multiLevelType w:val="multilevel"/>
@@ -8830,40 +9095,40 @@
       </w:rPr>
     </w:lvl>
   </w:abstractNum>
-  <w:num w:numId="1">
+  <w:num w:numId="1" w16cid:durableId="29770863">
     <w:abstractNumId w:val="0"/>
   </w:num>
-  <w:num w:numId="2">
+  <w:num w:numId="2" w16cid:durableId="698899021">
     <w:abstractNumId w:val="3"/>
   </w:num>
-  <w:num w:numId="3">
+  <w:num w:numId="3" w16cid:durableId="1709715836">
     <w:abstractNumId w:val="4"/>
   </w:num>
-  <w:num w:numId="4">
+  <w:num w:numId="4" w16cid:durableId="2026207097">
     <w:abstractNumId w:val="10"/>
   </w:num>
-  <w:num w:numId="5">
+  <w:num w:numId="5" w16cid:durableId="1468089927">
     <w:abstractNumId w:val="2"/>
   </w:num>
-  <w:num w:numId="6">
+  <w:num w:numId="6" w16cid:durableId="301883221">
     <w:abstractNumId w:val="7"/>
   </w:num>
-  <w:num w:numId="7">
+  <w:num w:numId="7" w16cid:durableId="1791314041">
     <w:abstractNumId w:val="11"/>
   </w:num>
-  <w:num w:numId="8">
+  <w:num w:numId="8" w16cid:durableId="1644693552">
     <w:abstractNumId w:val="6"/>
   </w:num>
-  <w:num w:numId="9">
+  <w:num w:numId="9" w16cid:durableId="807823352">
     <w:abstractNumId w:val="5"/>
   </w:num>
-  <w:num w:numId="10">
+  <w:num w:numId="10" w16cid:durableId="136538358">
     <w:abstractNumId w:val="1"/>
   </w:num>
-  <w:num w:numId="11">
+  <w:num w:numId="11" w16cid:durableId="2022733217">
     <w:abstractNumId w:val="8"/>
   </w:num>
-  <w:num w:numId="12">
+  <w:num w:numId="12" w16cid:durableId="1768958129">
     <w:abstractNumId w:val="9"/>
   </w:num>
   <w:numIdMacAtCleanup w:val="12"/>
@@ -8871,7 +9136,7 @@
 </file>
 
 <file path=word/styles.xml><?xml version="1.0" encoding="utf-8"?>
-<w:styles xmlns:mc="http://schemas.openxmlformats.org/markup-compatibility/2006" xmlns:r="http://schemas.openxmlformats.org/officeDocument/2006/relationships" xmlns:w="http://schemas.openxmlformats.org/wordprocessingml/2006/main" xmlns:w14="http://schemas.microsoft.com/office/word/2010/wordml" xmlns:w15="http://schemas.microsoft.com/office/word/2012/wordml" xmlns:w16cid="http://schemas.microsoft.com/office/word/2016/wordml/cid" xmlns:w16se="http://schemas.microsoft.com/office/word/2015/wordml/symex" mc:Ignorable="w14 w15 w16se w16cid">
+<w:styles xmlns:mc="http://schemas.openxmlformats.org/markup-compatibility/2006" xmlns:r="http://schemas.openxmlformats.org/officeDocument/2006/relationships" xmlns:w="http://schemas.openxmlformats.org/wordprocessingml/2006/main" xmlns:w14="http://schemas.microsoft.com/office/word/2010/wordml" xmlns:w15="http://schemas.microsoft.com/office/word/2012/wordml" xmlns:w16cex="http://schemas.microsoft.com/office/word/2018/wordml/cex" xmlns:w16cid="http://schemas.microsoft.com/office/word/2016/wordml/cid" xmlns:w16="http://schemas.microsoft.com/office/word/2018/wordml" xmlns:w16du="http://schemas.microsoft.com/office/word/2023/wordml/word16du" xmlns:w16sdtdh="http://schemas.microsoft.com/office/word/2020/wordml/sdtdatahash" xmlns:w16sdtfl="http://schemas.microsoft.com/office/word/2024/wordml/sdtformatlock" xmlns:w16se="http://schemas.microsoft.com/office/word/2015/wordml/symex" mc:Ignorable="w14 w15 w16se w16cid w16 w16cex w16sdtdh w16sdtfl w16du">
   <w:docDefaults>
     <w:rPrDefault>
       <w:rPr>
@@ -8887,7 +9152,7 @@
       </w:pPr>
     </w:pPrDefault>
   </w:docDefaults>
-  <w:latentStyles w:defLockedState="0" w:defUIPriority="99" w:defSemiHidden="0" w:defUnhideWhenUsed="0" w:defQFormat="0" w:count="375">
+  <w:latentStyles w:defLockedState="0" w:defUIPriority="99" w:defSemiHidden="0" w:defUnhideWhenUsed="0" w:defQFormat="0" w:count="376">
     <w:lsdException w:name="Normal" w:uiPriority="0" w:qFormat="1"/>
     <w:lsdException w:name="heading 1" w:uiPriority="0" w:qFormat="1"/>
     <w:lsdException w:name="heading 2" w:semiHidden="1" w:uiPriority="0" w:unhideWhenUsed="1" w:qFormat="1"/>
@@ -9263,6 +9528,7 @@
     <w:lsdException w:name="Smart Hyperlink" w:semiHidden="1" w:unhideWhenUsed="1"/>
     <w:lsdException w:name="Hashtag" w:semiHidden="1" w:unhideWhenUsed="1"/>
     <w:lsdException w:name="Unresolved Mention" w:semiHidden="1" w:unhideWhenUsed="1"/>
+    <w:lsdException w:name="Smart Link" w:semiHidden="1" w:unhideWhenUsed="1"/>
   </w:latentStyles>
   <w:style w:type="paragraph" w:default="1" w:styleId="Normal">
     <w:name w:val="Normal"/>
@@ -10258,9 +10524,12 @@
 </file>
 
 <file path=customXml/item1.xml><?xml version="1.0" encoding="utf-8"?>
-<p:properties xmlns:p="http://schemas.microsoft.com/office/2006/metadata/properties" xmlns:xsi="http://www.w3.org/2001/XMLSchema-instance" xmlns:pc="http://schemas.microsoft.com/office/infopath/2007/PartnerControls">
-  <documentManagement/>
-</p:properties>
+<?mso-contentType ?>
+<FormTemplates xmlns="http://schemas.microsoft.com/sharepoint/v3/contenttype/forms">
+  <Display>DocumentLibraryForm</Display>
+  <Edit>DocumentLibraryForm</Edit>
+  <New>DocumentLibraryForm</New>
+</FormTemplates>
 </file>
 
 <file path=customXml/item2.xml><?xml version="1.0" encoding="utf-8"?>
@@ -10402,19 +10671,15 @@
 </file>
 
 <file path=customXml/item3.xml><?xml version="1.0" encoding="utf-8"?>
-<?mso-contentType ?>
-<FormTemplates xmlns="http://schemas.microsoft.com/sharepoint/v3/contenttype/forms">
-  <Display>DocumentLibraryForm</Display>
-  <Edit>DocumentLibraryForm</Edit>
-  <New>DocumentLibraryForm</New>
-</FormTemplates>
+<p:properties xmlns:p="http://schemas.microsoft.com/office/2006/metadata/properties" xmlns:xsi="http://www.w3.org/2001/XMLSchema-instance" xmlns:pc="http://schemas.microsoft.com/office/infopath/2007/PartnerControls">
+  <documentManagement/>
+</p:properties>
 </file>
 
 <file path=customXml/itemProps1.xml><?xml version="1.0" encoding="utf-8"?>
-<ds:datastoreItem xmlns:ds="http://schemas.openxmlformats.org/officeDocument/2006/customXml" ds:itemID="{5A8653E7-73B2-4237-9113-6302E7D224CB}">
+<ds:datastoreItem xmlns:ds="http://schemas.openxmlformats.org/officeDocument/2006/customXml" ds:itemID="{A135D9E7-1404-42E6-8FA3-EFBD12F05B34}">
   <ds:schemaRefs>
-    <ds:schemaRef ds:uri="http://schemas.microsoft.com/office/2006/metadata/properties"/>
-    <ds:schemaRef ds:uri="http://schemas.microsoft.com/office/infopath/2007/PartnerControls"/>
+    <ds:schemaRef ds:uri="http://schemas.microsoft.com/sharepoint/v3/contenttype/forms"/>
   </ds:schemaRefs>
 </ds:datastoreItem>
 </file>
@@ -10438,9 +10703,10 @@
 </file>
 
 <file path=customXml/itemProps3.xml><?xml version="1.0" encoding="utf-8"?>
-<ds:datastoreItem xmlns:ds="http://schemas.openxmlformats.org/officeDocument/2006/customXml" ds:itemID="{A135D9E7-1404-42E6-8FA3-EFBD12F05B34}">
+<ds:datastoreItem xmlns:ds="http://schemas.openxmlformats.org/officeDocument/2006/customXml" ds:itemID="{5A8653E7-73B2-4237-9113-6302E7D224CB}">
   <ds:schemaRefs>
-    <ds:schemaRef ds:uri="http://schemas.microsoft.com/sharepoint/v3/contenttype/forms"/>
+    <ds:schemaRef ds:uri="http://schemas.microsoft.com/office/2006/metadata/properties"/>
+    <ds:schemaRef ds:uri="http://schemas.microsoft.com/office/infopath/2007/PartnerControls"/>
   </ds:schemaRefs>
 </ds:datastoreItem>
 </file>
</xml_diff>

<commit_message>
12 Non Functional Requirement has written
</commit_message>
<xml_diff>
--- a/SE Project Report [V] [Group - 03].docx
+++ b/SE Project Report [V] [Group - 03].docx
@@ -7184,6 +7184,1122 @@
           <w:bCs/>
           <w:sz w:val="26"/>
           <w:szCs w:val="26"/>
+        </w:rPr>
+      </w:pPr>
+    </w:p>
+    <w:p>
+      <w:pPr>
+        <w:pStyle w:val="Heading2"/>
+        <w:numPr>
+          <w:ilvl w:val="0"/>
+          <w:numId w:val="0"/>
+        </w:numPr>
+        <w:spacing w:line="360" w:lineRule="auto"/>
+        <w:jc w:val="both"/>
+        <w:rPr>
+          <w:rFonts w:ascii="Times New Roman" w:hAnsi="Times New Roman"/>
+          <w:bCs/>
+          <w:sz w:val="26"/>
+          <w:szCs w:val="26"/>
+        </w:rPr>
+      </w:pPr>
+      <w:bookmarkStart w:id="9" w:name="_Toc219789491"/>
+      <w:r>
+        <w:rPr>
+          <w:rFonts w:ascii="Times New Roman" w:hAnsi="Times New Roman"/>
+          <w:bCs/>
+          <w:sz w:val="26"/>
+          <w:szCs w:val="26"/>
+        </w:rPr>
+        <w:t>2.3.2 Non-Functional Requirements</w:t>
+      </w:r>
+      <w:bookmarkEnd w:id="9"/>
+    </w:p>
+    <w:p>
+      <w:pPr>
+        <w:pStyle w:val="NormalWeb"/>
+        <w:spacing w:before="240" w:beforeAutospacing="0" w:after="240" w:afterAutospacing="0" w:line="360" w:lineRule="auto"/>
+        <w:jc w:val="both"/>
+        <w:rPr>
+          <w:rStyle w:val="Strong"/>
+        </w:rPr>
+      </w:pPr>
+      <w:r>
+        <w:rPr>
+          <w:rStyle w:val="Strong"/>
+        </w:rPr>
+        <w:t>NFR-1: Availability</w:t>
+      </w:r>
+    </w:p>
+    <w:p>
+      <w:pPr>
+        <w:pStyle w:val="NormalWeb"/>
+        <w:spacing w:before="240" w:beforeAutospacing="0" w:after="240" w:afterAutospacing="0" w:line="360" w:lineRule="auto"/>
+        <w:jc w:val="both"/>
+        <w:rPr>
+          <w:b/>
+          <w:bCs/>
+        </w:rPr>
+      </w:pPr>
+      <w:r>
+        <w:t>Measures system uptime and accessibility.</w:t>
+      </w:r>
+    </w:p>
+    <w:p>
+      <w:pPr>
+        <w:pStyle w:val="NormalWeb"/>
+        <w:spacing w:before="240" w:beforeAutospacing="0" w:after="240" w:afterAutospacing="0" w:line="360" w:lineRule="auto"/>
+        <w:jc w:val="both"/>
+      </w:pPr>
+      <w:r>
+        <w:rPr>
+          <w:b/>
+        </w:rPr>
+        <w:t>Example:</w:t>
+      </w:r>
+      <w:r>
+        <w:t xml:space="preserve"> TravelBuddy shall be 99.5% available on weekdays between 6:00 AM–12:00 AM and 99.9% during peak hours (6–10 PM) so tourists can access trip planning, bookings and SOS features anytime.</w:t>
+      </w:r>
+    </w:p>
+    <w:p>
+      <w:pPr>
+        <w:pStyle w:val="NormalWeb"/>
+        <w:spacing w:before="240" w:beforeAutospacing="0" w:after="240" w:afterAutospacing="0" w:line="360" w:lineRule="auto"/>
+        <w:jc w:val="both"/>
+      </w:pPr>
+    </w:p>
+    <w:p>
+      <w:pPr>
+        <w:pStyle w:val="NormalWeb"/>
+        <w:spacing w:before="240" w:beforeAutospacing="0" w:after="240" w:afterAutospacing="0" w:line="360" w:lineRule="auto"/>
+        <w:jc w:val="both"/>
+        <w:rPr>
+          <w:rStyle w:val="Strong"/>
+        </w:rPr>
+      </w:pPr>
+      <w:r>
+        <w:rPr>
+          <w:rStyle w:val="Strong"/>
+        </w:rPr>
+        <w:t>NFR-2: Performance</w:t>
+      </w:r>
+    </w:p>
+    <w:p>
+      <w:pPr>
+        <w:spacing w:line="360" w:lineRule="auto"/>
+        <w:jc w:val="both"/>
+        <w:rPr>
+          <w:rFonts w:ascii="Times New Roman" w:hAnsi="Times New Roman" w:cs="Times New Roman"/>
+          <w:sz w:val="24"/>
+          <w:szCs w:val="24"/>
+        </w:rPr>
+      </w:pPr>
+      <w:r>
+        <w:rPr>
+          <w:rFonts w:ascii="Times New Roman" w:hAnsi="Times New Roman" w:cs="Times New Roman"/>
+          <w:sz w:val="24"/>
+          <w:szCs w:val="24"/>
+        </w:rPr>
+        <w:t>Defines system response speed and efficiency.</w:t>
+      </w:r>
+    </w:p>
+    <w:p>
+      <w:pPr>
+        <w:spacing w:line="360" w:lineRule="auto"/>
+        <w:jc w:val="both"/>
+        <w:rPr>
+          <w:rFonts w:ascii="Times New Roman" w:hAnsi="Times New Roman" w:cs="Times New Roman"/>
+          <w:sz w:val="24"/>
+          <w:szCs w:val="24"/>
+        </w:rPr>
+      </w:pPr>
+      <w:r>
+        <w:rPr>
+          <w:rFonts w:ascii="Times New Roman" w:hAnsi="Times New Roman" w:cs="Times New Roman"/>
+          <w:b/>
+          <w:sz w:val="24"/>
+          <w:szCs w:val="24"/>
+        </w:rPr>
+        <w:t>Example:</w:t>
+      </w:r>
+      <w:r>
+        <w:rPr>
+          <w:rFonts w:ascii="Times New Roman" w:hAnsi="Times New Roman" w:cs="Times New Roman"/>
+          <w:sz w:val="24"/>
+          <w:szCs w:val="24"/>
+        </w:rPr>
+        <w:t xml:space="preserve"> Destination search with up to five filters shall return results within 2 seconds over a standard 4G connection. Emergency SOS activation shall transmit alerts to authorities within 3 seconds.</w:t>
+      </w:r>
+    </w:p>
+    <w:p>
+      <w:pPr>
+        <w:spacing w:line="360" w:lineRule="auto"/>
+        <w:jc w:val="both"/>
+        <w:rPr>
+          <w:rFonts w:ascii="Times New Roman" w:hAnsi="Times New Roman" w:cs="Times New Roman"/>
+          <w:sz w:val="24"/>
+          <w:szCs w:val="24"/>
+        </w:rPr>
+      </w:pPr>
+    </w:p>
+    <w:p>
+      <w:pPr>
+        <w:spacing w:line="360" w:lineRule="auto"/>
+        <w:jc w:val="both"/>
+        <w:rPr>
+          <w:rFonts w:ascii="Times New Roman" w:hAnsi="Times New Roman" w:cs="Times New Roman"/>
+          <w:b/>
+          <w:sz w:val="24"/>
+          <w:szCs w:val="24"/>
+        </w:rPr>
+      </w:pPr>
+      <w:r>
+        <w:rPr>
+          <w:rFonts w:ascii="Times New Roman" w:hAnsi="Times New Roman" w:cs="Times New Roman"/>
+          <w:b/>
+          <w:sz w:val="24"/>
+          <w:szCs w:val="24"/>
+        </w:rPr>
+        <w:t>NFR-3: Efficiency</w:t>
+      </w:r>
+    </w:p>
+    <w:p>
+      <w:pPr>
+        <w:spacing w:line="360" w:lineRule="auto"/>
+        <w:jc w:val="both"/>
+        <w:rPr>
+          <w:rFonts w:ascii="Times New Roman" w:hAnsi="Times New Roman" w:cs="Times New Roman"/>
+          <w:sz w:val="24"/>
+          <w:szCs w:val="24"/>
+        </w:rPr>
+      </w:pPr>
+      <w:r>
+        <w:rPr>
+          <w:rFonts w:ascii="Times New Roman" w:hAnsi="Times New Roman" w:cs="Times New Roman"/>
+          <w:sz w:val="24"/>
+          <w:szCs w:val="24"/>
+        </w:rPr>
+        <w:t>Measures resource usage like storage, memory and bandwidth.</w:t>
+      </w:r>
+    </w:p>
+    <w:p>
+      <w:pPr>
+        <w:spacing w:line="360" w:lineRule="auto"/>
+        <w:jc w:val="both"/>
+        <w:rPr>
+          <w:rFonts w:ascii="Times New Roman" w:hAnsi="Times New Roman" w:cs="Times New Roman"/>
+          <w:sz w:val="24"/>
+          <w:szCs w:val="24"/>
+        </w:rPr>
+      </w:pPr>
+      <w:r>
+        <w:rPr>
+          <w:rFonts w:ascii="Times New Roman" w:hAnsi="Times New Roman" w:cs="Times New Roman"/>
+          <w:b/>
+          <w:sz w:val="24"/>
+          <w:szCs w:val="24"/>
+        </w:rPr>
+        <w:lastRenderedPageBreak/>
+        <w:t>Example:</w:t>
+      </w:r>
+      <w:r>
+        <w:rPr>
+          <w:rFonts w:ascii="Times New Roman" w:hAnsi="Times New Roman" w:cs="Times New Roman"/>
+          <w:sz w:val="24"/>
+          <w:szCs w:val="24"/>
+        </w:rPr>
+        <w:t xml:space="preserve"> The TravelBuddy mobile app shall use no more than 150 MB of storage and 5 MB/day of background data when GPS tracking and notifications are active.</w:t>
+      </w:r>
+    </w:p>
+    <w:p>
+      <w:pPr>
+        <w:spacing w:line="360" w:lineRule="auto"/>
+        <w:jc w:val="both"/>
+        <w:rPr>
+          <w:rFonts w:ascii="Times New Roman" w:hAnsi="Times New Roman" w:cs="Times New Roman"/>
+          <w:sz w:val="24"/>
+          <w:szCs w:val="24"/>
+        </w:rPr>
+      </w:pPr>
+    </w:p>
+    <w:p>
+      <w:pPr>
+        <w:spacing w:line="360" w:lineRule="auto"/>
+        <w:jc w:val="both"/>
+        <w:rPr>
+          <w:rFonts w:ascii="Times New Roman" w:hAnsi="Times New Roman" w:cs="Times New Roman"/>
+          <w:b/>
+          <w:sz w:val="24"/>
+          <w:szCs w:val="24"/>
+        </w:rPr>
+      </w:pPr>
+      <w:r>
+        <w:rPr>
+          <w:rFonts w:ascii="Times New Roman" w:hAnsi="Times New Roman" w:cs="Times New Roman"/>
+          <w:b/>
+          <w:sz w:val="24"/>
+          <w:szCs w:val="24"/>
+        </w:rPr>
+        <w:t>NFR-4: Flexibility</w:t>
+      </w:r>
+    </w:p>
+    <w:p>
+      <w:pPr>
+        <w:spacing w:line="360" w:lineRule="auto"/>
+        <w:jc w:val="both"/>
+        <w:rPr>
+          <w:rFonts w:ascii="Times New Roman" w:hAnsi="Times New Roman" w:cs="Times New Roman"/>
+          <w:sz w:val="24"/>
+          <w:szCs w:val="24"/>
+        </w:rPr>
+      </w:pPr>
+      <w:r>
+        <w:rPr>
+          <w:rFonts w:ascii="Times New Roman" w:hAnsi="Times New Roman" w:cs="Times New Roman"/>
+          <w:sz w:val="24"/>
+          <w:szCs w:val="24"/>
+        </w:rPr>
+        <w:t>Ability to add new features with minimal changes.</w:t>
+      </w:r>
+    </w:p>
+    <w:p>
+      <w:pPr>
+        <w:spacing w:line="360" w:lineRule="auto"/>
+        <w:jc w:val="both"/>
+        <w:rPr>
+          <w:rFonts w:ascii="Times New Roman" w:hAnsi="Times New Roman" w:cs="Times New Roman"/>
+          <w:sz w:val="24"/>
+          <w:szCs w:val="24"/>
+        </w:rPr>
+      </w:pPr>
+      <w:r>
+        <w:rPr>
+          <w:rFonts w:ascii="Times New Roman" w:hAnsi="Times New Roman" w:cs="Times New Roman"/>
+          <w:b/>
+          <w:sz w:val="24"/>
+          <w:szCs w:val="24"/>
+        </w:rPr>
+        <w:t>Example:</w:t>
+      </w:r>
+      <w:r>
+        <w:rPr>
+          <w:rFonts w:ascii="Times New Roman" w:hAnsi="Times New Roman" w:cs="Times New Roman"/>
+          <w:sz w:val="24"/>
+          <w:szCs w:val="24"/>
+        </w:rPr>
+        <w:t xml:space="preserve"> Adding a new service type shall be completed in </w:t>
+      </w:r>
+      <w:r>
+        <w:rPr>
+          <w:rFonts w:ascii="Times New Roman" w:hAnsi="Times New Roman" w:cs="Times New Roman"/>
+          <w:sz w:val="24"/>
+          <w:szCs w:val="24"/>
+        </w:rPr>
+        <w:t>less than 1 day</w:t>
+      </w:r>
+      <w:r>
+        <w:rPr>
+          <w:rFonts w:ascii="Times New Roman" w:hAnsi="Times New Roman" w:cs="Times New Roman"/>
+          <w:sz w:val="24"/>
+          <w:szCs w:val="24"/>
+        </w:rPr>
+        <w:t xml:space="preserve"> by a developer familiar with the system.</w:t>
+      </w:r>
+    </w:p>
+    <w:p>
+      <w:pPr>
+        <w:spacing w:line="360" w:lineRule="auto"/>
+        <w:jc w:val="both"/>
+        <w:rPr>
+          <w:rFonts w:ascii="Times New Roman" w:hAnsi="Times New Roman" w:cs="Times New Roman"/>
+          <w:b/>
+          <w:sz w:val="24"/>
+          <w:szCs w:val="24"/>
+        </w:rPr>
+      </w:pPr>
+    </w:p>
+    <w:p>
+      <w:pPr>
+        <w:spacing w:line="360" w:lineRule="auto"/>
+        <w:jc w:val="both"/>
+        <w:rPr>
+          <w:rFonts w:ascii="Times New Roman" w:hAnsi="Times New Roman" w:cs="Times New Roman"/>
+          <w:b/>
+          <w:sz w:val="24"/>
+          <w:szCs w:val="24"/>
+        </w:rPr>
+      </w:pPr>
+      <w:r>
+        <w:rPr>
+          <w:rFonts w:ascii="Times New Roman" w:hAnsi="Times New Roman" w:cs="Times New Roman"/>
+          <w:b/>
+          <w:sz w:val="24"/>
+          <w:szCs w:val="24"/>
+        </w:rPr>
+        <w:t>NFR-5: Integrity</w:t>
+      </w:r>
+    </w:p>
+    <w:p>
+      <w:pPr>
+        <w:spacing w:line="360" w:lineRule="auto"/>
+        <w:jc w:val="both"/>
+        <w:rPr>
+          <w:rFonts w:ascii="Times New Roman" w:hAnsi="Times New Roman" w:cs="Times New Roman"/>
+          <w:sz w:val="24"/>
+          <w:szCs w:val="24"/>
+        </w:rPr>
+      </w:pPr>
+      <w:r>
+        <w:rPr>
+          <w:rFonts w:ascii="Times New Roman" w:hAnsi="Times New Roman" w:cs="Times New Roman"/>
+          <w:sz w:val="24"/>
+          <w:szCs w:val="24"/>
+        </w:rPr>
+        <w:t>Protects data from unauthorized access or loss.</w:t>
+      </w:r>
+    </w:p>
+    <w:p>
+      <w:pPr>
+        <w:spacing w:line="360" w:lineRule="auto"/>
+        <w:jc w:val="both"/>
+        <w:rPr>
+          <w:rFonts w:ascii="Times New Roman" w:hAnsi="Times New Roman" w:cs="Times New Roman"/>
+          <w:sz w:val="24"/>
+          <w:szCs w:val="24"/>
+        </w:rPr>
+      </w:pPr>
+      <w:r>
+        <w:rPr>
+          <w:rFonts w:ascii="Times New Roman" w:hAnsi="Times New Roman" w:cs="Times New Roman"/>
+          <w:b/>
+          <w:sz w:val="24"/>
+          <w:szCs w:val="24"/>
+        </w:rPr>
+        <w:t>Example:</w:t>
+      </w:r>
+      <w:r>
+        <w:rPr>
+          <w:rFonts w:ascii="Times New Roman" w:hAnsi="Times New Roman" w:cs="Times New Roman"/>
+          <w:sz w:val="24"/>
+          <w:szCs w:val="24"/>
+        </w:rPr>
+        <w:t xml:space="preserve"> Only authenticated tourists can view their own bookings</w:t>
+      </w:r>
+      <w:r>
+        <w:rPr>
+          <w:rFonts w:ascii="Times New Roman" w:hAnsi="Times New Roman" w:cs="Times New Roman"/>
+          <w:sz w:val="24"/>
+          <w:szCs w:val="24"/>
+        </w:rPr>
+        <w:t>,</w:t>
+      </w:r>
+      <w:r>
+        <w:rPr>
+          <w:rFonts w:ascii="Times New Roman" w:hAnsi="Times New Roman" w:cs="Times New Roman"/>
+          <w:sz w:val="24"/>
+          <w:szCs w:val="24"/>
+        </w:rPr>
+        <w:t xml:space="preserve"> only service providers can view requests for their businesses</w:t>
+      </w:r>
+      <w:r>
+        <w:rPr>
+          <w:rFonts w:ascii="Times New Roman" w:hAnsi="Times New Roman" w:cs="Times New Roman"/>
+          <w:sz w:val="24"/>
+          <w:szCs w:val="24"/>
+        </w:rPr>
+        <w:t>,</w:t>
+      </w:r>
+      <w:r>
+        <w:rPr>
+          <w:rFonts w:ascii="Times New Roman" w:hAnsi="Times New Roman" w:cs="Times New Roman"/>
+          <w:sz w:val="24"/>
+          <w:szCs w:val="24"/>
+        </w:rPr>
+        <w:t xml:space="preserve"> only authorities/admins can access SOS alerts and real</w:t>
+      </w:r>
+      <w:r>
+        <w:rPr>
+          <w:rFonts w:ascii="Times New Roman" w:hAnsi="Times New Roman" w:cs="Times New Roman"/>
+          <w:sz w:val="24"/>
+          <w:szCs w:val="24"/>
+        </w:rPr>
+        <w:t xml:space="preserve"> </w:t>
+      </w:r>
+      <w:r>
+        <w:rPr>
+          <w:rFonts w:ascii="Times New Roman" w:hAnsi="Times New Roman" w:cs="Times New Roman"/>
+          <w:sz w:val="24"/>
+          <w:szCs w:val="24"/>
+        </w:rPr>
+        <w:t>time location tracking.</w:t>
+      </w:r>
+    </w:p>
+    <w:p>
+      <w:pPr>
+        <w:spacing w:line="360" w:lineRule="auto"/>
+        <w:jc w:val="both"/>
+        <w:rPr>
+          <w:rFonts w:ascii="Times New Roman" w:hAnsi="Times New Roman" w:cs="Times New Roman"/>
+          <w:sz w:val="24"/>
+          <w:szCs w:val="24"/>
+        </w:rPr>
+      </w:pPr>
+    </w:p>
+    <w:p>
+      <w:pPr>
+        <w:spacing w:line="360" w:lineRule="auto"/>
+        <w:jc w:val="both"/>
+        <w:rPr>
+          <w:rFonts w:ascii="Times New Roman" w:hAnsi="Times New Roman" w:cs="Times New Roman"/>
+          <w:b/>
+          <w:sz w:val="24"/>
+          <w:szCs w:val="24"/>
+        </w:rPr>
+      </w:pPr>
+      <w:r>
+        <w:rPr>
+          <w:rFonts w:ascii="Times New Roman" w:hAnsi="Times New Roman" w:cs="Times New Roman"/>
+          <w:b/>
+          <w:sz w:val="24"/>
+          <w:szCs w:val="24"/>
+        </w:rPr>
+        <w:t>NFR-6: Interoperability</w:t>
+      </w:r>
+    </w:p>
+    <w:p>
+      <w:pPr>
+        <w:spacing w:line="360" w:lineRule="auto"/>
+        <w:jc w:val="both"/>
+        <w:rPr>
+          <w:rFonts w:ascii="Times New Roman" w:hAnsi="Times New Roman" w:cs="Times New Roman"/>
+          <w:sz w:val="24"/>
+          <w:szCs w:val="24"/>
+        </w:rPr>
+      </w:pPr>
+      <w:r>
+        <w:rPr>
+          <w:rFonts w:ascii="Times New Roman" w:hAnsi="Times New Roman" w:cs="Times New Roman"/>
+          <w:sz w:val="24"/>
+          <w:szCs w:val="24"/>
+        </w:rPr>
+        <w:t>Ability to exchange data with external systems.</w:t>
+      </w:r>
+    </w:p>
+    <w:p>
+      <w:pPr>
+        <w:spacing w:line="360" w:lineRule="auto"/>
+        <w:jc w:val="both"/>
+        <w:rPr>
+          <w:rFonts w:ascii="Times New Roman" w:hAnsi="Times New Roman" w:cs="Times New Roman"/>
+          <w:sz w:val="24"/>
+          <w:szCs w:val="24"/>
+        </w:rPr>
+      </w:pPr>
+      <w:r>
+        <w:rPr>
+          <w:rFonts w:ascii="Times New Roman" w:hAnsi="Times New Roman" w:cs="Times New Roman"/>
+          <w:b/>
+          <w:sz w:val="24"/>
+          <w:szCs w:val="24"/>
+        </w:rPr>
+        <w:t>Example:</w:t>
+      </w:r>
+      <w:r>
+        <w:rPr>
+          <w:rFonts w:ascii="Times New Roman" w:hAnsi="Times New Roman" w:cs="Times New Roman"/>
+          <w:sz w:val="24"/>
+          <w:szCs w:val="24"/>
+        </w:rPr>
+        <w:t xml:space="preserve"> TravelBuddy shall allow trip itinerary export in Calendar format for Google, Apple and Outlook calendars.</w:t>
+      </w:r>
+    </w:p>
+    <w:p>
+      <w:pPr>
+        <w:spacing w:line="360" w:lineRule="auto"/>
+        <w:jc w:val="both"/>
+        <w:rPr>
+          <w:rFonts w:ascii="Times New Roman" w:hAnsi="Times New Roman" w:cs="Times New Roman"/>
+          <w:sz w:val="24"/>
+          <w:szCs w:val="24"/>
+        </w:rPr>
+      </w:pPr>
+    </w:p>
+    <w:p>
+      <w:pPr>
+        <w:spacing w:line="360" w:lineRule="auto"/>
+        <w:jc w:val="both"/>
+        <w:rPr>
+          <w:rFonts w:ascii="Times New Roman" w:hAnsi="Times New Roman" w:cs="Times New Roman"/>
+          <w:b/>
+          <w:sz w:val="24"/>
+          <w:szCs w:val="24"/>
+        </w:rPr>
+      </w:pPr>
+      <w:r>
+        <w:rPr>
+          <w:rFonts w:ascii="Times New Roman" w:hAnsi="Times New Roman" w:cs="Times New Roman"/>
+          <w:b/>
+          <w:sz w:val="24"/>
+          <w:szCs w:val="24"/>
+        </w:rPr>
+        <w:t>NFR-7: Reliability</w:t>
+      </w:r>
+    </w:p>
+    <w:p>
+      <w:pPr>
+        <w:spacing w:line="360" w:lineRule="auto"/>
+        <w:jc w:val="both"/>
+        <w:rPr>
+          <w:rFonts w:ascii="Times New Roman" w:hAnsi="Times New Roman" w:cs="Times New Roman"/>
+          <w:sz w:val="24"/>
+          <w:szCs w:val="24"/>
+        </w:rPr>
+      </w:pPr>
+      <w:r>
+        <w:rPr>
+          <w:rFonts w:ascii="Times New Roman" w:hAnsi="Times New Roman" w:cs="Times New Roman"/>
+          <w:sz w:val="24"/>
+          <w:szCs w:val="24"/>
+        </w:rPr>
+        <w:t>System consistently performs functions correctly.</w:t>
+      </w:r>
+    </w:p>
+    <w:p>
+      <w:pPr>
+        <w:spacing w:line="360" w:lineRule="auto"/>
+        <w:jc w:val="both"/>
+        <w:rPr>
+          <w:rFonts w:ascii="Times New Roman" w:hAnsi="Times New Roman" w:cs="Times New Roman"/>
+          <w:sz w:val="24"/>
+          <w:szCs w:val="24"/>
+        </w:rPr>
+      </w:pPr>
+      <w:r>
+        <w:rPr>
+          <w:rFonts w:ascii="Times New Roman" w:hAnsi="Times New Roman" w:cs="Times New Roman"/>
+          <w:b/>
+          <w:sz w:val="24"/>
+          <w:szCs w:val="24"/>
+        </w:rPr>
+        <w:t>Example:</w:t>
+      </w:r>
+      <w:r>
+        <w:rPr>
+          <w:rFonts w:ascii="Times New Roman" w:hAnsi="Times New Roman" w:cs="Times New Roman"/>
+          <w:sz w:val="24"/>
+          <w:szCs w:val="24"/>
+        </w:rPr>
+        <w:t xml:space="preserve"> No more than 1 out of 1,000 booking transactions shall fail to record properly. The SOS emergency feature shall successfully transmit alerts in 99.9% of activation attempts.</w:t>
+      </w:r>
+    </w:p>
+    <w:p>
+      <w:pPr>
+        <w:spacing w:line="360" w:lineRule="auto"/>
+        <w:jc w:val="both"/>
+        <w:rPr>
+          <w:rFonts w:ascii="Times New Roman" w:hAnsi="Times New Roman" w:cs="Times New Roman"/>
+          <w:b/>
+          <w:sz w:val="24"/>
+          <w:szCs w:val="24"/>
+        </w:rPr>
+      </w:pPr>
+      <w:r>
+        <w:rPr>
+          <w:rFonts w:ascii="Times New Roman" w:hAnsi="Times New Roman" w:cs="Times New Roman"/>
+          <w:b/>
+          <w:sz w:val="24"/>
+          <w:szCs w:val="24"/>
+        </w:rPr>
+        <w:lastRenderedPageBreak/>
+        <w:t>NFR-8: Robustness</w:t>
+      </w:r>
+    </w:p>
+    <w:p>
+      <w:pPr>
+        <w:spacing w:line="360" w:lineRule="auto"/>
+        <w:jc w:val="both"/>
+        <w:rPr>
+          <w:rFonts w:ascii="Times New Roman" w:hAnsi="Times New Roman" w:cs="Times New Roman"/>
+          <w:sz w:val="24"/>
+          <w:szCs w:val="24"/>
+        </w:rPr>
+      </w:pPr>
+      <w:r>
+        <w:rPr>
+          <w:rFonts w:ascii="Times New Roman" w:hAnsi="Times New Roman" w:cs="Times New Roman"/>
+          <w:sz w:val="24"/>
+          <w:szCs w:val="24"/>
+        </w:rPr>
+        <w:t>System works properly under unexpected conditions.</w:t>
+      </w:r>
+    </w:p>
+    <w:p>
+      <w:pPr>
+        <w:spacing w:line="360" w:lineRule="auto"/>
+        <w:jc w:val="both"/>
+        <w:rPr>
+          <w:rFonts w:ascii="Times New Roman" w:hAnsi="Times New Roman" w:cs="Times New Roman"/>
+          <w:sz w:val="24"/>
+          <w:szCs w:val="24"/>
+        </w:rPr>
+      </w:pPr>
+      <w:r>
+        <w:rPr>
+          <w:rFonts w:ascii="Times New Roman" w:hAnsi="Times New Roman" w:cs="Times New Roman"/>
+          <w:b/>
+          <w:sz w:val="24"/>
+          <w:szCs w:val="24"/>
+        </w:rPr>
+        <w:t>Example:</w:t>
+      </w:r>
+      <w:r>
+        <w:rPr>
+          <w:rFonts w:ascii="Times New Roman" w:hAnsi="Times New Roman" w:cs="Times New Roman"/>
+          <w:sz w:val="24"/>
+          <w:szCs w:val="24"/>
+        </w:rPr>
+        <w:t xml:space="preserve"> If the network disconnects while viewing a trip plan, the app shall cache the itinerary locally and sync changes once connectivity is restored.</w:t>
+      </w:r>
+    </w:p>
+    <w:p>
+      <w:pPr>
+        <w:spacing w:line="360" w:lineRule="auto"/>
+        <w:jc w:val="both"/>
+        <w:rPr>
+          <w:rFonts w:ascii="Times New Roman" w:hAnsi="Times New Roman" w:cs="Times New Roman"/>
+          <w:sz w:val="24"/>
+          <w:szCs w:val="24"/>
+        </w:rPr>
+      </w:pPr>
+    </w:p>
+    <w:p>
+      <w:pPr>
+        <w:spacing w:line="360" w:lineRule="auto"/>
+        <w:jc w:val="both"/>
+        <w:rPr>
+          <w:rFonts w:ascii="Times New Roman" w:hAnsi="Times New Roman" w:cs="Times New Roman"/>
+          <w:b/>
+          <w:sz w:val="24"/>
+          <w:szCs w:val="24"/>
+        </w:rPr>
+      </w:pPr>
+      <w:r>
+        <w:rPr>
+          <w:rFonts w:ascii="Times New Roman" w:hAnsi="Times New Roman" w:cs="Times New Roman"/>
+          <w:b/>
+          <w:sz w:val="24"/>
+          <w:szCs w:val="24"/>
+        </w:rPr>
+        <w:t>NFR-9: Usability</w:t>
+      </w:r>
+    </w:p>
+    <w:p>
+      <w:pPr>
+        <w:spacing w:line="360" w:lineRule="auto"/>
+        <w:jc w:val="both"/>
+        <w:rPr>
+          <w:rFonts w:ascii="Times New Roman" w:hAnsi="Times New Roman" w:cs="Times New Roman"/>
+          <w:sz w:val="24"/>
+          <w:szCs w:val="24"/>
+        </w:rPr>
+      </w:pPr>
+      <w:r>
+        <w:rPr>
+          <w:rFonts w:ascii="Times New Roman" w:hAnsi="Times New Roman" w:cs="Times New Roman"/>
+          <w:sz w:val="24"/>
+          <w:szCs w:val="24"/>
+        </w:rPr>
+        <w:t>Ease of use and intuitive operation.</w:t>
+      </w:r>
+    </w:p>
+    <w:p>
+      <w:pPr>
+        <w:spacing w:line="360" w:lineRule="auto"/>
+        <w:jc w:val="both"/>
+        <w:rPr>
+          <w:rFonts w:ascii="Times New Roman" w:hAnsi="Times New Roman" w:cs="Times New Roman"/>
+          <w:sz w:val="24"/>
+          <w:szCs w:val="24"/>
+        </w:rPr>
+      </w:pPr>
+      <w:r>
+        <w:rPr>
+          <w:rFonts w:ascii="Times New Roman" w:hAnsi="Times New Roman" w:cs="Times New Roman"/>
+          <w:b/>
+          <w:sz w:val="24"/>
+          <w:szCs w:val="24"/>
+        </w:rPr>
+        <w:t>Example:</w:t>
+      </w:r>
+      <w:r>
+        <w:rPr>
+          <w:rFonts w:ascii="Times New Roman" w:hAnsi="Times New Roman" w:cs="Times New Roman"/>
+          <w:sz w:val="24"/>
+          <w:szCs w:val="24"/>
+        </w:rPr>
+        <w:t xml:space="preserve"> First</w:t>
+      </w:r>
+      <w:r>
+        <w:rPr>
+          <w:rFonts w:ascii="Times New Roman" w:hAnsi="Times New Roman" w:cs="Times New Roman"/>
+          <w:sz w:val="24"/>
+          <w:szCs w:val="24"/>
+        </w:rPr>
+        <w:t xml:space="preserve"> </w:t>
+      </w:r>
+      <w:r>
+        <w:rPr>
+          <w:rFonts w:ascii="Times New Roman" w:hAnsi="Times New Roman" w:cs="Times New Roman"/>
+          <w:sz w:val="24"/>
+          <w:szCs w:val="24"/>
+        </w:rPr>
+        <w:t xml:space="preserve">time tourists shall complete a destination search and view results within </w:t>
+      </w:r>
+      <w:r>
+        <w:rPr>
+          <w:rFonts w:ascii="Times New Roman" w:hAnsi="Times New Roman" w:cs="Times New Roman"/>
+          <w:sz w:val="24"/>
+          <w:szCs w:val="24"/>
+        </w:rPr>
+        <w:t>5</w:t>
+      </w:r>
+      <w:r>
+        <w:rPr>
+          <w:rFonts w:ascii="Times New Roman" w:hAnsi="Times New Roman" w:cs="Times New Roman"/>
+          <w:sz w:val="24"/>
+          <w:szCs w:val="24"/>
+        </w:rPr>
+        <w:t xml:space="preserve"> minutes without </w:t>
+      </w:r>
+      <w:r>
+        <w:rPr>
+          <w:rFonts w:ascii="Times New Roman" w:hAnsi="Times New Roman" w:cs="Times New Roman"/>
+          <w:sz w:val="24"/>
+          <w:szCs w:val="24"/>
+        </w:rPr>
+        <w:t xml:space="preserve">any </w:t>
+      </w:r>
+      <w:r>
+        <w:rPr>
+          <w:rFonts w:ascii="Times New Roman" w:hAnsi="Times New Roman" w:cs="Times New Roman"/>
+          <w:sz w:val="24"/>
+          <w:szCs w:val="24"/>
+        </w:rPr>
+        <w:t>help.</w:t>
+      </w:r>
+    </w:p>
+    <w:p>
+      <w:pPr>
+        <w:spacing w:line="360" w:lineRule="auto"/>
+        <w:jc w:val="both"/>
+        <w:rPr>
+          <w:rFonts w:ascii="Times New Roman" w:hAnsi="Times New Roman" w:cs="Times New Roman"/>
+          <w:sz w:val="24"/>
+          <w:szCs w:val="24"/>
+        </w:rPr>
+      </w:pPr>
+    </w:p>
+    <w:p>
+      <w:pPr>
+        <w:spacing w:line="360" w:lineRule="auto"/>
+        <w:jc w:val="both"/>
+        <w:rPr>
+          <w:rFonts w:ascii="Times New Roman" w:hAnsi="Times New Roman" w:cs="Times New Roman"/>
+          <w:b/>
+          <w:sz w:val="24"/>
+          <w:szCs w:val="24"/>
+        </w:rPr>
+      </w:pPr>
+      <w:r>
+        <w:rPr>
+          <w:rFonts w:ascii="Times New Roman" w:hAnsi="Times New Roman" w:cs="Times New Roman"/>
+          <w:b/>
+          <w:sz w:val="24"/>
+          <w:szCs w:val="24"/>
+        </w:rPr>
+        <w:t>NFR-10: Maintainability</w:t>
+      </w:r>
+    </w:p>
+    <w:p>
+      <w:pPr>
+        <w:spacing w:line="360" w:lineRule="auto"/>
+        <w:jc w:val="both"/>
+        <w:rPr>
+          <w:rFonts w:ascii="Times New Roman" w:hAnsi="Times New Roman" w:cs="Times New Roman"/>
+          <w:sz w:val="24"/>
+          <w:szCs w:val="24"/>
+        </w:rPr>
+      </w:pPr>
+      <w:r>
+        <w:rPr>
+          <w:rFonts w:ascii="Times New Roman" w:hAnsi="Times New Roman" w:cs="Times New Roman"/>
+          <w:sz w:val="24"/>
+          <w:szCs w:val="24"/>
+        </w:rPr>
+        <w:t>Ease of modifying or fixing the system.</w:t>
+      </w:r>
+    </w:p>
+    <w:p>
+      <w:pPr>
+        <w:spacing w:line="360" w:lineRule="auto"/>
+        <w:jc w:val="both"/>
+        <w:rPr>
+          <w:rFonts w:ascii="Times New Roman" w:hAnsi="Times New Roman" w:cs="Times New Roman"/>
+          <w:sz w:val="24"/>
+          <w:szCs w:val="24"/>
+        </w:rPr>
+      </w:pPr>
+      <w:r>
+        <w:rPr>
+          <w:rFonts w:ascii="Times New Roman" w:hAnsi="Times New Roman" w:cs="Times New Roman"/>
+          <w:b/>
+          <w:sz w:val="24"/>
+          <w:szCs w:val="24"/>
+        </w:rPr>
+        <w:t xml:space="preserve">Example: </w:t>
+      </w:r>
+      <w:r>
+        <w:rPr>
+          <w:rFonts w:ascii="Times New Roman" w:hAnsi="Times New Roman" w:cs="Times New Roman"/>
+          <w:sz w:val="24"/>
+          <w:szCs w:val="24"/>
+        </w:rPr>
+        <w:t xml:space="preserve">A developer shall update destination search filters, including testing in </w:t>
+      </w:r>
+      <w:r>
+        <w:rPr>
+          <w:rFonts w:ascii="Times New Roman" w:hAnsi="Times New Roman" w:cs="Times New Roman"/>
+          <w:sz w:val="24"/>
+          <w:szCs w:val="24"/>
+        </w:rPr>
+        <w:t xml:space="preserve">less than </w:t>
+      </w:r>
+      <w:r>
+        <w:rPr>
+          <w:rFonts w:ascii="Times New Roman" w:hAnsi="Times New Roman" w:cs="Times New Roman"/>
+          <w:sz w:val="24"/>
+          <w:szCs w:val="24"/>
+        </w:rPr>
+        <w:t>8 hours.</w:t>
+      </w:r>
+    </w:p>
+    <w:p>
+      <w:pPr>
+        <w:spacing w:line="360" w:lineRule="auto"/>
+        <w:jc w:val="both"/>
+        <w:rPr>
+          <w:rFonts w:ascii="Times New Roman" w:hAnsi="Times New Roman" w:cs="Times New Roman"/>
+          <w:sz w:val="24"/>
+          <w:szCs w:val="24"/>
+        </w:rPr>
+      </w:pPr>
+    </w:p>
+    <w:p>
+      <w:pPr>
+        <w:spacing w:line="360" w:lineRule="auto"/>
+        <w:jc w:val="both"/>
+        <w:rPr>
+          <w:rFonts w:ascii="Times New Roman" w:hAnsi="Times New Roman" w:cs="Times New Roman"/>
+          <w:b/>
+          <w:sz w:val="24"/>
+          <w:szCs w:val="24"/>
+        </w:rPr>
+      </w:pPr>
+      <w:r>
+        <w:rPr>
+          <w:rFonts w:ascii="Times New Roman" w:hAnsi="Times New Roman" w:cs="Times New Roman"/>
+          <w:b/>
+          <w:sz w:val="24"/>
+          <w:szCs w:val="24"/>
+        </w:rPr>
+        <w:t>NFR-11: Reusability</w:t>
+      </w:r>
+    </w:p>
+    <w:p>
+      <w:pPr>
+        <w:spacing w:line="360" w:lineRule="auto"/>
+        <w:jc w:val="both"/>
+        <w:rPr>
+          <w:rFonts w:ascii="Times New Roman" w:hAnsi="Times New Roman" w:cs="Times New Roman"/>
+          <w:sz w:val="24"/>
+          <w:szCs w:val="24"/>
+        </w:rPr>
+      </w:pPr>
+      <w:r>
+        <w:rPr>
+          <w:rFonts w:ascii="Times New Roman" w:hAnsi="Times New Roman" w:cs="Times New Roman"/>
+          <w:sz w:val="24"/>
+          <w:szCs w:val="24"/>
+        </w:rPr>
+        <w:t>Components can be reused in other applications.</w:t>
+      </w:r>
+    </w:p>
+    <w:p>
+      <w:pPr>
+        <w:spacing w:line="360" w:lineRule="auto"/>
+        <w:jc w:val="both"/>
+        <w:rPr>
+          <w:rFonts w:ascii="Times New Roman" w:hAnsi="Times New Roman" w:cs="Times New Roman"/>
+          <w:sz w:val="24"/>
+          <w:szCs w:val="24"/>
+        </w:rPr>
+      </w:pPr>
+      <w:r>
+        <w:rPr>
+          <w:rFonts w:ascii="Times New Roman" w:hAnsi="Times New Roman" w:cs="Times New Roman"/>
+          <w:b/>
+          <w:sz w:val="24"/>
+          <w:szCs w:val="24"/>
+        </w:rPr>
+        <w:t xml:space="preserve">Example: </w:t>
+      </w:r>
+      <w:r>
+        <w:rPr>
+          <w:rFonts w:ascii="Times New Roman" w:hAnsi="Times New Roman" w:cs="Times New Roman"/>
+          <w:sz w:val="24"/>
+          <w:szCs w:val="24"/>
+        </w:rPr>
+        <w:t xml:space="preserve">The payment module shall be reusable in other booking or e-commerce apps with </w:t>
+      </w:r>
+      <w:r>
+        <w:rPr>
+          <w:rFonts w:ascii="Times New Roman" w:hAnsi="Times New Roman" w:cs="Times New Roman"/>
+          <w:sz w:val="24"/>
+          <w:szCs w:val="24"/>
+        </w:rPr>
+        <w:t xml:space="preserve">less than </w:t>
+      </w:r>
+      <w:r>
+        <w:rPr>
+          <w:rFonts w:ascii="Times New Roman" w:hAnsi="Times New Roman" w:cs="Times New Roman"/>
+          <w:sz w:val="24"/>
+          <w:szCs w:val="24"/>
+        </w:rPr>
+        <w:t>5% code changes.</w:t>
+      </w:r>
+    </w:p>
+    <w:p>
+      <w:pPr>
+        <w:spacing w:line="360" w:lineRule="auto"/>
+        <w:jc w:val="both"/>
+        <w:rPr>
+          <w:rFonts w:ascii="Times New Roman" w:hAnsi="Times New Roman" w:cs="Times New Roman"/>
+          <w:sz w:val="24"/>
+          <w:szCs w:val="24"/>
+        </w:rPr>
+      </w:pPr>
+    </w:p>
+    <w:p>
+      <w:pPr>
+        <w:spacing w:line="360" w:lineRule="auto"/>
+        <w:jc w:val="both"/>
+        <w:rPr>
+          <w:rFonts w:ascii="Times New Roman" w:hAnsi="Times New Roman" w:cs="Times New Roman"/>
+          <w:b/>
+          <w:sz w:val="24"/>
+          <w:szCs w:val="24"/>
+        </w:rPr>
+      </w:pPr>
+      <w:r>
+        <w:rPr>
+          <w:rFonts w:ascii="Times New Roman" w:hAnsi="Times New Roman" w:cs="Times New Roman"/>
+          <w:b/>
+          <w:sz w:val="24"/>
+          <w:szCs w:val="24"/>
+        </w:rPr>
+        <w:t>NFR-12: Testability</w:t>
+      </w:r>
+    </w:p>
+    <w:p>
+      <w:pPr>
+        <w:spacing w:line="360" w:lineRule="auto"/>
+        <w:jc w:val="both"/>
+        <w:rPr>
+          <w:rFonts w:ascii="Times New Roman" w:hAnsi="Times New Roman" w:cs="Times New Roman"/>
+          <w:sz w:val="24"/>
+          <w:szCs w:val="24"/>
+        </w:rPr>
+      </w:pPr>
+      <w:r>
+        <w:rPr>
+          <w:rFonts w:ascii="Times New Roman" w:hAnsi="Times New Roman" w:cs="Times New Roman"/>
+          <w:sz w:val="24"/>
+          <w:szCs w:val="24"/>
+        </w:rPr>
+        <w:t>Ease of verifying correctness and finding defects.</w:t>
+      </w:r>
+    </w:p>
+    <w:p>
+      <w:pPr>
+        <w:spacing w:line="360" w:lineRule="auto"/>
+        <w:jc w:val="both"/>
+        <w:rPr>
+          <w:rFonts w:ascii="Times New Roman" w:hAnsi="Times New Roman" w:cs="Times New Roman"/>
+          <w:sz w:val="24"/>
+          <w:szCs w:val="24"/>
+        </w:rPr>
+      </w:pPr>
+      <w:r>
+        <w:rPr>
+          <w:rFonts w:ascii="Times New Roman" w:hAnsi="Times New Roman" w:cs="Times New Roman"/>
+          <w:b/>
+          <w:sz w:val="24"/>
+          <w:szCs w:val="24"/>
+        </w:rPr>
+        <w:lastRenderedPageBreak/>
+        <w:t>Example:</w:t>
+      </w:r>
+      <w:r>
+        <w:rPr>
+          <w:rFonts w:ascii="Times New Roman" w:hAnsi="Times New Roman" w:cs="Times New Roman"/>
+          <w:sz w:val="24"/>
+          <w:szCs w:val="24"/>
+        </w:rPr>
+        <w:t xml:space="preserve"> Maximum cyclomatic complexity of any function shall not exceed 1</w:t>
+      </w:r>
+      <w:r>
+        <w:rPr>
+          <w:rFonts w:ascii="Times New Roman" w:hAnsi="Times New Roman" w:cs="Times New Roman"/>
+          <w:sz w:val="24"/>
+          <w:szCs w:val="24"/>
+        </w:rPr>
+        <w:t>0</w:t>
+      </w:r>
+      <w:r>
+        <w:rPr>
+          <w:rFonts w:ascii="Times New Roman" w:hAnsi="Times New Roman" w:cs="Times New Roman"/>
+          <w:sz w:val="24"/>
+          <w:szCs w:val="24"/>
+        </w:rPr>
+        <w:t xml:space="preserve">. Trip planning, recommendation and booking modules shall have </w:t>
+      </w:r>
+      <w:r>
+        <w:rPr>
+          <w:rFonts w:ascii="Times New Roman" w:hAnsi="Times New Roman" w:cs="Times New Roman"/>
+          <w:sz w:val="24"/>
+          <w:szCs w:val="24"/>
+        </w:rPr>
+        <w:t>less than 90</w:t>
+      </w:r>
+      <w:r>
+        <w:rPr>
+          <w:rFonts w:ascii="Times New Roman" w:hAnsi="Times New Roman" w:cs="Times New Roman"/>
+          <w:sz w:val="24"/>
+          <w:szCs w:val="24"/>
+        </w:rPr>
+        <w:t>% unit test coverage to ensure functionality.</w:t>
+      </w:r>
+    </w:p>
+    <w:p>
+      <w:pPr>
+        <w:pStyle w:val="NormalWeb"/>
+        <w:jc w:val="both"/>
+        <w:rPr>
+          <w:b/>
+          <w:bCs/>
+          <w:sz w:val="26"/>
+          <w:szCs w:val="26"/>
+          <w:lang w:val="en-US"/>
         </w:rPr>
       </w:pPr>
     </w:p>
@@ -10524,12 +11640,9 @@
 </file>
 
 <file path=customXml/item1.xml><?xml version="1.0" encoding="utf-8"?>
-<?mso-contentType ?>
-<FormTemplates xmlns="http://schemas.microsoft.com/sharepoint/v3/contenttype/forms">
-  <Display>DocumentLibraryForm</Display>
-  <Edit>DocumentLibraryForm</Edit>
-  <New>DocumentLibraryForm</New>
-</FormTemplates>
+<p:properties xmlns:p="http://schemas.microsoft.com/office/2006/metadata/properties" xmlns:xsi="http://www.w3.org/2001/XMLSchema-instance" xmlns:pc="http://schemas.microsoft.com/office/infopath/2007/PartnerControls">
+  <documentManagement/>
+</p:properties>
 </file>
 
 <file path=customXml/item2.xml><?xml version="1.0" encoding="utf-8"?>
@@ -10671,15 +11784,19 @@
 </file>
 
 <file path=customXml/item3.xml><?xml version="1.0" encoding="utf-8"?>
-<p:properties xmlns:p="http://schemas.microsoft.com/office/2006/metadata/properties" xmlns:xsi="http://www.w3.org/2001/XMLSchema-instance" xmlns:pc="http://schemas.microsoft.com/office/infopath/2007/PartnerControls">
-  <documentManagement/>
-</p:properties>
+<?mso-contentType ?>
+<FormTemplates xmlns="http://schemas.microsoft.com/sharepoint/v3/contenttype/forms">
+  <Display>DocumentLibraryForm</Display>
+  <Edit>DocumentLibraryForm</Edit>
+  <New>DocumentLibraryForm</New>
+</FormTemplates>
 </file>
 
 <file path=customXml/itemProps1.xml><?xml version="1.0" encoding="utf-8"?>
-<ds:datastoreItem xmlns:ds="http://schemas.openxmlformats.org/officeDocument/2006/customXml" ds:itemID="{A135D9E7-1404-42E6-8FA3-EFBD12F05B34}">
+<ds:datastoreItem xmlns:ds="http://schemas.openxmlformats.org/officeDocument/2006/customXml" ds:itemID="{5A8653E7-73B2-4237-9113-6302E7D224CB}">
   <ds:schemaRefs>
-    <ds:schemaRef ds:uri="http://schemas.microsoft.com/sharepoint/v3/contenttype/forms"/>
+    <ds:schemaRef ds:uri="http://schemas.microsoft.com/office/2006/metadata/properties"/>
+    <ds:schemaRef ds:uri="http://schemas.microsoft.com/office/infopath/2007/PartnerControls"/>
   </ds:schemaRefs>
 </ds:datastoreItem>
 </file>
@@ -10703,10 +11820,9 @@
 </file>
 
 <file path=customXml/itemProps3.xml><?xml version="1.0" encoding="utf-8"?>
-<ds:datastoreItem xmlns:ds="http://schemas.openxmlformats.org/officeDocument/2006/customXml" ds:itemID="{5A8653E7-73B2-4237-9113-6302E7D224CB}">
+<ds:datastoreItem xmlns:ds="http://schemas.openxmlformats.org/officeDocument/2006/customXml" ds:itemID="{A135D9E7-1404-42E6-8FA3-EFBD12F05B34}">
   <ds:schemaRefs>
-    <ds:schemaRef ds:uri="http://schemas.microsoft.com/office/2006/metadata/properties"/>
-    <ds:schemaRef ds:uri="http://schemas.microsoft.com/office/infopath/2007/PartnerControls"/>
+    <ds:schemaRef ds:uri="http://schemas.microsoft.com/sharepoint/v3/contenttype/forms"/>
   </ds:schemaRefs>
 </ds:datastoreItem>
 </file>
</xml_diff>

<commit_message>
Use Case diagram has added
</commit_message>
<xml_diff>
--- a/SE Project Report [V] [Group - 03].docx
+++ b/SE Project Report [V] [Group - 03].docx
@@ -8305,14 +8305,241 @@
     </w:p>
     <w:p>
       <w:pPr>
-        <w:pStyle w:val="NormalWeb"/>
-        <w:jc w:val="both"/>
-        <w:rPr>
-          <w:b/>
+        <w:spacing w:line="360" w:lineRule="auto"/>
+        <w:jc w:val="both"/>
+        <w:rPr>
+          <w:rFonts w:ascii="Times New Roman" w:hAnsi="Times New Roman" w:cs="Times New Roman"/>
+          <w:sz w:val="24"/>
+          <w:szCs w:val="24"/>
+        </w:rPr>
+      </w:pPr>
+    </w:p>
+    <w:p>
+      <w:pPr>
+        <w:pStyle w:val="Heading1"/>
+        <w:numPr>
+          <w:ilvl w:val="0"/>
+          <w:numId w:val="0"/>
+        </w:numPr>
+        <w:spacing w:line="360" w:lineRule="auto"/>
+        <w:jc w:val="both"/>
+        <w:rPr>
+          <w:rFonts w:ascii="Times New Roman" w:hAnsi="Times New Roman"/>
+          <w:sz w:val="26"/>
+          <w:szCs w:val="26"/>
+        </w:rPr>
+      </w:pPr>
+      <w:bookmarkStart w:id="10" w:name="_Toc219789492"/>
+      <w:r>
+        <w:rPr>
+          <w:rFonts w:ascii="Times New Roman" w:hAnsi="Times New Roman"/>
+          <w:sz w:val="26"/>
+          <w:szCs w:val="26"/>
+        </w:rPr>
+        <w:t>3. SOFTWARE DESIGN</w:t>
+      </w:r>
+      <w:bookmarkEnd w:id="10"/>
+    </w:p>
+    <w:p>
+      <w:pPr>
+        <w:pStyle w:val="Heading1"/>
+        <w:numPr>
+          <w:ilvl w:val="0"/>
+          <w:numId w:val="0"/>
+        </w:numPr>
+        <w:spacing w:line="360" w:lineRule="auto"/>
+        <w:jc w:val="both"/>
+        <w:rPr>
+          <w:rFonts w:ascii="Times New Roman" w:hAnsi="Times New Roman"/>
+          <w:sz w:val="26"/>
+          <w:szCs w:val="26"/>
+        </w:rPr>
+      </w:pPr>
+      <w:bookmarkStart w:id="11" w:name="_Toc219789493"/>
+      <w:r>
+        <w:rPr>
+          <w:rFonts w:ascii="Times New Roman" w:hAnsi="Times New Roman"/>
+          <w:sz w:val="26"/>
+          <w:szCs w:val="26"/>
+        </w:rPr>
+        <w:t>3.1 System Design</w:t>
+      </w:r>
+      <w:bookmarkEnd w:id="11"/>
+    </w:p>
+    <w:p>
+      <w:pPr>
+        <w:pStyle w:val="Heading1"/>
+        <w:numPr>
+          <w:ilvl w:val="0"/>
+          <w:numId w:val="0"/>
+        </w:numPr>
+        <w:spacing w:line="360" w:lineRule="auto"/>
+        <w:jc w:val="both"/>
+        <w:rPr>
+          <w:rFonts w:ascii="Times New Roman" w:hAnsi="Times New Roman"/>
+          <w:sz w:val="26"/>
+          <w:szCs w:val="26"/>
+        </w:rPr>
+      </w:pPr>
+      <w:bookmarkStart w:id="12" w:name="_Toc219789494"/>
+      <w:r>
+        <w:rPr>
+          <w:rFonts w:ascii="Times New Roman" w:hAnsi="Times New Roman"/>
+          <w:sz w:val="26"/>
+          <w:szCs w:val="26"/>
+        </w:rPr>
+        <w:t xml:space="preserve">3.1.1 Use </w:t>
+      </w:r>
+      <w:r>
+        <w:rPr>
+          <w:rFonts w:ascii="Times New Roman" w:hAnsi="Times New Roman"/>
           <w:bCs/>
           <w:sz w:val="26"/>
           <w:szCs w:val="26"/>
         </w:rPr>
+        <w:t>Case Diagram</w:t>
+      </w:r>
+      <w:bookmarkEnd w:id="12"/>
+    </w:p>
+    <w:p>
+      <w:pPr>
+        <w:rPr>
+          <w:rFonts w:ascii="Times New Roman" w:hAnsi="Times New Roman" w:cs="Times New Roman"/>
+          <w:b/>
+          <w:sz w:val="24"/>
+          <w:szCs w:val="24"/>
+        </w:rPr>
+      </w:pPr>
+      <w:bookmarkStart w:id="13" w:name="_Toc216162412"/>
+      <w:r>
+        <w:rPr>
+          <w:rFonts w:ascii="Times New Roman" w:hAnsi="Times New Roman" w:cs="Times New Roman"/>
+          <w:b/>
+          <w:sz w:val="24"/>
+          <w:szCs w:val="24"/>
+        </w:rPr>
+        <w:t>Description</w:t>
+      </w:r>
+      <w:bookmarkEnd w:id="13"/>
+    </w:p>
+    <w:p>
+      <w:pPr>
+        <w:spacing w:line="360" w:lineRule="auto"/>
+        <w:jc w:val="both"/>
+        <w:rPr>
+          <w:rFonts w:ascii="Times New Roman" w:hAnsi="Times New Roman" w:cs="Times New Roman"/>
+          <w:sz w:val="24"/>
+          <w:szCs w:val="24"/>
+        </w:rPr>
+      </w:pPr>
+      <w:r>
+        <w:rPr>
+          <w:rFonts w:ascii="Times New Roman" w:hAnsi="Times New Roman" w:cs="Times New Roman"/>
+          <w:sz w:val="24"/>
+          <w:szCs w:val="24"/>
+        </w:rPr>
+        <w:t>The system allows Tourists, Service Providers, and Authorities to Register/Login with email or phone number, where the Server automatically verifies accounts. Tourists can Manage Profile to update personal information and preferences, then Search Destinations by applying filters for distance, rating, price and with additional features to View Nearby Attractions. Moreover, AI View Recommendations based on preferences. Users can Generate Trip Plan to create optimized single-day or multi-day trips, then Search/Booking Services for hotels, transportation and restaurants which includes Process Payment that connects to Validate Booking Payment handled by Server. Tourists access Get Safety Alerts for real-time warnings and can trigger Emergency Helpline to send live location to authorities, while they can also Rate and Review Services after trips. Service Providers Verify Business Documents during registration, then Update Service Details and Manage Bookings by viewing requests, Accept/Reject Bookings based on availability and also create Special Offers/Discounts. Admin performs Verify Accounts by checking documents, uses Manage Accounts, can Ban/Suspend Accounts for violations, Maintain System for performance. Authorities  Provide/Publish Safety Alerts to inform tourists, Approve New Destinations for official recognition, Verify Service Provider Legitimacy for trust badges, and Monitor Reports/Complaints to ensure tourist safety and service quality across the platform.</w:t>
+      </w:r>
+    </w:p>
+    <w:p>
+      <w:pPr>
+        <w:spacing w:line="360" w:lineRule="auto"/>
+        <w:jc w:val="both"/>
+      </w:pPr>
+    </w:p>
+    <w:p>
+      <w:pPr>
+        <w:rPr>
+          <w:rFonts w:ascii="Times New Roman" w:hAnsi="Times New Roman" w:cs="Times New Roman"/>
+          <w:b/>
+          <w:sz w:val="26"/>
+          <w:szCs w:val="26"/>
+        </w:rPr>
+      </w:pPr>
+      <w:bookmarkStart w:id="14" w:name="_Toc216162413"/>
+      <w:r>
+        <w:rPr>
+          <w:rFonts w:ascii="Times New Roman" w:hAnsi="Times New Roman" w:cs="Times New Roman"/>
+          <w:b/>
+          <w:sz w:val="26"/>
+          <w:szCs w:val="26"/>
+        </w:rPr>
+        <w:t>Diagram</w:t>
+      </w:r>
+      <w:bookmarkEnd w:id="14"/>
+    </w:p>
+    <w:p/>
+    <w:p/>
+    <w:p/>
+    <w:p>
+      <w:pPr>
+        <w:jc w:val="center"/>
+      </w:pPr>
+      <w:r>
+        <w:rPr>
+          <w:noProof/>
+        </w:rPr>
+        <w:drawing>
+          <wp:inline distT="0" distB="0" distL="0" distR="0" wp14:anchorId="7495471B" wp14:editId="1DD5D909">
+            <wp:extent cx="6489700" cy="5346700"/>
+            <wp:effectExtent l="0" t="0" r="6350" b="6350"/>
+            <wp:docPr id="9" name="Picture 9"/>
+            <wp:cNvGraphicFramePr>
+              <a:graphicFrameLocks xmlns:a="http://schemas.openxmlformats.org/drawingml/2006/main" noChangeAspect="1"/>
+            </wp:cNvGraphicFramePr>
+            <a:graphic xmlns:a="http://schemas.openxmlformats.org/drawingml/2006/main">
+              <a:graphicData uri="http://schemas.openxmlformats.org/drawingml/2006/picture">
+                <pic:pic xmlns:pic="http://schemas.openxmlformats.org/drawingml/2006/picture">
+                  <pic:nvPicPr>
+                    <pic:cNvPr id="9" name="Use Case Diagram.jpg"/>
+                    <pic:cNvPicPr/>
+                  </pic:nvPicPr>
+                  <pic:blipFill>
+                    <a:blip r:embed="rId13" cstate="print">
+                      <a:extLst>
+                        <a:ext uri="{28A0092B-C50C-407E-A947-70E740481C1C}">
+                          <a14:useLocalDpi xmlns:a14="http://schemas.microsoft.com/office/drawing/2010/main" val="0"/>
+                        </a:ext>
+                      </a:extLst>
+                    </a:blip>
+                    <a:stretch>
+                      <a:fillRect/>
+                    </a:stretch>
+                  </pic:blipFill>
+                  <pic:spPr>
+                    <a:xfrm>
+                      <a:off x="0" y="0"/>
+                      <a:ext cx="6504963" cy="5359275"/>
+                    </a:xfrm>
+                    <a:prstGeom prst="rect">
+                      <a:avLst/>
+                    </a:prstGeom>
+                  </pic:spPr>
+                </pic:pic>
+              </a:graphicData>
+            </a:graphic>
+          </wp:inline>
+        </w:drawing>
+      </w:r>
+    </w:p>
+    <w:p>
+      <w:pPr>
+        <w:spacing w:line="360" w:lineRule="auto"/>
+        <w:jc w:val="both"/>
+        <w:rPr>
+          <w:sz w:val="24"/>
+          <w:szCs w:val="24"/>
+        </w:rPr>
+      </w:pPr>
+    </w:p>
+    <w:p>
+      <w:pPr>
+        <w:spacing w:line="360" w:lineRule="auto"/>
+        <w:jc w:val="both"/>
+        <w:rPr>
+          <w:sz w:val="24"/>
+          <w:szCs w:val="24"/>
+        </w:rPr>
       </w:pPr>
     </w:p>
     <w:p>
@@ -8329,20 +8556,32 @@
     </w:p>
     <w:p>
       <w:pPr>
-        <w:spacing w:line="360" w:lineRule="auto"/>
-        <w:jc w:val="both"/>
-        <w:rPr>
-          <w:rFonts w:ascii="Times New Roman" w:hAnsi="Times New Roman" w:cs="Times New Roman"/>
+        <w:pStyle w:val="NormalWeb"/>
+        <w:jc w:val="both"/>
+        <w:rPr>
           <w:b/>
           <w:bCs/>
+          <w:sz w:val="26"/>
+          <w:szCs w:val="26"/>
+        </w:rPr>
+      </w:pPr>
+    </w:p>
+    <w:p>
+      <w:pPr>
+        <w:spacing w:line="360" w:lineRule="auto"/>
+        <w:jc w:val="both"/>
+        <w:rPr>
+          <w:rFonts w:ascii="Times New Roman" w:hAnsi="Times New Roman" w:cs="Times New Roman"/>
+          <w:b/>
+          <w:bCs/>
           <w:sz w:val="24"/>
           <w:szCs w:val="24"/>
         </w:rPr>
       </w:pPr>
     </w:p>
     <w:sectPr>
-      <w:headerReference w:type="default" r:id="rId13"/>
-      <w:footerReference w:type="default" r:id="rId14"/>
+      <w:headerReference w:type="default" r:id="rId14"/>
+      <w:footerReference w:type="default" r:id="rId15"/>
       <w:pgSz w:w="12240" w:h="15840"/>
       <w:pgMar w:top="1440" w:right="1440" w:bottom="1440" w:left="1440" w:header="720" w:footer="720" w:gutter="0"/>
       <w:cols w:space="720"/>
@@ -11640,12 +11879,6 @@
 </file>
 
 <file path=customXml/item1.xml><?xml version="1.0" encoding="utf-8"?>
-<p:properties xmlns:p="http://schemas.microsoft.com/office/2006/metadata/properties" xmlns:xsi="http://www.w3.org/2001/XMLSchema-instance" xmlns:pc="http://schemas.microsoft.com/office/infopath/2007/PartnerControls">
-  <documentManagement/>
-</p:properties>
-</file>
-
-<file path=customXml/item2.xml><?xml version="1.0" encoding="utf-8"?>
 <ct:contentTypeSchema xmlns:ct="http://schemas.microsoft.com/office/2006/metadata/contentType" xmlns:ma="http://schemas.microsoft.com/office/2006/metadata/properties/metaAttributes" ct:_="" ma:_="" ma:contentTypeName="Document" ma:contentTypeID="0x0101000130A8883D509741AAD9698FAF47E5F3" ma:contentTypeVersion="3" ma:contentTypeDescription="Create a new document." ma:contentTypeScope="" ma:versionID="ff89cdacd3a61eed31ca6cf071b8b226">
   <xsd:schema xmlns:xsd="http://www.w3.org/2001/XMLSchema" xmlns:xs="http://www.w3.org/2001/XMLSchema" xmlns:p="http://schemas.microsoft.com/office/2006/metadata/properties" xmlns:ns2="9c9eb58d-2f4c-499b-ab9c-47c1d5de8bf8" targetNamespace="http://schemas.microsoft.com/office/2006/metadata/properties" ma:root="true" ma:fieldsID="c7d838d636f2945413649be92e4efa58" ns2:_="">
     <xsd:import namespace="9c9eb58d-2f4c-499b-ab9c-47c1d5de8bf8"/>
@@ -11783,6 +12016,12 @@
 </ct:contentTypeSchema>
 </file>
 
+<file path=customXml/item2.xml><?xml version="1.0" encoding="utf-8"?>
+<p:properties xmlns:p="http://schemas.microsoft.com/office/2006/metadata/properties" xmlns:xsi="http://www.w3.org/2001/XMLSchema-instance" xmlns:pc="http://schemas.microsoft.com/office/infopath/2007/PartnerControls">
+  <documentManagement/>
+</p:properties>
+</file>
+
 <file path=customXml/item3.xml><?xml version="1.0" encoding="utf-8"?>
 <?mso-contentType ?>
 <FormTemplates xmlns="http://schemas.microsoft.com/sharepoint/v3/contenttype/forms">
@@ -11793,15 +12032,6 @@
 </file>
 
 <file path=customXml/itemProps1.xml><?xml version="1.0" encoding="utf-8"?>
-<ds:datastoreItem xmlns:ds="http://schemas.openxmlformats.org/officeDocument/2006/customXml" ds:itemID="{5A8653E7-73B2-4237-9113-6302E7D224CB}">
-  <ds:schemaRefs>
-    <ds:schemaRef ds:uri="http://schemas.microsoft.com/office/2006/metadata/properties"/>
-    <ds:schemaRef ds:uri="http://schemas.microsoft.com/office/infopath/2007/PartnerControls"/>
-  </ds:schemaRefs>
-</ds:datastoreItem>
-</file>
-
-<file path=customXml/itemProps2.xml><?xml version="1.0" encoding="utf-8"?>
 <ds:datastoreItem xmlns:ds="http://schemas.openxmlformats.org/officeDocument/2006/customXml" ds:itemID="{0434414E-15C3-4A9C-92D7-BEEEE9D04DCA}">
   <ds:schemaRefs>
     <ds:schemaRef ds:uri="http://schemas.microsoft.com/office/2006/metadata/contentType"/>
@@ -11819,6 +12049,15 @@
 </ds:datastoreItem>
 </file>
 
+<file path=customXml/itemProps2.xml><?xml version="1.0" encoding="utf-8"?>
+<ds:datastoreItem xmlns:ds="http://schemas.openxmlformats.org/officeDocument/2006/customXml" ds:itemID="{5A8653E7-73B2-4237-9113-6302E7D224CB}">
+  <ds:schemaRefs>
+    <ds:schemaRef ds:uri="http://schemas.microsoft.com/office/2006/metadata/properties"/>
+    <ds:schemaRef ds:uri="http://schemas.microsoft.com/office/infopath/2007/PartnerControls"/>
+  </ds:schemaRefs>
+</ds:datastoreItem>
+</file>
+
 <file path=customXml/itemProps3.xml><?xml version="1.0" encoding="utf-8"?>
 <ds:datastoreItem xmlns:ds="http://schemas.openxmlformats.org/officeDocument/2006/customXml" ds:itemID="{A135D9E7-1404-42E6-8FA3-EFBD12F05B34}">
   <ds:schemaRefs>

</xml_diff>

<commit_message>
Class diagram has added
</commit_message>
<xml_diff>
--- a/SE Project Report [V] [Group - 03].docx
+++ b/SE Project Report [V] [Group - 03].docx
@@ -8545,43 +8545,326 @@
     <w:p>
       <w:pPr>
         <w:pStyle w:val="NormalWeb"/>
-        <w:jc w:val="both"/>
         <w:rPr>
           <w:b/>
           <w:bCs/>
           <w:sz w:val="26"/>
           <w:szCs w:val="26"/>
-        </w:rPr>
-      </w:pPr>
-    </w:p>
-    <w:p>
-      <w:pPr>
-        <w:pStyle w:val="NormalWeb"/>
-        <w:jc w:val="both"/>
+          <w:lang w:val="en-US"/>
+        </w:rPr>
+      </w:pPr>
+      <w:bookmarkStart w:id="15" w:name="_Toc219789495"/>
+      <w:r>
         <w:rPr>
           <w:b/>
           <w:bCs/>
           <w:sz w:val="26"/>
           <w:szCs w:val="26"/>
-        </w:rPr>
-      </w:pPr>
-    </w:p>
-    <w:p>
-      <w:pPr>
-        <w:spacing w:line="360" w:lineRule="auto"/>
-        <w:jc w:val="both"/>
-        <w:rPr>
-          <w:rFonts w:ascii="Times New Roman" w:hAnsi="Times New Roman" w:cs="Times New Roman"/>
+          <w:lang w:val="en-US"/>
+        </w:rPr>
+        <w:lastRenderedPageBreak/>
+        <w:t>3.1.2 Class Diagram</w:t>
+      </w:r>
+      <w:bookmarkEnd w:id="15"/>
+    </w:p>
+    <w:p>
+      <w:pPr>
+        <w:pStyle w:val="NormalWeb"/>
+        <w:jc w:val="both"/>
+        <w:rPr>
           <w:b/>
           <w:bCs/>
+          <w:sz w:val="26"/>
+          <w:szCs w:val="26"/>
+          <w:lang w:val="en-US"/>
+        </w:rPr>
+      </w:pPr>
+    </w:p>
+    <w:p>
+      <w:pPr>
+        <w:pStyle w:val="NormalWeb"/>
+        <w:jc w:val="both"/>
+        <w:rPr>
+          <w:b/>
+          <w:bCs/>
+          <w:sz w:val="26"/>
+          <w:szCs w:val="26"/>
+          <w:lang w:val="en-US"/>
+        </w:rPr>
+      </w:pPr>
+      <w:r>
+        <w:rPr>
+          <w:b/>
+          <w:bCs/>
+          <w:sz w:val="26"/>
+          <w:szCs w:val="26"/>
+          <w:lang w:val="en-US"/>
+        </w:rPr>
+        <w:t>Description</w:t>
+      </w:r>
+    </w:p>
+    <w:p>
+      <w:pPr>
+        <w:pStyle w:val="NormalWeb"/>
+        <w:rPr>
+          <w:b/>
+          <w:bCs/>
+          <w:sz w:val="26"/>
+          <w:szCs w:val="26"/>
+        </w:rPr>
+      </w:pPr>
+      <w:r>
+        <w:rPr>
+          <w:b/>
+          <w:bCs/>
+          <w:sz w:val="26"/>
+          <w:szCs w:val="26"/>
+        </w:rPr>
+        <w:t xml:space="preserve">The class diagram illustrates the static structure of the </w:t>
+      </w:r>
+      <w:r>
+        <w:rPr>
+          <w:b/>
+          <w:bCs/>
+          <w:i/>
+          <w:iCs/>
+          <w:sz w:val="26"/>
+          <w:szCs w:val="26"/>
+        </w:rPr>
+        <w:t>TravelBuddy</w:t>
+      </w:r>
+      <w:r>
+        <w:rPr>
+          <w:b/>
+          <w:bCs/>
+          <w:sz w:val="26"/>
+          <w:szCs w:val="26"/>
+        </w:rPr>
+        <w:t xml:space="preserve"> system using UML class notation. The User class is designed as the parent class and contains common private attributes such as userId, name, email, phone, and password, along with public operations like register(), login(), and updateProfile(). The Tourist, ServiceProvider, Authority and Admin classes inherit from the User class, representing different system roles with specialized responsibilities. The Tourist class manages travel-related functionalities including destination search, trip plan generation, booking services, and emergency SOS activation. The ServiceProvider class handles business registration, service management, and booking management, while the Authority class is responsible for publishing safety alerts and responding to emergency reports. The Admin class manages system-level operations such as account verification and system maintenance. The Tourist class is associated with the TripPlan class to generate multiple travel itineraries, and with the Booking class to make service reservations. The Booking class has a composition relationship with the Payment class, indicating that payment cannot exist without a booking. The Authority class is associated with the SafetyAlert class to manage safety information. All attributes are marked as private using the ‘−’ symbol, and all methods are marked as public using the ‘+’ symbol, following standard UML conventions.</w:t>
+      </w:r>
+    </w:p>
+    <w:p>
+      <w:pPr>
+        <w:pStyle w:val="NormalWeb"/>
+        <w:rPr>
+          <w:b/>
+          <w:bCs/>
+          <w:sz w:val="26"/>
+          <w:szCs w:val="26"/>
+        </w:rPr>
+      </w:pPr>
+    </w:p>
+    <w:p>
+      <w:pPr>
+        <w:pStyle w:val="NormalWeb"/>
+        <w:rPr>
+          <w:b/>
+          <w:bCs/>
+          <w:sz w:val="26"/>
+          <w:szCs w:val="26"/>
+        </w:rPr>
+      </w:pPr>
+    </w:p>
+    <w:p>
+      <w:pPr>
+        <w:pStyle w:val="NormalWeb"/>
+        <w:rPr>
+          <w:b/>
+          <w:bCs/>
+          <w:sz w:val="26"/>
+          <w:szCs w:val="26"/>
+        </w:rPr>
+      </w:pPr>
+    </w:p>
+    <w:p>
+      <w:pPr>
+        <w:pStyle w:val="NormalWeb"/>
+        <w:rPr>
+          <w:b/>
+          <w:bCs/>
+          <w:sz w:val="26"/>
+          <w:szCs w:val="26"/>
+        </w:rPr>
+      </w:pPr>
+    </w:p>
+    <w:p>
+      <w:pPr>
+        <w:pStyle w:val="NormalWeb"/>
+        <w:rPr>
+          <w:b/>
+          <w:bCs/>
+          <w:sz w:val="26"/>
+          <w:szCs w:val="26"/>
+        </w:rPr>
+      </w:pPr>
+    </w:p>
+    <w:p>
+      <w:pPr>
+        <w:pStyle w:val="NormalWeb"/>
+        <w:rPr>
+          <w:b/>
+          <w:bCs/>
+          <w:sz w:val="26"/>
+          <w:szCs w:val="26"/>
+        </w:rPr>
+      </w:pPr>
+    </w:p>
+    <w:p>
+      <w:pPr>
+        <w:pStyle w:val="NormalWeb"/>
+        <w:jc w:val="both"/>
+        <w:rPr>
+          <w:b/>
+          <w:bCs/>
+          <w:sz w:val="26"/>
+          <w:szCs w:val="26"/>
+          <w:lang w:val="en-US"/>
+        </w:rPr>
+      </w:pPr>
+      <w:r>
+        <w:rPr>
+          <w:b/>
+          <w:bCs/>
+          <w:sz w:val="26"/>
+          <w:szCs w:val="26"/>
+          <w:lang w:val="en-US"/>
+        </w:rPr>
+        <w:t>Diagram</w:t>
+      </w:r>
+    </w:p>
+    <w:p>
+      <w:pPr>
+        <w:pStyle w:val="NormalWeb"/>
+        <w:jc w:val="both"/>
+        <w:rPr>
+          <w:b/>
+          <w:bCs/>
+          <w:sz w:val="26"/>
+          <w:szCs w:val="26"/>
+          <w:lang w:val="en-US"/>
+        </w:rPr>
+      </w:pPr>
+    </w:p>
+    <w:p>
+      <w:pPr>
+        <w:pStyle w:val="NormalWeb"/>
+        <w:jc w:val="both"/>
+        <w:rPr>
+          <w:b/>
+          <w:bCs/>
+          <w:sz w:val="26"/>
+          <w:szCs w:val="26"/>
+        </w:rPr>
+      </w:pPr>
+      <w:r>
+        <w:rPr>
+          <w:b/>
+          <w:bCs/>
+          <w:sz w:val="26"/>
+          <w:szCs w:val="26"/>
+        </w:rPr>
+        <w:lastRenderedPageBreak/>
+        <w:drawing>
+          <wp:inline distT="0" distB="0" distL="0" distR="0" wp14:anchorId="3272C60B" wp14:editId="1182D55B">
+            <wp:extent cx="5943600" cy="7010400"/>
+            <wp:effectExtent l="0" t="0" r="0" b="0"/>
+            <wp:docPr id="577688289" name="Picture 2"/>
+            <wp:cNvGraphicFramePr>
+              <a:graphicFrameLocks xmlns:a="http://schemas.openxmlformats.org/drawingml/2006/main" noChangeAspect="1"/>
+            </wp:cNvGraphicFramePr>
+            <a:graphic xmlns:a="http://schemas.openxmlformats.org/drawingml/2006/main">
+              <a:graphicData uri="http://schemas.openxmlformats.org/drawingml/2006/picture">
+                <pic:pic xmlns:pic="http://schemas.openxmlformats.org/drawingml/2006/picture">
+                  <pic:nvPicPr>
+                    <pic:cNvPr id="0" name="Picture 5"/>
+                    <pic:cNvPicPr>
+                      <a:picLocks noChangeAspect="1" noChangeArrowheads="1"/>
+                    </pic:cNvPicPr>
+                  </pic:nvPicPr>
+                  <pic:blipFill>
+                    <a:blip r:embed="rId14">
+                      <a:extLst>
+                        <a:ext uri="{28A0092B-C50C-407E-A947-70E740481C1C}">
+                          <a14:useLocalDpi xmlns:a14="http://schemas.microsoft.com/office/drawing/2010/main" val="0"/>
+                        </a:ext>
+                      </a:extLst>
+                    </a:blip>
+                    <a:srcRect/>
+                    <a:stretch>
+                      <a:fillRect/>
+                    </a:stretch>
+                  </pic:blipFill>
+                  <pic:spPr bwMode="auto">
+                    <a:xfrm>
+                      <a:off x="0" y="0"/>
+                      <a:ext cx="5943600" cy="7010400"/>
+                    </a:xfrm>
+                    <a:prstGeom prst="rect">
+                      <a:avLst/>
+                    </a:prstGeom>
+                    <a:noFill/>
+                    <a:ln>
+                      <a:noFill/>
+                    </a:ln>
+                  </pic:spPr>
+                </pic:pic>
+              </a:graphicData>
+            </a:graphic>
+          </wp:inline>
+        </w:drawing>
+      </w:r>
+    </w:p>
+    <w:p>
+      <w:pPr>
+        <w:pStyle w:val="NormalWeb"/>
+        <w:rPr>
+          <w:b/>
+          <w:bCs/>
+          <w:sz w:val="26"/>
+          <w:szCs w:val="26"/>
+        </w:rPr>
+      </w:pPr>
+    </w:p>
+    <w:p>
+      <w:pPr>
+        <w:pStyle w:val="NormalWeb"/>
+        <w:jc w:val="both"/>
+        <w:rPr>
+          <w:b/>
+          <w:bCs/>
+          <w:sz w:val="26"/>
+          <w:szCs w:val="26"/>
+        </w:rPr>
+      </w:pPr>
+    </w:p>
+    <w:p>
+      <w:pPr>
+        <w:pStyle w:val="NormalWeb"/>
+        <w:jc w:val="both"/>
+        <w:rPr>
+          <w:b/>
+          <w:bCs/>
+          <w:sz w:val="26"/>
+          <w:szCs w:val="26"/>
+        </w:rPr>
+      </w:pPr>
+    </w:p>
+    <w:p>
+      <w:pPr>
+        <w:spacing w:line="360" w:lineRule="auto"/>
+        <w:jc w:val="both"/>
+        <w:rPr>
+          <w:rFonts w:ascii="Times New Roman" w:hAnsi="Times New Roman" w:cs="Times New Roman"/>
+          <w:b/>
+          <w:bCs/>
           <w:sz w:val="24"/>
           <w:szCs w:val="24"/>
         </w:rPr>
       </w:pPr>
     </w:p>
     <w:sectPr>
-      <w:headerReference w:type="default" r:id="rId14"/>
-      <w:footerReference w:type="default" r:id="rId15"/>
+      <w:headerReference w:type="default" r:id="rId15"/>
+      <w:footerReference w:type="default" r:id="rId16"/>
       <w:pgSz w:w="12240" w:h="15840"/>
       <w:pgMar w:top="1440" w:right="1440" w:bottom="1440" w:left="1440" w:header="720" w:footer="720" w:gutter="0"/>
       <w:cols w:space="720"/>
@@ -11097,7 +11380,6 @@
   <w:style w:type="character" w:default="1" w:styleId="DefaultParagraphFont">
     <w:name w:val="Default Paragraph Font"/>
     <w:uiPriority w:val="1"/>
-    <w:semiHidden/>
     <w:unhideWhenUsed/>
   </w:style>
   <w:style w:type="table" w:default="1" w:styleId="TableNormal">
@@ -11879,6 +12161,21 @@
 </file>
 
 <file path=customXml/item1.xml><?xml version="1.0" encoding="utf-8"?>
+<?mso-contentType ?>
+<FormTemplates xmlns="http://schemas.microsoft.com/sharepoint/v3/contenttype/forms">
+  <Display>DocumentLibraryForm</Display>
+  <Edit>DocumentLibraryForm</Edit>
+  <New>DocumentLibraryForm</New>
+</FormTemplates>
+</file>
+
+<file path=customXml/item2.xml><?xml version="1.0" encoding="utf-8"?>
+<p:properties xmlns:p="http://schemas.microsoft.com/office/2006/metadata/properties" xmlns:xsi="http://www.w3.org/2001/XMLSchema-instance" xmlns:pc="http://schemas.microsoft.com/office/infopath/2007/PartnerControls">
+  <documentManagement/>
+</p:properties>
+</file>
+
+<file path=customXml/item3.xml><?xml version="1.0" encoding="utf-8"?>
 <ct:contentTypeSchema xmlns:ct="http://schemas.microsoft.com/office/2006/metadata/contentType" xmlns:ma="http://schemas.microsoft.com/office/2006/metadata/properties/metaAttributes" ct:_="" ma:_="" ma:contentTypeName="Document" ma:contentTypeID="0x0101000130A8883D509741AAD9698FAF47E5F3" ma:contentTypeVersion="3" ma:contentTypeDescription="Create a new document." ma:contentTypeScope="" ma:versionID="ff89cdacd3a61eed31ca6cf071b8b226">
   <xsd:schema xmlns:xsd="http://www.w3.org/2001/XMLSchema" xmlns:xs="http://www.w3.org/2001/XMLSchema" xmlns:p="http://schemas.microsoft.com/office/2006/metadata/properties" xmlns:ns2="9c9eb58d-2f4c-499b-ab9c-47c1d5de8bf8" targetNamespace="http://schemas.microsoft.com/office/2006/metadata/properties" ma:root="true" ma:fieldsID="c7d838d636f2945413649be92e4efa58" ns2:_="">
     <xsd:import namespace="9c9eb58d-2f4c-499b-ab9c-47c1d5de8bf8"/>
@@ -12016,22 +12313,24 @@
 </ct:contentTypeSchema>
 </file>
 
-<file path=customXml/item2.xml><?xml version="1.0" encoding="utf-8"?>
-<p:properties xmlns:p="http://schemas.microsoft.com/office/2006/metadata/properties" xmlns:xsi="http://www.w3.org/2001/XMLSchema-instance" xmlns:pc="http://schemas.microsoft.com/office/infopath/2007/PartnerControls">
-  <documentManagement/>
-</p:properties>
+<file path=customXml/itemProps1.xml><?xml version="1.0" encoding="utf-8"?>
+<ds:datastoreItem xmlns:ds="http://schemas.openxmlformats.org/officeDocument/2006/customXml" ds:itemID="{A135D9E7-1404-42E6-8FA3-EFBD12F05B34}">
+  <ds:schemaRefs>
+    <ds:schemaRef ds:uri="http://schemas.microsoft.com/sharepoint/v3/contenttype/forms"/>
+  </ds:schemaRefs>
+</ds:datastoreItem>
 </file>
 
-<file path=customXml/item3.xml><?xml version="1.0" encoding="utf-8"?>
-<?mso-contentType ?>
-<FormTemplates xmlns="http://schemas.microsoft.com/sharepoint/v3/contenttype/forms">
-  <Display>DocumentLibraryForm</Display>
-  <Edit>DocumentLibraryForm</Edit>
-  <New>DocumentLibraryForm</New>
-</FormTemplates>
+<file path=customXml/itemProps2.xml><?xml version="1.0" encoding="utf-8"?>
+<ds:datastoreItem xmlns:ds="http://schemas.openxmlformats.org/officeDocument/2006/customXml" ds:itemID="{5A8653E7-73B2-4237-9113-6302E7D224CB}">
+  <ds:schemaRefs>
+    <ds:schemaRef ds:uri="http://schemas.microsoft.com/office/2006/metadata/properties"/>
+    <ds:schemaRef ds:uri="http://schemas.microsoft.com/office/infopath/2007/PartnerControls"/>
+  </ds:schemaRefs>
+</ds:datastoreItem>
 </file>
 
-<file path=customXml/itemProps1.xml><?xml version="1.0" encoding="utf-8"?>
+<file path=customXml/itemProps3.xml><?xml version="1.0" encoding="utf-8"?>
 <ds:datastoreItem xmlns:ds="http://schemas.openxmlformats.org/officeDocument/2006/customXml" ds:itemID="{0434414E-15C3-4A9C-92D7-BEEEE9D04DCA}">
   <ds:schemaRefs>
     <ds:schemaRef ds:uri="http://schemas.microsoft.com/office/2006/metadata/contentType"/>
@@ -12047,21 +12346,4 @@
     <ds:schemaRef ds:uri="http://schemas.microsoft.com/internal/obd"/>
   </ds:schemaRefs>
 </ds:datastoreItem>
-</file>
-
-<file path=customXml/itemProps2.xml><?xml version="1.0" encoding="utf-8"?>
-<ds:datastoreItem xmlns:ds="http://schemas.openxmlformats.org/officeDocument/2006/customXml" ds:itemID="{5A8653E7-73B2-4237-9113-6302E7D224CB}">
-  <ds:schemaRefs>
-    <ds:schemaRef ds:uri="http://schemas.microsoft.com/office/2006/metadata/properties"/>
-    <ds:schemaRef ds:uri="http://schemas.microsoft.com/office/infopath/2007/PartnerControls"/>
-  </ds:schemaRefs>
-</ds:datastoreItem>
-</file>
-
-<file path=customXml/itemProps3.xml><?xml version="1.0" encoding="utf-8"?>
-<ds:datastoreItem xmlns:ds="http://schemas.openxmlformats.org/officeDocument/2006/customXml" ds:itemID="{A135D9E7-1404-42E6-8FA3-EFBD12F05B34}">
-  <ds:schemaRefs>
-    <ds:schemaRef ds:uri="http://schemas.microsoft.com/sharepoint/v3/contenttype/forms"/>
-  </ds:schemaRefs>
-</ds:datastoreItem>
 </file>
</xml_diff>

<commit_message>
Activity diagram has added
</commit_message>
<xml_diff>
--- a/SE Project Report [V] [Group - 03].docx
+++ b/SE Project Report [V] [Group - 03].docx
@@ -8760,6 +8760,7 @@
         <w:rPr>
           <w:b/>
           <w:bCs/>
+          <w:noProof/>
           <w:sz w:val="26"/>
           <w:szCs w:val="26"/>
         </w:rPr>
@@ -8851,6 +8852,239 @@
     </w:p>
     <w:p>
       <w:pPr>
+        <w:pStyle w:val="Heading1"/>
+        <w:numPr>
+          <w:ilvl w:val="0"/>
+          <w:numId w:val="0"/>
+        </w:numPr>
+        <w:spacing w:line="360" w:lineRule="auto"/>
+        <w:jc w:val="both"/>
+        <w:rPr>
+          <w:rFonts w:ascii="Times New Roman" w:hAnsi="Times New Roman"/>
+          <w:sz w:val="26"/>
+          <w:szCs w:val="26"/>
+        </w:rPr>
+      </w:pPr>
+      <w:bookmarkStart w:id="16" w:name="_Toc219789496"/>
+      <w:r>
+        <w:rPr>
+          <w:rFonts w:ascii="Times New Roman" w:hAnsi="Times New Roman"/>
+          <w:sz w:val="26"/>
+          <w:szCs w:val="26"/>
+        </w:rPr>
+        <w:lastRenderedPageBreak/>
+        <w:t xml:space="preserve">3.1.3 </w:t>
+      </w:r>
+      <w:r>
+        <w:rPr>
+          <w:rFonts w:ascii="Times New Roman" w:hAnsi="Times New Roman"/>
+          <w:sz w:val="26"/>
+          <w:szCs w:val="26"/>
+        </w:rPr>
+        <w:t>Activity Diagram</w:t>
+      </w:r>
+      <w:bookmarkEnd w:id="16"/>
+    </w:p>
+    <w:p/>
+    <w:p>
+      <w:pPr>
+        <w:rPr>
+          <w:rFonts w:ascii="Times New Roman" w:hAnsi="Times New Roman" w:cs="Times New Roman"/>
+          <w:b/>
+          <w:sz w:val="26"/>
+          <w:szCs w:val="26"/>
+        </w:rPr>
+      </w:pPr>
+      <w:r>
+        <w:rPr>
+          <w:rFonts w:ascii="Times New Roman" w:hAnsi="Times New Roman" w:cs="Times New Roman"/>
+          <w:b/>
+          <w:sz w:val="26"/>
+          <w:szCs w:val="26"/>
+        </w:rPr>
+        <w:t>Description</w:t>
+      </w:r>
+    </w:p>
+    <w:p>
+      <w:pPr>
+        <w:pStyle w:val="NormalWeb"/>
+        <w:spacing w:line="360" w:lineRule="auto"/>
+        <w:jc w:val="both"/>
+      </w:pPr>
+      <w:r>
+        <w:t xml:space="preserve">The activity diagram represents the complete workflow of the </w:t>
+      </w:r>
+      <w:r>
+        <w:rPr>
+          <w:rStyle w:val="Emphasis"/>
+        </w:rPr>
+        <w:t>TravelBuddy</w:t>
+      </w:r>
+      <w:r>
+        <w:t xml:space="preserve"> system and demonstrates how different actors interact with the system using swimlanes. The diagram consists of four swimlanes: </w:t>
+      </w:r>
+      <w:r>
+        <w:rPr>
+          <w:rStyle w:val="Strong"/>
+          <w:b w:val="0"/>
+        </w:rPr>
+        <w:t>Tourist</w:t>
+      </w:r>
+      <w:r>
+        <w:rPr>
+          <w:b/>
+        </w:rPr>
+        <w:t xml:space="preserve">, </w:t>
+      </w:r>
+      <w:r>
+        <w:rPr>
+          <w:rStyle w:val="Strong"/>
+          <w:b w:val="0"/>
+        </w:rPr>
+        <w:t>System</w:t>
+      </w:r>
+      <w:r>
+        <w:rPr>
+          <w:b/>
+        </w:rPr>
+        <w:t xml:space="preserve">, </w:t>
+      </w:r>
+      <w:r>
+        <w:rPr>
+          <w:rStyle w:val="Strong"/>
+          <w:b w:val="0"/>
+        </w:rPr>
+        <w:t>Service Provider</w:t>
+      </w:r>
+      <w:r>
+        <w:t xml:space="preserve">, and </w:t>
+      </w:r>
+      <w:r>
+        <w:rPr>
+          <w:rStyle w:val="Strong"/>
+          <w:b w:val="0"/>
+        </w:rPr>
+        <w:t>Authority</w:t>
+      </w:r>
+      <w:r>
+        <w:t>. The activity flow begins in the Tourist swimlane when the user opens the application and performs login or registration. The control then moves to the System swimlane, where the system validates the user and displays the dashboard. The tourist searches for destinations and applies filters such as budget, safety, and distance. The system generates a smart itinerary and displays nearby attractions and recommendations. A decision node checks whether the tourist is satisfied with the results; if not, the flow returns to the filtering step. If satisfied, the tourist selects a service to book. The system checks service availability and forwards the booking request to the Service Provider, who either accepts or rejects the booking. If the booking is accepted, the tourist confirms the reservation and the system processes the payment. During the trip, the system continuously monitors safety alerts published by the Authority. If an emergency occurs, the tourist activates the SOS feature, which triggers a parallel flow where the system captures the user’s location and notifies the Authority. The Authority responds to the emergency and provides assistance. The activity flow ends when the trip is completed or the emergency is resolved.</w:t>
+      </w:r>
+    </w:p>
+    <w:p>
+      <w:pPr>
+        <w:pStyle w:val="NormalWeb"/>
+      </w:pPr>
+    </w:p>
+    <w:p>
+      <w:pPr>
+        <w:pStyle w:val="NormalWeb"/>
+      </w:pPr>
+    </w:p>
+    <w:p>
+      <w:pPr>
+        <w:pStyle w:val="NormalWeb"/>
+      </w:pPr>
+    </w:p>
+    <w:p>
+      <w:pPr>
+        <w:pStyle w:val="NormalWeb"/>
+      </w:pPr>
+    </w:p>
+    <w:p>
+      <w:pPr>
+        <w:pStyle w:val="NormalWeb"/>
+      </w:pPr>
+    </w:p>
+    <w:p>
+      <w:pPr>
+        <w:pStyle w:val="NormalWeb"/>
+      </w:pPr>
+    </w:p>
+    <w:p>
+      <w:pPr>
+        <w:pStyle w:val="NormalWeb"/>
+      </w:pPr>
+    </w:p>
+    <w:p/>
+    <w:p>
+      <w:pPr>
+        <w:rPr>
+          <w:rFonts w:ascii="Times New Roman" w:hAnsi="Times New Roman" w:cs="Times New Roman"/>
+          <w:b/>
+          <w:sz w:val="26"/>
+          <w:szCs w:val="26"/>
+        </w:rPr>
+      </w:pPr>
+      <w:r>
+        <w:rPr>
+          <w:rFonts w:ascii="Times New Roman" w:hAnsi="Times New Roman" w:cs="Times New Roman"/>
+          <w:b/>
+          <w:sz w:val="26"/>
+          <w:szCs w:val="26"/>
+        </w:rPr>
+        <w:lastRenderedPageBreak/>
+        <w:t>Diagram</w:t>
+      </w:r>
+    </w:p>
+    <w:p>
+      <w:pPr>
+        <w:pStyle w:val="NormalWeb"/>
+      </w:pPr>
+    </w:p>
+    <w:p>
+      <w:pPr>
+        <w:pStyle w:val="NormalWeb"/>
+        <w:jc w:val="center"/>
+      </w:pPr>
+      <w:r>
+        <w:rPr>
+          <w:noProof/>
+        </w:rPr>
+        <w:drawing>
+          <wp:inline distT="0" distB="0" distL="0" distR="0" wp14:anchorId="7FA2F568" wp14:editId="29AD99D5">
+            <wp:extent cx="4635500" cy="7122238"/>
+            <wp:effectExtent l="0" t="0" r="0" b="2540"/>
+            <wp:docPr id="4" name="Picture 4"/>
+            <wp:cNvGraphicFramePr>
+              <a:graphicFrameLocks xmlns:a="http://schemas.openxmlformats.org/drawingml/2006/main" noChangeAspect="1"/>
+            </wp:cNvGraphicFramePr>
+            <a:graphic xmlns:a="http://schemas.openxmlformats.org/drawingml/2006/main">
+              <a:graphicData uri="http://schemas.openxmlformats.org/drawingml/2006/picture">
+                <pic:pic xmlns:pic="http://schemas.openxmlformats.org/drawingml/2006/picture">
+                  <pic:nvPicPr>
+                    <pic:cNvPr id="4" name="SWE activity.drawio.png"/>
+                    <pic:cNvPicPr/>
+                  </pic:nvPicPr>
+                  <pic:blipFill>
+                    <a:blip r:embed="rId15">
+                      <a:extLst>
+                        <a:ext uri="{28A0092B-C50C-407E-A947-70E740481C1C}">
+                          <a14:useLocalDpi xmlns:a14="http://schemas.microsoft.com/office/drawing/2010/main" val="0"/>
+                        </a:ext>
+                      </a:extLst>
+                    </a:blip>
+                    <a:stretch>
+                      <a:fillRect/>
+                    </a:stretch>
+                  </pic:blipFill>
+                  <pic:spPr>
+                    <a:xfrm>
+                      <a:off x="0" y="0"/>
+                      <a:ext cx="4650788" cy="7145727"/>
+                    </a:xfrm>
+                    <a:prstGeom prst="rect">
+                      <a:avLst/>
+                    </a:prstGeom>
+                  </pic:spPr>
+                </pic:pic>
+              </a:graphicData>
+            </a:graphic>
+          </wp:inline>
+        </w:drawing>
+      </w:r>
+    </w:p>
+    <w:p>
+      <w:pPr>
         <w:spacing w:line="360" w:lineRule="auto"/>
         <w:jc w:val="both"/>
         <w:rPr>
@@ -8863,8 +9097,8 @@
       </w:pPr>
     </w:p>
     <w:sectPr>
-      <w:headerReference w:type="default" r:id="rId15"/>
-      <w:footerReference w:type="default" r:id="rId16"/>
+      <w:headerReference w:type="default" r:id="rId16"/>
+      <w:footerReference w:type="default" r:id="rId17"/>
       <w:pgSz w:w="12240" w:h="15840"/>
       <w:pgMar w:top="1440" w:right="1440" w:bottom="1440" w:left="1440" w:header="720" w:footer="720" w:gutter="0"/>
       <w:cols w:space="720"/>
@@ -11380,6 +11614,7 @@
   <w:style w:type="character" w:default="1" w:styleId="DefaultParagraphFont">
     <w:name w:val="Default Paragraph Font"/>
     <w:uiPriority w:val="1"/>
+    <w:semiHidden/>
     <w:unhideWhenUsed/>
   </w:style>
   <w:style w:type="table" w:default="1" w:styleId="TableNormal">
@@ -12161,21 +12396,6 @@
 </file>
 
 <file path=customXml/item1.xml><?xml version="1.0" encoding="utf-8"?>
-<?mso-contentType ?>
-<FormTemplates xmlns="http://schemas.microsoft.com/sharepoint/v3/contenttype/forms">
-  <Display>DocumentLibraryForm</Display>
-  <Edit>DocumentLibraryForm</Edit>
-  <New>DocumentLibraryForm</New>
-</FormTemplates>
-</file>
-
-<file path=customXml/item2.xml><?xml version="1.0" encoding="utf-8"?>
-<p:properties xmlns:p="http://schemas.microsoft.com/office/2006/metadata/properties" xmlns:xsi="http://www.w3.org/2001/XMLSchema-instance" xmlns:pc="http://schemas.microsoft.com/office/infopath/2007/PartnerControls">
-  <documentManagement/>
-</p:properties>
-</file>
-
-<file path=customXml/item3.xml><?xml version="1.0" encoding="utf-8"?>
 <ct:contentTypeSchema xmlns:ct="http://schemas.microsoft.com/office/2006/metadata/contentType" xmlns:ma="http://schemas.microsoft.com/office/2006/metadata/properties/metaAttributes" ct:_="" ma:_="" ma:contentTypeName="Document" ma:contentTypeID="0x0101000130A8883D509741AAD9698FAF47E5F3" ma:contentTypeVersion="3" ma:contentTypeDescription="Create a new document." ma:contentTypeScope="" ma:versionID="ff89cdacd3a61eed31ca6cf071b8b226">
   <xsd:schema xmlns:xsd="http://www.w3.org/2001/XMLSchema" xmlns:xs="http://www.w3.org/2001/XMLSchema" xmlns:p="http://schemas.microsoft.com/office/2006/metadata/properties" xmlns:ns2="9c9eb58d-2f4c-499b-ab9c-47c1d5de8bf8" targetNamespace="http://schemas.microsoft.com/office/2006/metadata/properties" ma:root="true" ma:fieldsID="c7d838d636f2945413649be92e4efa58" ns2:_="">
     <xsd:import namespace="9c9eb58d-2f4c-499b-ab9c-47c1d5de8bf8"/>
@@ -12313,24 +12533,22 @@
 </ct:contentTypeSchema>
 </file>
 
-<file path=customXml/itemProps1.xml><?xml version="1.0" encoding="utf-8"?>
-<ds:datastoreItem xmlns:ds="http://schemas.openxmlformats.org/officeDocument/2006/customXml" ds:itemID="{A135D9E7-1404-42E6-8FA3-EFBD12F05B34}">
-  <ds:schemaRefs>
-    <ds:schemaRef ds:uri="http://schemas.microsoft.com/sharepoint/v3/contenttype/forms"/>
-  </ds:schemaRefs>
-</ds:datastoreItem>
+<file path=customXml/item2.xml><?xml version="1.0" encoding="utf-8"?>
+<p:properties xmlns:p="http://schemas.microsoft.com/office/2006/metadata/properties" xmlns:xsi="http://www.w3.org/2001/XMLSchema-instance" xmlns:pc="http://schemas.microsoft.com/office/infopath/2007/PartnerControls">
+  <documentManagement/>
+</p:properties>
 </file>
 
-<file path=customXml/itemProps2.xml><?xml version="1.0" encoding="utf-8"?>
-<ds:datastoreItem xmlns:ds="http://schemas.openxmlformats.org/officeDocument/2006/customXml" ds:itemID="{5A8653E7-73B2-4237-9113-6302E7D224CB}">
-  <ds:schemaRefs>
-    <ds:schemaRef ds:uri="http://schemas.microsoft.com/office/2006/metadata/properties"/>
-    <ds:schemaRef ds:uri="http://schemas.microsoft.com/office/infopath/2007/PartnerControls"/>
-  </ds:schemaRefs>
-</ds:datastoreItem>
+<file path=customXml/item3.xml><?xml version="1.0" encoding="utf-8"?>
+<?mso-contentType ?>
+<FormTemplates xmlns="http://schemas.microsoft.com/sharepoint/v3/contenttype/forms">
+  <Display>DocumentLibraryForm</Display>
+  <Edit>DocumentLibraryForm</Edit>
+  <New>DocumentLibraryForm</New>
+</FormTemplates>
 </file>
 
-<file path=customXml/itemProps3.xml><?xml version="1.0" encoding="utf-8"?>
+<file path=customXml/itemProps1.xml><?xml version="1.0" encoding="utf-8"?>
 <ds:datastoreItem xmlns:ds="http://schemas.openxmlformats.org/officeDocument/2006/customXml" ds:itemID="{0434414E-15C3-4A9C-92D7-BEEEE9D04DCA}">
   <ds:schemaRefs>
     <ds:schemaRef ds:uri="http://schemas.microsoft.com/office/2006/metadata/contentType"/>
@@ -12346,4 +12564,21 @@
     <ds:schemaRef ds:uri="http://schemas.microsoft.com/internal/obd"/>
   </ds:schemaRefs>
 </ds:datastoreItem>
+</file>
+
+<file path=customXml/itemProps2.xml><?xml version="1.0" encoding="utf-8"?>
+<ds:datastoreItem xmlns:ds="http://schemas.openxmlformats.org/officeDocument/2006/customXml" ds:itemID="{5A8653E7-73B2-4237-9113-6302E7D224CB}">
+  <ds:schemaRefs>
+    <ds:schemaRef ds:uri="http://schemas.microsoft.com/office/2006/metadata/properties"/>
+    <ds:schemaRef ds:uri="http://schemas.microsoft.com/office/infopath/2007/PartnerControls"/>
+  </ds:schemaRefs>
+</ds:datastoreItem>
+</file>
+
+<file path=customXml/itemProps3.xml><?xml version="1.0" encoding="utf-8"?>
+<ds:datastoreItem xmlns:ds="http://schemas.openxmlformats.org/officeDocument/2006/customXml" ds:itemID="{A135D9E7-1404-42E6-8FA3-EFBD12F05B34}">
+  <ds:schemaRefs>
+    <ds:schemaRef ds:uri="http://schemas.microsoft.com/sharepoint/v3/contenttype/forms"/>
+  </ds:schemaRefs>
+</ds:datastoreItem>
 </file>
</xml_diff>